<commit_message>
Updated the table of contents in the manual
</commit_message>
<xml_diff>
--- a/docs/_sources/Manual.docx
+++ b/docs/_sources/Manual.docx
@@ -1,6 +1,6 @@
 
 <file path=word/document.xml><?xml version="1.0" encoding="utf-8"?>
-<w:document xmlns:wpc="http://schemas.microsoft.com/office/word/2010/wordprocessingCanvas" xmlns:mc="http://schemas.openxmlformats.org/markup-compatibility/2006" xmlns:o="urn:schemas-microsoft-com:office:office" xmlns:r="http://schemas.openxmlformats.org/officeDocument/2006/relationships" xmlns:m="http://schemas.openxmlformats.org/officeDocument/2006/math" xmlns:v="urn:schemas-microsoft-com:vml" xmlns:wp14="http://schemas.microsoft.com/office/word/2010/wordprocessingDrawing" xmlns:wp="http://schemas.openxmlformats.org/drawingml/2006/wordprocessingDrawing" xmlns:w10="urn:schemas-microsoft-com:office:word" xmlns:w="http://schemas.openxmlformats.org/wordprocessingml/2006/main" xmlns:w14="http://schemas.microsoft.com/office/word/2010/wordml" xmlns:w15="http://schemas.microsoft.com/office/word/2012/wordml" xmlns:wpg="http://schemas.microsoft.com/office/word/2010/wordprocessingGroup" xmlns:wpi="http://schemas.microsoft.com/office/word/2010/wordprocessingInk" xmlns:wne="http://schemas.microsoft.com/office/word/2006/wordml" xmlns:wps="http://schemas.microsoft.com/office/word/2010/wordprocessingShape" mc:Ignorable="w14 w15 wp14">
+<w:document xmlns:wpc="http://schemas.microsoft.com/office/word/2010/wordprocessingCanvas" xmlns:mc="http://schemas.openxmlformats.org/markup-compatibility/2006" xmlns:o="urn:schemas-microsoft-com:office:office" xmlns:r="http://schemas.openxmlformats.org/officeDocument/2006/relationships" xmlns:m="http://schemas.openxmlformats.org/officeDocument/2006/math" xmlns:v="urn:schemas-microsoft-com:vml" xmlns:wp14="http://schemas.microsoft.com/office/word/2010/wordprocessingDrawing" xmlns:wp="http://schemas.openxmlformats.org/drawingml/2006/wordprocessingDrawing" xmlns:w10="urn:schemas-microsoft-com:office:word" xmlns:w="http://schemas.openxmlformats.org/wordprocessingml/2006/main" xmlns:w14="http://schemas.microsoft.com/office/word/2010/wordml" xmlns:wpg="http://schemas.microsoft.com/office/word/2010/wordprocessingGroup" xmlns:wpi="http://schemas.microsoft.com/office/word/2010/wordprocessingInk" xmlns:wne="http://schemas.microsoft.com/office/word/2006/wordml" xmlns:wps="http://schemas.microsoft.com/office/word/2010/wordprocessingShape" mc:Ignorable="w14 wp14">
   <w:body>
     <w:sdt>
       <w:sdtPr>
@@ -26,8 +26,8 @@
               <w:lang w:val="fr-CH"/>
             </w:rPr>
             <w:sectPr>
-              <w:headerReference w:type="default" r:id="rId9"/>
-              <w:footerReference w:type="default" r:id="rId10"/>
+              <w:headerReference w:type="default" r:id="rId10"/>
+              <w:footerReference w:type="default" r:id="rId11"/>
               <w:pgSz w:w="11906" w:h="16838"/>
               <w:pgMar w:top="1417" w:right="1417" w:bottom="1134" w:left="1417" w:header="708" w:footer="708" w:gutter="0"/>
               <w:cols w:space="708"/>
@@ -169,6 +169,7 @@
                                       <w:calendar w:val="gregorian"/>
                                     </w:date>
                                   </w:sdtPr>
+                                  <w:sdtEndPr/>
                                   <w:sdtContent>
                                     <w:p>
                                       <w:pPr>
@@ -3448,7 +3449,7 @@
               </mc:Choice>
               <mc:Fallback>
                 <w:pict>
-                  <v:group w14:anchorId="1159B0B8" id="Gruppe 2" o:spid="_x0000_s1026" style="position:absolute;margin-left:0;margin-top:0;width:172.8pt;height:718.55pt;z-index:-251666944;mso-width-percent:330;mso-height-percent:950;mso-left-percent:40;mso-position-horizontal-relative:page;mso-position-vertical:center;mso-position-vertical-relative:page;mso-width-percent:330;mso-height-percent:950;mso-left-percent:40" coordsize="21945,91257" o:gfxdata="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">
+                  <v:group id="Gruppe 2" o:spid="_x0000_s1026" style="position:absolute;margin-left:0;margin-top:0;width:172.8pt;height:718.55pt;z-index:-251666944;mso-width-percent:330;mso-height-percent:950;mso-left-percent:40;mso-position-horizontal-relative:page;mso-position-vertical:center;mso-position-vertical-relative:page;mso-width-percent:330;mso-height-percent:950;mso-left-percent:40" coordsize="21945,91257" o:gfxdata="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">
                     <v:rect id="Rechteck 3" o:spid="_x0000_s1027" style="position:absolute;width:1945;height:91257;visibility:visible;mso-wrap-style:square;v-text-anchor:middle" o:gfxdata="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" fillcolor="#335b74 [3215]" stroked="f" strokeweight="1pt"/>
                     <v:shapetype id="_x0000_t15" coordsize="21600,21600" o:spt="15" adj="16200" path="m@0,l,,,21600@0,21600,21600,10800xe">
                       <v:stroke joinstyle="miter"/>
@@ -3482,6 +3483,7 @@
                                 <w:calendar w:val="gregorian"/>
                               </w:date>
                             </w:sdtPr>
+                            <w:sdtEndPr/>
                             <w:sdtContent>
                               <w:p>
                                 <w:pPr>
@@ -3708,6 +3710,7 @@
                                     <w:dataBinding w:prefixMappings="xmlns:ns0='http://purl.org/dc/elements/1.1/' xmlns:ns1='http://schemas.openxmlformats.org/package/2006/metadata/core-properties' " w:xpath="/ns1:coreProperties[1]/ns0:creator[1]" w:storeItemID="{6C3C8BC8-F283-45AE-878A-BAB7291924A1}"/>
                                     <w:text/>
                                   </w:sdtPr>
+                                  <w:sdtEndPr/>
                                   <w:sdtContent>
                                     <w:r>
                                       <w:rPr>
@@ -3739,6 +3742,7 @@
                                     <w:dataBinding w:prefixMappings="xmlns:ns0='http://schemas.openxmlformats.org/officeDocument/2006/extended-properties' " w:xpath="/ns0:Properties[1]/ns0:Company[1]" w:storeItemID="{6668398D-A668-4E3E-A5EB-62B293D839F1}"/>
                                     <w:text/>
                                   </w:sdtPr>
+                                  <w:sdtEndPr/>
                                   <w:sdtContent>
                                     <w:r>
                                       <w:rPr>
@@ -3779,7 +3783,7 @@
               </mc:Choice>
               <mc:Fallback>
                 <w:pict>
-                  <v:shapetype w14:anchorId="1CC113B3" id="_x0000_t202" coordsize="21600,21600" o:spt="202" path="m,l,21600r21600,l21600,xe">
+                  <v:shapetype id="_x0000_t202" coordsize="21600,21600" o:spt="202" path="m,l,21600r21600,l21600,xe">
                     <v:stroke joinstyle="miter"/>
                     <v:path gradientshapeok="t" o:connecttype="rect"/>
                   </v:shapetype>
@@ -3808,6 +3812,7 @@
                               <w:dataBinding w:prefixMappings="xmlns:ns0='http://purl.org/dc/elements/1.1/' xmlns:ns1='http://schemas.openxmlformats.org/package/2006/metadata/core-properties' " w:xpath="/ns1:coreProperties[1]/ns0:creator[1]" w:storeItemID="{6C3C8BC8-F283-45AE-878A-BAB7291924A1}"/>
                               <w:text/>
                             </w:sdtPr>
+                            <w:sdtEndPr/>
                             <w:sdtContent>
                               <w:r>
                                 <w:rPr>
@@ -3839,6 +3844,7 @@
                               <w:dataBinding w:prefixMappings="xmlns:ns0='http://schemas.openxmlformats.org/officeDocument/2006/extended-properties' " w:xpath="/ns0:Properties[1]/ns0:Company[1]" w:storeItemID="{6668398D-A668-4E3E-A5EB-62B293D839F1}"/>
                               <w:text/>
                             </w:sdtPr>
+                            <w:sdtEndPr/>
                             <w:sdtContent>
                               <w:r>
                                 <w:rPr>
@@ -3962,6 +3968,7 @@
                                     <w:dataBinding w:prefixMappings="xmlns:ns0='http://purl.org/dc/elements/1.1/' xmlns:ns1='http://schemas.openxmlformats.org/package/2006/metadata/core-properties' " w:xpath="/ns1:coreProperties[1]/ns0:title[1]" w:storeItemID="{6C3C8BC8-F283-45AE-878A-BAB7291924A1}"/>
                                     <w:text/>
                                   </w:sdtPr>
+                                  <w:sdtEndPr/>
                                   <w:sdtContent>
                                     <w:r>
                                       <w:rPr>
@@ -3997,6 +4004,7 @@
                                     <w:dataBinding w:prefixMappings="xmlns:ns0='http://purl.org/dc/elements/1.1/' xmlns:ns1='http://schemas.openxmlformats.org/package/2006/metadata/core-properties' " w:xpath="/ns1:coreProperties[1]/ns0:subject[1]" w:storeItemID="{6C3C8BC8-F283-45AE-878A-BAB7291924A1}"/>
                                     <w:text/>
                                   </w:sdtPr>
+                                  <w:sdtEndPr/>
                                   <w:sdtContent>
                                     <w:r>
                                       <w:rPr>
@@ -4031,7 +4039,7 @@
               </mc:Choice>
               <mc:Fallback>
                 <w:pict>
-                  <v:shape w14:anchorId="2590D669" id="Textfeld 1" o:spid="_x0000_s1056" type="#_x0000_t202" style="position:absolute;margin-left:0;margin-top:0;width:4in;height:84.25pt;z-index:251664896;visibility:visible;mso-wrap-style:square;mso-width-percent:450;mso-height-percent:0;mso-left-percent:420;mso-top-percent:175;mso-wrap-distance-left:9pt;mso-wrap-distance-top:0;mso-wrap-distance-right:9pt;mso-wrap-distance-bottom:0;mso-position-horizontal-relative:page;mso-position-vertical-relative:page;mso-width-percent:450;mso-height-percent:0;mso-left-percent:420;mso-top-percent:175;mso-width-relative:page;mso-height-relative:margin;v-text-anchor:top" o:gfxdata="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" filled="f" stroked="f" strokeweight=".5pt">
+                  <v:shape id="Textfeld 1" o:spid="_x0000_s1056" type="#_x0000_t202" style="position:absolute;margin-left:0;margin-top:0;width:4in;height:84.25pt;z-index:251664896;visibility:visible;mso-wrap-style:square;mso-width-percent:450;mso-height-percent:0;mso-left-percent:420;mso-top-percent:175;mso-wrap-distance-left:9pt;mso-wrap-distance-top:0;mso-wrap-distance-right:9pt;mso-wrap-distance-bottom:0;mso-position-horizontal-relative:page;mso-position-vertical-relative:page;mso-width-percent:450;mso-height-percent:0;mso-left-percent:420;mso-top-percent:175;mso-width-relative:page;mso-height-relative:margin;v-text-anchor:top" o:gfxdata="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" filled="f" stroked="f" strokeweight=".5pt">
                     <v:textbox style="mso-fit-shape-to-text:t" inset="0,0,0,0">
                       <w:txbxContent>
                         <w:p>
@@ -4058,6 +4066,7 @@
                               <w:dataBinding w:prefixMappings="xmlns:ns0='http://purl.org/dc/elements/1.1/' xmlns:ns1='http://schemas.openxmlformats.org/package/2006/metadata/core-properties' " w:xpath="/ns1:coreProperties[1]/ns0:title[1]" w:storeItemID="{6C3C8BC8-F283-45AE-878A-BAB7291924A1}"/>
                               <w:text/>
                             </w:sdtPr>
+                            <w:sdtEndPr/>
                             <w:sdtContent>
                               <w:r>
                                 <w:rPr>
@@ -4093,6 +4102,7 @@
                               <w:dataBinding w:prefixMappings="xmlns:ns0='http://purl.org/dc/elements/1.1/' xmlns:ns1='http://schemas.openxmlformats.org/package/2006/metadata/core-properties' " w:xpath="/ns1:coreProperties[1]/ns0:subject[1]" w:storeItemID="{6C3C8BC8-F283-45AE-878A-BAB7291924A1}"/>
                               <w:text/>
                             </w:sdtPr>
+                            <w:sdtEndPr/>
                             <w:sdtContent>
                               <w:r>
                                 <w:rPr>
@@ -4122,7 +4132,7 @@
       </w:pPr>
       <w:bookmarkStart w:id="0" w:name="_Toc386566247"/>
       <w:bookmarkStart w:id="1" w:name="_Toc386566258"/>
-      <w:bookmarkStart w:id="2" w:name="_Toc386580670"/>
+      <w:bookmarkStart w:id="2" w:name="_Toc395774914"/>
       <w:r>
         <w:lastRenderedPageBreak/>
         <w:t>Dokumentmanagement</w:t>
@@ -4213,14 +4223,27 @@
       <w:r>
         <w:tab/>
       </w:r>
-      <w:fldSimple w:instr=" FILENAME   \* MERGEFORMAT ">
-        <w:r>
-          <w:rPr>
-            <w:noProof/>
-          </w:rPr>
-          <w:t>Short manual.docx</w:t>
-        </w:r>
-      </w:fldSimple>
+      <w:r>
+        <w:fldChar w:fldCharType="begin"/>
+      </w:r>
+      <w:r>
+        <w:instrText xml:space="preserve"> FILENAME   \* MERGEFORMAT </w:instrText>
+      </w:r>
+      <w:r>
+        <w:fldChar w:fldCharType="separate"/>
+      </w:r>
+      <w:r>
+        <w:rPr>
+          <w:noProof/>
+        </w:rPr>
+        <w:t>Manual.docx</w:t>
+      </w:r>
+      <w:r>
+        <w:rPr>
+          <w:noProof/>
+        </w:rPr>
+        <w:fldChar w:fldCharType="end"/>
+      </w:r>
     </w:p>
     <w:p>
       <w:pPr>
@@ -4228,7 +4251,7 @@
       </w:pPr>
       <w:bookmarkStart w:id="3" w:name="_Toc386566248"/>
       <w:bookmarkStart w:id="4" w:name="_Toc386566259"/>
-      <w:bookmarkStart w:id="5" w:name="_Toc386580671"/>
+      <w:bookmarkStart w:id="5" w:name="_Toc395774915"/>
       <w:r>
         <w:t>Änderungsgeschichte</w:t>
       </w:r>
@@ -4431,7 +4454,7 @@
       </w:pPr>
       <w:bookmarkStart w:id="6" w:name="_Toc386566249"/>
       <w:bookmarkStart w:id="7" w:name="_Toc386566260"/>
-      <w:bookmarkStart w:id="8" w:name="_Toc386580672"/>
+      <w:bookmarkStart w:id="8" w:name="_Toc395774916"/>
       <w:r>
         <w:lastRenderedPageBreak/>
         <w:t>Management Summary</w:t>
@@ -4532,15 +4555,21 @@
             </w:rPr>
           </w:pPr>
           <w:r>
+            <w:rPr>
+              <w:b w:val="0"/>
+            </w:rPr>
             <w:fldChar w:fldCharType="begin"/>
           </w:r>
           <w:r>
             <w:instrText xml:space="preserve"> TOC \o "1-3" \h \z \u </w:instrText>
           </w:r>
           <w:r>
+            <w:rPr>
+              <w:b w:val="0"/>
+            </w:rPr>
             <w:fldChar w:fldCharType="separate"/>
           </w:r>
-          <w:hyperlink w:anchor="_Toc386580670" w:history="1">
+          <w:hyperlink w:anchor="_Toc395774914" w:history="1">
             <w:r>
               <w:rPr>
                 <w:rStyle w:val="Hyperlink"/>
@@ -4567,7 +4596,7 @@
                 <w:noProof/>
                 <w:webHidden/>
               </w:rPr>
-              <w:instrText xml:space="preserve"> PAGEREF _Toc386580670 \h </w:instrText>
+              <w:instrText xml:space="preserve"> PAGEREF _Toc395774914 \h </w:instrText>
             </w:r>
             <w:r>
               <w:rPr>
@@ -4611,7 +4640,7 @@
               <w:lang w:eastAsia="de-CH"/>
             </w:rPr>
           </w:pPr>
-          <w:hyperlink w:anchor="_Toc386580671" w:history="1">
+          <w:hyperlink w:anchor="_Toc395774915" w:history="1">
             <w:r>
               <w:rPr>
                 <w:rStyle w:val="Hyperlink"/>
@@ -4638,7 +4667,7 @@
                 <w:noProof/>
                 <w:webHidden/>
               </w:rPr>
-              <w:instrText xml:space="preserve"> PAGEREF _Toc386580671 \h </w:instrText>
+              <w:instrText xml:space="preserve"> PAGEREF _Toc395774915 \h </w:instrText>
             </w:r>
             <w:r>
               <w:rPr>
@@ -4682,7 +4711,7 @@
               <w:lang w:eastAsia="de-CH"/>
             </w:rPr>
           </w:pPr>
-          <w:hyperlink w:anchor="_Toc386580672" w:history="1">
+          <w:hyperlink w:anchor="_Toc395774916" w:history="1">
             <w:r>
               <w:rPr>
                 <w:rStyle w:val="Hyperlink"/>
@@ -4709,7 +4738,7 @@
                 <w:noProof/>
                 <w:webHidden/>
               </w:rPr>
-              <w:instrText xml:space="preserve"> PAGEREF _Toc386580672 \h </w:instrText>
+              <w:instrText xml:space="preserve"> PAGEREF _Toc395774916 \h </w:instrText>
             </w:r>
             <w:r>
               <w:rPr>
@@ -4753,7 +4782,7 @@
               <w:lang w:eastAsia="de-CH"/>
             </w:rPr>
           </w:pPr>
-          <w:hyperlink w:anchor="_Toc386580673" w:history="1">
+          <w:hyperlink w:anchor="_Toc395774917" w:history="1">
             <w:r>
               <w:rPr>
                 <w:rStyle w:val="Hyperlink"/>
@@ -4780,7 +4809,7 @@
                 <w:noProof/>
                 <w:webHidden/>
               </w:rPr>
-              <w:instrText xml:space="preserve"> PAGEREF _Toc386580673 \h </w:instrText>
+              <w:instrText xml:space="preserve"> PAGEREF _Toc395774917 \h </w:instrText>
             </w:r>
             <w:r>
               <w:rPr>
@@ -4824,7 +4853,7 @@
               <w:lang w:eastAsia="de-CH"/>
             </w:rPr>
           </w:pPr>
-          <w:hyperlink w:anchor="_Toc386580674" w:history="1">
+          <w:hyperlink w:anchor="_Toc395774918" w:history="1">
             <w:r>
               <w:rPr>
                 <w:rStyle w:val="Hyperlink"/>
@@ -4851,7 +4880,7 @@
                 <w:noProof/>
                 <w:webHidden/>
               </w:rPr>
-              <w:instrText xml:space="preserve"> PAGEREF _Toc386580674 \h </w:instrText>
+              <w:instrText xml:space="preserve"> PAGEREF _Toc395774918 \h </w:instrText>
             </w:r>
             <w:r>
               <w:rPr>
@@ -4895,7 +4924,7 @@
               <w:lang w:eastAsia="de-CH"/>
             </w:rPr>
           </w:pPr>
-          <w:hyperlink w:anchor="_Toc386580675" w:history="1">
+          <w:hyperlink w:anchor="_Toc395774919" w:history="1">
             <w:r>
               <w:rPr>
                 <w:rStyle w:val="Hyperlink"/>
@@ -4922,7 +4951,7 @@
                 <w:noProof/>
                 <w:webHidden/>
               </w:rPr>
-              <w:instrText xml:space="preserve"> PAGEREF _Toc386580675 \h </w:instrText>
+              <w:instrText xml:space="preserve"> PAGEREF _Toc395774919 \h </w:instrText>
             </w:r>
             <w:r>
               <w:rPr>
@@ -4966,7 +4995,7 @@
               <w:lang w:eastAsia="de-CH"/>
             </w:rPr>
           </w:pPr>
-          <w:hyperlink w:anchor="_Toc386580676" w:history="1">
+          <w:hyperlink w:anchor="_Toc395774920" w:history="1">
             <w:r>
               <w:rPr>
                 <w:rStyle w:val="Hyperlink"/>
@@ -4993,7 +5022,7 @@
                 <w:noProof/>
                 <w:webHidden/>
               </w:rPr>
-              <w:instrText xml:space="preserve"> PAGEREF _Toc386580676 \h </w:instrText>
+              <w:instrText xml:space="preserve"> PAGEREF _Toc395774920 \h </w:instrText>
             </w:r>
             <w:r>
               <w:rPr>
@@ -5037,7 +5066,7 @@
               <w:lang w:eastAsia="de-CH"/>
             </w:rPr>
           </w:pPr>
-          <w:hyperlink w:anchor="_Toc386580677" w:history="1">
+          <w:hyperlink w:anchor="_Toc395774921" w:history="1">
             <w:r>
               <w:rPr>
                 <w:rStyle w:val="Hyperlink"/>
@@ -5064,7 +5093,7 @@
                 <w:noProof/>
                 <w:webHidden/>
               </w:rPr>
-              <w:instrText xml:space="preserve"> PAGEREF _Toc386580677 \h </w:instrText>
+              <w:instrText xml:space="preserve"> PAGEREF _Toc395774921 \h </w:instrText>
             </w:r>
             <w:r>
               <w:rPr>
@@ -5108,7 +5137,7 @@
               <w:lang w:eastAsia="de-CH"/>
             </w:rPr>
           </w:pPr>
-          <w:hyperlink w:anchor="_Toc386580678" w:history="1">
+          <w:hyperlink w:anchor="_Toc395774922" w:history="1">
             <w:r>
               <w:rPr>
                 <w:rStyle w:val="Hyperlink"/>
@@ -5135,7 +5164,7 @@
                 <w:noProof/>
                 <w:webHidden/>
               </w:rPr>
-              <w:instrText xml:space="preserve"> PAGEREF _Toc386580678 \h </w:instrText>
+              <w:instrText xml:space="preserve"> PAGEREF _Toc395774922 \h </w:instrText>
             </w:r>
             <w:r>
               <w:rPr>
@@ -5179,7 +5208,7 @@
               <w:lang w:eastAsia="de-CH"/>
             </w:rPr>
           </w:pPr>
-          <w:hyperlink w:anchor="_Toc386580679" w:history="1">
+          <w:hyperlink w:anchor="_Toc395774923" w:history="1">
             <w:r>
               <w:rPr>
                 <w:rStyle w:val="Hyperlink"/>
@@ -5206,7 +5235,7 @@
                 <w:noProof/>
                 <w:webHidden/>
               </w:rPr>
-              <w:instrText xml:space="preserve"> PAGEREF _Toc386580679 \h </w:instrText>
+              <w:instrText xml:space="preserve"> PAGEREF _Toc395774923 \h </w:instrText>
             </w:r>
             <w:r>
               <w:rPr>
@@ -5250,7 +5279,7 @@
               <w:lang w:eastAsia="de-CH"/>
             </w:rPr>
           </w:pPr>
-          <w:hyperlink w:anchor="_Toc386580680" w:history="1">
+          <w:hyperlink w:anchor="_Toc395774924" w:history="1">
             <w:r>
               <w:rPr>
                 <w:rStyle w:val="Hyperlink"/>
@@ -5277,7 +5306,7 @@
                 <w:noProof/>
                 <w:webHidden/>
               </w:rPr>
-              <w:instrText xml:space="preserve"> PAGEREF _Toc386580680 \h </w:instrText>
+              <w:instrText xml:space="preserve"> PAGEREF _Toc395774924 \h </w:instrText>
             </w:r>
             <w:r>
               <w:rPr>
@@ -5321,7 +5350,7 @@
               <w:lang w:eastAsia="de-CH"/>
             </w:rPr>
           </w:pPr>
-          <w:hyperlink w:anchor="_Toc386580681" w:history="1">
+          <w:hyperlink w:anchor="_Toc395774925" w:history="1">
             <w:r>
               <w:rPr>
                 <w:rStyle w:val="Hyperlink"/>
@@ -5348,7 +5377,7 @@
                 <w:noProof/>
                 <w:webHidden/>
               </w:rPr>
-              <w:instrText xml:space="preserve"> PAGEREF _Toc386580681 \h </w:instrText>
+              <w:instrText xml:space="preserve"> PAGEREF _Toc395774925 \h </w:instrText>
             </w:r>
             <w:r>
               <w:rPr>
@@ -5390,7 +5419,7 @@
               <w:noProof/>
             </w:rPr>
           </w:pPr>
-          <w:hyperlink w:anchor="_Toc386580682" w:history="1">
+          <w:hyperlink w:anchor="_Toc395774926" w:history="1">
             <w:r>
               <w:rPr>
                 <w:rStyle w:val="Hyperlink"/>
@@ -5417,7 +5446,7 @@
                 <w:noProof/>
                 <w:webHidden/>
               </w:rPr>
-              <w:instrText xml:space="preserve"> PAGEREF _Toc386580682 \h </w:instrText>
+              <w:instrText xml:space="preserve"> PAGEREF _Toc395774926 \h </w:instrText>
             </w:r>
             <w:r>
               <w:rPr>
@@ -5459,7 +5488,7 @@
               <w:noProof/>
             </w:rPr>
           </w:pPr>
-          <w:hyperlink w:anchor="_Toc386580683" w:history="1">
+          <w:hyperlink w:anchor="_Toc395774927" w:history="1">
             <w:r>
               <w:rPr>
                 <w:rStyle w:val="Hyperlink"/>
@@ -5486,7 +5515,7 @@
                 <w:noProof/>
                 <w:webHidden/>
               </w:rPr>
-              <w:instrText xml:space="preserve"> PAGEREF _Toc386580683 \h </w:instrText>
+              <w:instrText xml:space="preserve"> PAGEREF _Toc395774927 \h </w:instrText>
             </w:r>
             <w:r>
               <w:rPr>
@@ -5528,7 +5557,7 @@
               <w:noProof/>
             </w:rPr>
           </w:pPr>
-          <w:hyperlink w:anchor="_Toc386580684" w:history="1">
+          <w:hyperlink w:anchor="_Toc395774928" w:history="1">
             <w:r>
               <w:rPr>
                 <w:rStyle w:val="Hyperlink"/>
@@ -5555,7 +5584,7 @@
                 <w:noProof/>
                 <w:webHidden/>
               </w:rPr>
-              <w:instrText xml:space="preserve"> PAGEREF _Toc386580684 \h </w:instrText>
+              <w:instrText xml:space="preserve"> PAGEREF _Toc395774928 \h </w:instrText>
             </w:r>
             <w:r>
               <w:rPr>
@@ -5597,7 +5626,7 @@
               <w:noProof/>
             </w:rPr>
           </w:pPr>
-          <w:hyperlink w:anchor="_Toc386580685" w:history="1">
+          <w:hyperlink w:anchor="_Toc395774929" w:history="1">
             <w:r>
               <w:rPr>
                 <w:rStyle w:val="Hyperlink"/>
@@ -5624,7 +5653,7 @@
                 <w:noProof/>
                 <w:webHidden/>
               </w:rPr>
-              <w:instrText xml:space="preserve"> PAGEREF _Toc386580685 \h </w:instrText>
+              <w:instrText xml:space="preserve"> PAGEREF _Toc395774929 \h </w:instrText>
             </w:r>
             <w:r>
               <w:rPr>
@@ -5666,7 +5695,7 @@
               <w:noProof/>
             </w:rPr>
           </w:pPr>
-          <w:hyperlink w:anchor="_Toc386580686" w:history="1">
+          <w:hyperlink w:anchor="_Toc395774930" w:history="1">
             <w:r>
               <w:rPr>
                 <w:rStyle w:val="Hyperlink"/>
@@ -5693,7 +5722,7 @@
                 <w:noProof/>
                 <w:webHidden/>
               </w:rPr>
-              <w:instrText xml:space="preserve"> PAGEREF _Toc386580686 \h </w:instrText>
+              <w:instrText xml:space="preserve"> PAGEREF _Toc395774930 \h </w:instrText>
             </w:r>
             <w:r>
               <w:rPr>
@@ -5735,7 +5764,7 @@
               <w:noProof/>
             </w:rPr>
           </w:pPr>
-          <w:hyperlink w:anchor="_Toc386580687" w:history="1">
+          <w:hyperlink w:anchor="_Toc395774931" w:history="1">
             <w:r>
               <w:rPr>
                 <w:rStyle w:val="Hyperlink"/>
@@ -5762,7 +5791,7 @@
                 <w:noProof/>
                 <w:webHidden/>
               </w:rPr>
-              <w:instrText xml:space="preserve"> PAGEREF _Toc386580687 \h </w:instrText>
+              <w:instrText xml:space="preserve"> PAGEREF _Toc395774931 \h </w:instrText>
             </w:r>
             <w:r>
               <w:rPr>
@@ -5806,7 +5835,7 @@
               <w:lang w:eastAsia="de-CH"/>
             </w:rPr>
           </w:pPr>
-          <w:hyperlink w:anchor="_Toc386580688" w:history="1">
+          <w:hyperlink w:anchor="_Toc395774932" w:history="1">
             <w:r>
               <w:rPr>
                 <w:rStyle w:val="Hyperlink"/>
@@ -5833,7 +5862,7 @@
                 <w:noProof/>
                 <w:webHidden/>
               </w:rPr>
-              <w:instrText xml:space="preserve"> PAGEREF _Toc386580688 \h </w:instrText>
+              <w:instrText xml:space="preserve"> PAGEREF _Toc395774932 \h </w:instrText>
             </w:r>
             <w:r>
               <w:rPr>
@@ -5877,7 +5906,7 @@
               <w:lang w:eastAsia="de-CH"/>
             </w:rPr>
           </w:pPr>
-          <w:hyperlink w:anchor="_Toc386580689" w:history="1">
+          <w:hyperlink w:anchor="_Toc395774933" w:history="1">
             <w:r>
               <w:rPr>
                 <w:rStyle w:val="Hyperlink"/>
@@ -5904,7 +5933,7 @@
                 <w:noProof/>
                 <w:webHidden/>
               </w:rPr>
-              <w:instrText xml:space="preserve"> PAGEREF _Toc386580689 \h </w:instrText>
+              <w:instrText xml:space="preserve"> PAGEREF _Toc395774933 \h </w:instrText>
             </w:r>
             <w:r>
               <w:rPr>
@@ -5948,7 +5977,7 @@
               <w:lang w:eastAsia="de-CH"/>
             </w:rPr>
           </w:pPr>
-          <w:hyperlink w:anchor="_Toc386580690" w:history="1">
+          <w:hyperlink w:anchor="_Toc395774934" w:history="1">
             <w:r>
               <w:rPr>
                 <w:rStyle w:val="Hyperlink"/>
@@ -5975,7 +6004,7 @@
                 <w:noProof/>
                 <w:webHidden/>
               </w:rPr>
-              <w:instrText xml:space="preserve"> PAGEREF _Toc386580690 \h </w:instrText>
+              <w:instrText xml:space="preserve"> PAGEREF _Toc395774934 \h </w:instrText>
             </w:r>
             <w:r>
               <w:rPr>
@@ -6034,7 +6063,7 @@
       <w:pPr>
         <w:pStyle w:val="berschrift1"/>
       </w:pPr>
-      <w:bookmarkStart w:id="9" w:name="_Toc386580673"/>
+      <w:bookmarkStart w:id="9" w:name="_Toc395774917"/>
       <w:r>
         <w:lastRenderedPageBreak/>
         <w:t>Einleitung</w:t>
@@ -6082,7 +6111,7 @@
       <w:pPr>
         <w:pStyle w:val="berschrift1"/>
       </w:pPr>
-      <w:bookmarkStart w:id="10" w:name="_Toc386580674"/>
+      <w:bookmarkStart w:id="10" w:name="_Toc395774918"/>
       <w:r>
         <w:t>Vorbereiten d</w:t>
       </w:r>
@@ -6138,7 +6167,7 @@
       <w:pPr>
         <w:pStyle w:val="berschrift2"/>
       </w:pPr>
-      <w:bookmarkStart w:id="11" w:name="_Toc386580675"/>
+      <w:bookmarkStart w:id="11" w:name="_Toc395774919"/>
       <w:r>
         <w:t>Feldnamen</w:t>
       </w:r>
@@ -6293,12 +6322,12 @@
         <w:rPr>
           <w:vertAlign w:val="superscript"/>
         </w:rPr>
+        <w:instrText xml:space="preserve"> \* MERGEFORMAT </w:instrText>
       </w:r>
       <w:r>
         <w:rPr>
           <w:vertAlign w:val="superscript"/>
         </w:rPr>
-        <w:instrText xml:space="preserve"> \* MERGEFORMAT </w:instrText>
       </w:r>
       <w:r>
         <w:rPr>
@@ -6430,7 +6459,7 @@
       <w:pPr>
         <w:pStyle w:val="berschrift2"/>
       </w:pPr>
-      <w:bookmarkStart w:id="13" w:name="_Toc386580676"/>
+      <w:bookmarkStart w:id="13" w:name="_Toc395774920"/>
       <w:r>
         <w:t>Feldtypen</w:t>
       </w:r>
@@ -6520,7 +6549,7 @@
       <w:pPr>
         <w:pStyle w:val="berschrift2"/>
       </w:pPr>
-      <w:bookmarkStart w:id="14" w:name="_Toc386580677"/>
+      <w:bookmarkStart w:id="14" w:name="_Toc395774921"/>
       <w:r>
         <w:lastRenderedPageBreak/>
         <w:t>Namenserweiterungen</w:t>
@@ -6529,7 +6558,7 @@
     </w:p>
     <w:tbl>
       <w:tblPr>
-        <w:tblStyle w:val="Gitternetztabelle1hellAkzent5"/>
+        <w:tblStyle w:val="GridTable1LightAccent5"/>
         <w:tblW w:w="0" w:type="auto"/>
         <w:tblLook w:val="0620" w:firstRow="1" w:lastRow="0" w:firstColumn="0" w:lastColumn="0" w:noHBand="1" w:noVBand="1"/>
       </w:tblPr>
@@ -7399,16 +7428,19 @@
         <w:pStyle w:val="berschrift2"/>
         <w:spacing w:before="240"/>
       </w:pPr>
-      <w:bookmarkStart w:id="15" w:name="_Toc386580678"/>
+      <w:bookmarkStart w:id="15" w:name="_Toc395774922"/>
       <w:r>
         <w:t>NUL</w:t>
       </w:r>
       <w:r>
-        <w:t>L/ NOT NULL</w:t>
+        <w:t>L/ NOT NUL</w:t>
       </w:r>
       <w:bookmarkStart w:id="16" w:name="_GoBack"/>
+      <w:bookmarkEnd w:id="16"/>
+      <w:r>
+        <w:t>L</w:t>
+      </w:r>
       <w:bookmarkEnd w:id="15"/>
-      <w:bookmarkEnd w:id="16"/>
     </w:p>
     <w:p>
       <w:pPr>
@@ -7464,7 +7496,7 @@
       <w:pPr>
         <w:pStyle w:val="berschrift2"/>
       </w:pPr>
-      <w:bookmarkStart w:id="17" w:name="_Toc386580679"/>
+      <w:bookmarkStart w:id="17" w:name="_Toc395774923"/>
       <w:r>
         <w:t>Maximallänge</w:t>
       </w:r>
@@ -7521,7 +7553,7 @@
       <w:pPr>
         <w:pStyle w:val="berschrift1"/>
       </w:pPr>
-      <w:bookmarkStart w:id="18" w:name="_Toc386580680"/>
+      <w:bookmarkStart w:id="18" w:name="_Toc395774924"/>
       <w:r>
         <w:lastRenderedPageBreak/>
         <w:t>Formular generieren</w:t>
@@ -7607,7 +7639,7 @@
                     </pic:cNvPicPr>
                   </pic:nvPicPr>
                   <pic:blipFill>
-                    <a:blip r:embed="rId11">
+                    <a:blip r:embed="rId12">
                       <a:extLst>
                         <a:ext uri="{28A0092B-C50C-407E-A947-70E740481C1C}">
                           <a14:useLocalDpi xmlns:a14="http://schemas.microsoft.com/office/drawing/2010/main" val="0"/>
@@ -7643,7 +7675,7 @@
       <w:pPr>
         <w:pStyle w:val="berschrift2"/>
       </w:pPr>
-      <w:bookmarkStart w:id="19" w:name="_Toc386580681"/>
+      <w:bookmarkStart w:id="19" w:name="_Toc395774925"/>
       <w:r>
         <w:t>Parameter bereitstellen</w:t>
       </w:r>
@@ -7669,7 +7701,7 @@
       <w:pPr>
         <w:pStyle w:val="berschrift3"/>
       </w:pPr>
-      <w:bookmarkStart w:id="20" w:name="_Toc386580682"/>
+      <w:bookmarkStart w:id="20" w:name="_Toc395774926"/>
       <w:r>
         <w:t>Formularname</w:t>
       </w:r>
@@ -7710,7 +7742,7 @@
       <w:pPr>
         <w:pStyle w:val="berschrift3"/>
       </w:pPr>
-      <w:bookmarkStart w:id="21" w:name="_Toc386580683"/>
+      <w:bookmarkStart w:id="21" w:name="_Toc395774927"/>
       <w:r>
         <w:t>Hostname</w:t>
       </w:r>
@@ -7739,7 +7771,7 @@
       <w:pPr>
         <w:pStyle w:val="berschrift3"/>
       </w:pPr>
-      <w:bookmarkStart w:id="22" w:name="_Toc386580684"/>
+      <w:bookmarkStart w:id="22" w:name="_Toc395774928"/>
       <w:r>
         <w:t>Datenbank</w:t>
       </w:r>
@@ -7776,7 +7808,7 @@
       <w:pPr>
         <w:pStyle w:val="berschrift3"/>
       </w:pPr>
-      <w:bookmarkStart w:id="23" w:name="_Toc386580685"/>
+      <w:bookmarkStart w:id="23" w:name="_Toc395774929"/>
       <w:r>
         <w:lastRenderedPageBreak/>
         <w:t>Tabelle</w:t>
@@ -7803,7 +7835,7 @@
       <w:pPr>
         <w:pStyle w:val="berschrift3"/>
       </w:pPr>
-      <w:bookmarkStart w:id="24" w:name="_Toc386580686"/>
+      <w:bookmarkStart w:id="24" w:name="_Toc395774930"/>
       <w:r>
         <w:t>Benutzername</w:t>
       </w:r>
@@ -7826,7 +7858,7 @@
       <w:pPr>
         <w:pStyle w:val="berschrift3"/>
       </w:pPr>
-      <w:bookmarkStart w:id="25" w:name="_Toc386580687"/>
+      <w:bookmarkStart w:id="25" w:name="_Toc395774931"/>
       <w:r>
         <w:t>Password</w:t>
       </w:r>
@@ -7844,7 +7876,7 @@
       <w:pPr>
         <w:pStyle w:val="berschrift1"/>
       </w:pPr>
-      <w:bookmarkStart w:id="26" w:name="_Toc386580688"/>
+      <w:bookmarkStart w:id="26" w:name="_Toc395774932"/>
       <w:r>
         <w:t>Formular weiterverwenden</w:t>
       </w:r>
@@ -7854,7 +7886,7 @@
       <w:pPr>
         <w:pStyle w:val="berschrift2"/>
       </w:pPr>
-      <w:bookmarkStart w:id="27" w:name="_Toc386580689"/>
+      <w:bookmarkStart w:id="27" w:name="_Toc395774933"/>
       <w:r>
         <w:t xml:space="preserve">Formular </w:t>
       </w:r>
@@ -7924,7 +7956,7 @@
                     </pic:cNvPicPr>
                   </pic:nvPicPr>
                   <pic:blipFill>
-                    <a:blip r:embed="rId12">
+                    <a:blip r:embed="rId13">
                       <a:extLst>
                         <a:ext uri="{28A0092B-C50C-407E-A947-70E740481C1C}">
                           <a14:useLocalDpi xmlns:a14="http://schemas.microsoft.com/office/drawing/2010/main" val="0"/>
@@ -7960,7 +7992,7 @@
       <w:pPr>
         <w:pStyle w:val="berschrift2"/>
       </w:pPr>
-      <w:bookmarkStart w:id="28" w:name="_Toc386580690"/>
+      <w:bookmarkStart w:id="28" w:name="_Toc395774934"/>
       <w:r>
         <w:t xml:space="preserve">Formular </w:t>
       </w:r>
@@ -7995,7 +8027,7 @@
       </w:r>
     </w:p>
     <w:sectPr>
-      <w:headerReference w:type="default" r:id="rId13"/>
+      <w:headerReference w:type="default" r:id="rId14"/>
       <w:pgSz w:w="11906" w:h="16838"/>
       <w:pgMar w:top="1417" w:right="1417" w:bottom="1134" w:left="1417" w:header="708" w:footer="708" w:gutter="0"/>
       <w:cols w:space="708"/>
@@ -8006,7 +8038,7 @@
 </file>
 
 <file path=word/endnotes.xml><?xml version="1.0" encoding="utf-8"?>
-<w:endnotes xmlns:wpc="http://schemas.microsoft.com/office/word/2010/wordprocessingCanvas" xmlns:mc="http://schemas.openxmlformats.org/markup-compatibility/2006" xmlns:o="urn:schemas-microsoft-com:office:office" xmlns:r="http://schemas.openxmlformats.org/officeDocument/2006/relationships" xmlns:m="http://schemas.openxmlformats.org/officeDocument/2006/math" xmlns:v="urn:schemas-microsoft-com:vml" xmlns:wp14="http://schemas.microsoft.com/office/word/2010/wordprocessingDrawing" xmlns:wp="http://schemas.openxmlformats.org/drawingml/2006/wordprocessingDrawing" xmlns:w10="urn:schemas-microsoft-com:office:word" xmlns:w="http://schemas.openxmlformats.org/wordprocessingml/2006/main" xmlns:w14="http://schemas.microsoft.com/office/word/2010/wordml" xmlns:w15="http://schemas.microsoft.com/office/word/2012/wordml" xmlns:wpg="http://schemas.microsoft.com/office/word/2010/wordprocessingGroup" xmlns:wpi="http://schemas.microsoft.com/office/word/2010/wordprocessingInk" xmlns:wne="http://schemas.microsoft.com/office/word/2006/wordml" xmlns:wps="http://schemas.microsoft.com/office/word/2010/wordprocessingShape" mc:Ignorable="w14 w15 wp14">
+<w:endnotes xmlns:wpc="http://schemas.microsoft.com/office/word/2010/wordprocessingCanvas" xmlns:mc="http://schemas.openxmlformats.org/markup-compatibility/2006" xmlns:o="urn:schemas-microsoft-com:office:office" xmlns:r="http://schemas.openxmlformats.org/officeDocument/2006/relationships" xmlns:m="http://schemas.openxmlformats.org/officeDocument/2006/math" xmlns:v="urn:schemas-microsoft-com:vml" xmlns:wp14="http://schemas.microsoft.com/office/word/2010/wordprocessingDrawing" xmlns:wp="http://schemas.openxmlformats.org/drawingml/2006/wordprocessingDrawing" xmlns:w10="urn:schemas-microsoft-com:office:word" xmlns:w="http://schemas.openxmlformats.org/wordprocessingml/2006/main" xmlns:w14="http://schemas.microsoft.com/office/word/2010/wordml" xmlns:wpg="http://schemas.microsoft.com/office/word/2010/wordprocessingGroup" xmlns:wpi="http://schemas.microsoft.com/office/word/2010/wordprocessingInk" xmlns:wne="http://schemas.microsoft.com/office/word/2006/wordml" xmlns:wps="http://schemas.microsoft.com/office/word/2010/wordprocessingShape" mc:Ignorable="w14 wp14">
   <w:endnote w:type="separator" w:id="-1">
     <w:p>
       <w:pPr>
@@ -8031,7 +8063,7 @@
 </file>
 
 <file path=word/footer1.xml><?xml version="1.0" encoding="utf-8"?>
-<w:ftr xmlns:wpc="http://schemas.microsoft.com/office/word/2010/wordprocessingCanvas" xmlns:mc="http://schemas.openxmlformats.org/markup-compatibility/2006" xmlns:o="urn:schemas-microsoft-com:office:office" xmlns:r="http://schemas.openxmlformats.org/officeDocument/2006/relationships" xmlns:m="http://schemas.openxmlformats.org/officeDocument/2006/math" xmlns:v="urn:schemas-microsoft-com:vml" xmlns:wp14="http://schemas.microsoft.com/office/word/2010/wordprocessingDrawing" xmlns:wp="http://schemas.openxmlformats.org/drawingml/2006/wordprocessingDrawing" xmlns:w10="urn:schemas-microsoft-com:office:word" xmlns:w="http://schemas.openxmlformats.org/wordprocessingml/2006/main" xmlns:w14="http://schemas.microsoft.com/office/word/2010/wordml" xmlns:w15="http://schemas.microsoft.com/office/word/2012/wordml" xmlns:wpg="http://schemas.microsoft.com/office/word/2010/wordprocessingGroup" xmlns:wpi="http://schemas.microsoft.com/office/word/2010/wordprocessingInk" xmlns:wne="http://schemas.microsoft.com/office/word/2006/wordml" xmlns:wps="http://schemas.microsoft.com/office/word/2010/wordprocessingShape" mc:Ignorable="w14 w15 wp14">
+<w:ftr xmlns:wpc="http://schemas.microsoft.com/office/word/2010/wordprocessingCanvas" xmlns:mc="http://schemas.openxmlformats.org/markup-compatibility/2006" xmlns:o="urn:schemas-microsoft-com:office:office" xmlns:r="http://schemas.openxmlformats.org/officeDocument/2006/relationships" xmlns:m="http://schemas.openxmlformats.org/officeDocument/2006/math" xmlns:v="urn:schemas-microsoft-com:vml" xmlns:wp14="http://schemas.microsoft.com/office/word/2010/wordprocessingDrawing" xmlns:wp="http://schemas.openxmlformats.org/drawingml/2006/wordprocessingDrawing" xmlns:w10="urn:schemas-microsoft-com:office:word" xmlns:w="http://schemas.openxmlformats.org/wordprocessingml/2006/main" xmlns:w14="http://schemas.microsoft.com/office/word/2010/wordml" xmlns:wpg="http://schemas.microsoft.com/office/word/2010/wordprocessingGroup" xmlns:wpi="http://schemas.microsoft.com/office/word/2010/wordprocessingInk" xmlns:wne="http://schemas.microsoft.com/office/word/2006/wordml" xmlns:wps="http://schemas.microsoft.com/office/word/2010/wordprocessingShape" mc:Ignorable="w14 wp14">
   <w:p>
     <w:pPr>
       <w:pStyle w:val="Fuzeile"/>
@@ -8072,7 +8104,7 @@
         <w:sz w:val="16"/>
         <w:szCs w:val="16"/>
       </w:rPr>
-      <w:t>Short manual.docx</w:t>
+      <w:t>Manual.docx</w:t>
     </w:r>
     <w:r>
       <w:rPr>
@@ -8226,7 +8258,7 @@
 </file>
 
 <file path=word/footnotes.xml><?xml version="1.0" encoding="utf-8"?>
-<w:footnotes xmlns:wpc="http://schemas.microsoft.com/office/word/2010/wordprocessingCanvas" xmlns:mc="http://schemas.openxmlformats.org/markup-compatibility/2006" xmlns:o="urn:schemas-microsoft-com:office:office" xmlns:r="http://schemas.openxmlformats.org/officeDocument/2006/relationships" xmlns:m="http://schemas.openxmlformats.org/officeDocument/2006/math" xmlns:v="urn:schemas-microsoft-com:vml" xmlns:wp14="http://schemas.microsoft.com/office/word/2010/wordprocessingDrawing" xmlns:wp="http://schemas.openxmlformats.org/drawingml/2006/wordprocessingDrawing" xmlns:w10="urn:schemas-microsoft-com:office:word" xmlns:w="http://schemas.openxmlformats.org/wordprocessingml/2006/main" xmlns:w14="http://schemas.microsoft.com/office/word/2010/wordml" xmlns:w15="http://schemas.microsoft.com/office/word/2012/wordml" xmlns:wpg="http://schemas.microsoft.com/office/word/2010/wordprocessingGroup" xmlns:wpi="http://schemas.microsoft.com/office/word/2010/wordprocessingInk" xmlns:wne="http://schemas.microsoft.com/office/word/2006/wordml" xmlns:wps="http://schemas.microsoft.com/office/word/2010/wordprocessingShape" mc:Ignorable="w14 w15 wp14">
+<w:footnotes xmlns:wpc="http://schemas.microsoft.com/office/word/2010/wordprocessingCanvas" xmlns:mc="http://schemas.openxmlformats.org/markup-compatibility/2006" xmlns:o="urn:schemas-microsoft-com:office:office" xmlns:r="http://schemas.openxmlformats.org/officeDocument/2006/relationships" xmlns:m="http://schemas.openxmlformats.org/officeDocument/2006/math" xmlns:v="urn:schemas-microsoft-com:vml" xmlns:wp14="http://schemas.microsoft.com/office/word/2010/wordprocessingDrawing" xmlns:wp="http://schemas.openxmlformats.org/drawingml/2006/wordprocessingDrawing" xmlns:w10="urn:schemas-microsoft-com:office:word" xmlns:w="http://schemas.openxmlformats.org/wordprocessingml/2006/main" xmlns:w14="http://schemas.microsoft.com/office/word/2010/wordml" xmlns:wpg="http://schemas.microsoft.com/office/word/2010/wordprocessingGroup" xmlns:wpi="http://schemas.microsoft.com/office/word/2010/wordprocessingInk" xmlns:wne="http://schemas.microsoft.com/office/word/2006/wordml" xmlns:wps="http://schemas.microsoft.com/office/word/2010/wordprocessingShape" mc:Ignorable="w14 wp14">
   <w:footnote w:type="separator" w:id="-1">
     <w:p>
       <w:pPr>
@@ -8277,7 +8309,7 @@
 </file>
 
 <file path=word/header1.xml><?xml version="1.0" encoding="utf-8"?>
-<w:hdr xmlns:wpc="http://schemas.microsoft.com/office/word/2010/wordprocessingCanvas" xmlns:mc="http://schemas.openxmlformats.org/markup-compatibility/2006" xmlns:o="urn:schemas-microsoft-com:office:office" xmlns:r="http://schemas.openxmlformats.org/officeDocument/2006/relationships" xmlns:m="http://schemas.openxmlformats.org/officeDocument/2006/math" xmlns:v="urn:schemas-microsoft-com:vml" xmlns:wp14="http://schemas.microsoft.com/office/word/2010/wordprocessingDrawing" xmlns:wp="http://schemas.openxmlformats.org/drawingml/2006/wordprocessingDrawing" xmlns:w10="urn:schemas-microsoft-com:office:word" xmlns:w="http://schemas.openxmlformats.org/wordprocessingml/2006/main" xmlns:w14="http://schemas.microsoft.com/office/word/2010/wordml" xmlns:w15="http://schemas.microsoft.com/office/word/2012/wordml" xmlns:wpg="http://schemas.microsoft.com/office/word/2010/wordprocessingGroup" xmlns:wpi="http://schemas.microsoft.com/office/word/2010/wordprocessingInk" xmlns:wne="http://schemas.microsoft.com/office/word/2006/wordml" xmlns:wps="http://schemas.microsoft.com/office/word/2010/wordprocessingShape" mc:Ignorable="w14 w15 wp14">
+<w:hdr xmlns:wpc="http://schemas.microsoft.com/office/word/2010/wordprocessingCanvas" xmlns:mc="http://schemas.openxmlformats.org/markup-compatibility/2006" xmlns:o="urn:schemas-microsoft-com:office:office" xmlns:r="http://schemas.openxmlformats.org/officeDocument/2006/relationships" xmlns:m="http://schemas.openxmlformats.org/officeDocument/2006/math" xmlns:v="urn:schemas-microsoft-com:vml" xmlns:wp14="http://schemas.microsoft.com/office/word/2010/wordprocessingDrawing" xmlns:wp="http://schemas.openxmlformats.org/drawingml/2006/wordprocessingDrawing" xmlns:w10="urn:schemas-microsoft-com:office:word" xmlns:w="http://schemas.openxmlformats.org/wordprocessingml/2006/main" xmlns:w14="http://schemas.microsoft.com/office/word/2010/wordml" xmlns:wpg="http://schemas.microsoft.com/office/word/2010/wordprocessingGroup" xmlns:wpi="http://schemas.microsoft.com/office/word/2010/wordprocessingInk" xmlns:wne="http://schemas.microsoft.com/office/word/2006/wordml" xmlns:wps="http://schemas.microsoft.com/office/word/2010/wordprocessingShape" mc:Ignorable="w14 wp14">
   <w:p>
     <w:pPr>
       <w:pStyle w:val="Kopfzeile"/>
@@ -8318,7 +8350,7 @@
 </file>
 
 <file path=word/header2.xml><?xml version="1.0" encoding="utf-8"?>
-<w:hdr xmlns:wpc="http://schemas.microsoft.com/office/word/2010/wordprocessingCanvas" xmlns:mc="http://schemas.openxmlformats.org/markup-compatibility/2006" xmlns:o="urn:schemas-microsoft-com:office:office" xmlns:r="http://schemas.openxmlformats.org/officeDocument/2006/relationships" xmlns:m="http://schemas.openxmlformats.org/officeDocument/2006/math" xmlns:v="urn:schemas-microsoft-com:vml" xmlns:wp14="http://schemas.microsoft.com/office/word/2010/wordprocessingDrawing" xmlns:wp="http://schemas.openxmlformats.org/drawingml/2006/wordprocessingDrawing" xmlns:w10="urn:schemas-microsoft-com:office:word" xmlns:w="http://schemas.openxmlformats.org/wordprocessingml/2006/main" xmlns:w14="http://schemas.microsoft.com/office/word/2010/wordml" xmlns:w15="http://schemas.microsoft.com/office/word/2012/wordml" xmlns:wpg="http://schemas.microsoft.com/office/word/2010/wordprocessingGroup" xmlns:wpi="http://schemas.microsoft.com/office/word/2010/wordprocessingInk" xmlns:wne="http://schemas.microsoft.com/office/word/2006/wordml" xmlns:wps="http://schemas.microsoft.com/office/word/2010/wordprocessingShape" mc:Ignorable="w14 w15 wp14">
+<w:hdr xmlns:wpc="http://schemas.microsoft.com/office/word/2010/wordprocessingCanvas" xmlns:mc="http://schemas.openxmlformats.org/markup-compatibility/2006" xmlns:o="urn:schemas-microsoft-com:office:office" xmlns:r="http://schemas.openxmlformats.org/officeDocument/2006/relationships" xmlns:m="http://schemas.openxmlformats.org/officeDocument/2006/math" xmlns:v="urn:schemas-microsoft-com:vml" xmlns:wp14="http://schemas.microsoft.com/office/word/2010/wordprocessingDrawing" xmlns:wp="http://schemas.openxmlformats.org/drawingml/2006/wordprocessingDrawing" xmlns:w10="urn:schemas-microsoft-com:office:word" xmlns:w="http://schemas.openxmlformats.org/wordprocessingml/2006/main" xmlns:w14="http://schemas.microsoft.com/office/word/2010/wordml" xmlns:wpg="http://schemas.microsoft.com/office/word/2010/wordprocessingGroup" xmlns:wpi="http://schemas.microsoft.com/office/word/2010/wordprocessingInk" xmlns:wne="http://schemas.microsoft.com/office/word/2006/wordml" xmlns:wps="http://schemas.microsoft.com/office/word/2010/wordprocessingShape" mc:Ignorable="w14 wp14">
   <w:p>
     <w:pPr>
       <w:pStyle w:val="Kopfzeile"/>
@@ -8359,7 +8391,7 @@
 </file>
 
 <file path=word/numbering.xml><?xml version="1.0" encoding="utf-8"?>
-<w:numbering xmlns:wpc="http://schemas.microsoft.com/office/word/2010/wordprocessingCanvas" xmlns:mc="http://schemas.openxmlformats.org/markup-compatibility/2006" xmlns:o="urn:schemas-microsoft-com:office:office" xmlns:r="http://schemas.openxmlformats.org/officeDocument/2006/relationships" xmlns:m="http://schemas.openxmlformats.org/officeDocument/2006/math" xmlns:v="urn:schemas-microsoft-com:vml" xmlns:wp14="http://schemas.microsoft.com/office/word/2010/wordprocessingDrawing" xmlns:wp="http://schemas.openxmlformats.org/drawingml/2006/wordprocessingDrawing" xmlns:w10="urn:schemas-microsoft-com:office:word" xmlns:w="http://schemas.openxmlformats.org/wordprocessingml/2006/main" xmlns:w14="http://schemas.microsoft.com/office/word/2010/wordml" xmlns:w15="http://schemas.microsoft.com/office/word/2012/wordml" xmlns:wpg="http://schemas.microsoft.com/office/word/2010/wordprocessingGroup" xmlns:wpi="http://schemas.microsoft.com/office/word/2010/wordprocessingInk" xmlns:wne="http://schemas.microsoft.com/office/word/2006/wordml" xmlns:wps="http://schemas.microsoft.com/office/word/2010/wordprocessingShape" mc:Ignorable="w14 w15 wp14">
+<w:numbering xmlns:wpc="http://schemas.microsoft.com/office/word/2010/wordprocessingCanvas" xmlns:mc="http://schemas.openxmlformats.org/markup-compatibility/2006" xmlns:o="urn:schemas-microsoft-com:office:office" xmlns:r="http://schemas.openxmlformats.org/officeDocument/2006/relationships" xmlns:m="http://schemas.openxmlformats.org/officeDocument/2006/math" xmlns:v="urn:schemas-microsoft-com:vml" xmlns:wp14="http://schemas.microsoft.com/office/word/2010/wordprocessingDrawing" xmlns:wp="http://schemas.openxmlformats.org/drawingml/2006/wordprocessingDrawing" xmlns:w10="urn:schemas-microsoft-com:office:word" xmlns:w="http://schemas.openxmlformats.org/wordprocessingml/2006/main" xmlns:w14="http://schemas.microsoft.com/office/word/2010/wordml" xmlns:wpg="http://schemas.microsoft.com/office/word/2010/wordprocessingGroup" xmlns:wpi="http://schemas.microsoft.com/office/word/2010/wordprocessingInk" xmlns:wne="http://schemas.microsoft.com/office/word/2006/wordml" xmlns:wps="http://schemas.microsoft.com/office/word/2010/wordprocessingShape" mc:Ignorable="w14 wp14">
   <w:abstractNum w:abstractNumId="0">
     <w:nsid w:val="7B4137AF"/>
     <w:multiLevelType w:val="hybridMultilevel"/>
@@ -8479,7 +8511,7 @@
 </file>
 
 <file path=word/styles.xml><?xml version="1.0" encoding="utf-8"?>
-<w:styles xmlns:mc="http://schemas.openxmlformats.org/markup-compatibility/2006" xmlns:r="http://schemas.openxmlformats.org/officeDocument/2006/relationships" xmlns:w="http://schemas.openxmlformats.org/wordprocessingml/2006/main" xmlns:w14="http://schemas.microsoft.com/office/word/2010/wordml" xmlns:w15="http://schemas.microsoft.com/office/word/2012/wordml" mc:Ignorable="w14 w15">
+<w:styles xmlns:mc="http://schemas.openxmlformats.org/markup-compatibility/2006" xmlns:r="http://schemas.openxmlformats.org/officeDocument/2006/relationships" xmlns:w="http://schemas.openxmlformats.org/wordprocessingml/2006/main" xmlns:w14="http://schemas.microsoft.com/office/word/2010/wordml" mc:Ignorable="w14">
   <w:docDefaults>
     <w:rPrDefault>
       <w:rPr>
@@ -8494,378 +8526,144 @@
       </w:pPr>
     </w:pPrDefault>
   </w:docDefaults>
-  <w:latentStyles w:defLockedState="0" w:defUIPriority="99" w:defSemiHidden="0" w:defUnhideWhenUsed="0" w:defQFormat="0" w:count="371">
-    <w:lsdException w:name="Normal" w:uiPriority="0" w:qFormat="1"/>
-    <w:lsdException w:name="heading 1" w:uiPriority="9" w:qFormat="1"/>
-    <w:lsdException w:name="heading 2" w:semiHidden="1" w:uiPriority="9" w:unhideWhenUsed="1" w:qFormat="1"/>
-    <w:lsdException w:name="heading 3" w:semiHidden="1" w:uiPriority="9" w:unhideWhenUsed="1" w:qFormat="1"/>
-    <w:lsdException w:name="heading 4" w:semiHidden="1" w:uiPriority="9" w:unhideWhenUsed="1" w:qFormat="1"/>
-    <w:lsdException w:name="heading 5" w:semiHidden="1" w:uiPriority="9" w:unhideWhenUsed="1" w:qFormat="1"/>
-    <w:lsdException w:name="heading 6" w:semiHidden="1" w:uiPriority="9" w:unhideWhenUsed="1" w:qFormat="1"/>
-    <w:lsdException w:name="heading 7" w:semiHidden="1" w:uiPriority="9" w:unhideWhenUsed="1" w:qFormat="1"/>
-    <w:lsdException w:name="heading 8" w:semiHidden="1" w:uiPriority="9" w:unhideWhenUsed="1" w:qFormat="1"/>
-    <w:lsdException w:name="heading 9" w:semiHidden="1" w:uiPriority="9" w:unhideWhenUsed="1" w:qFormat="1"/>
-    <w:lsdException w:name="index 1" w:semiHidden="1" w:unhideWhenUsed="1"/>
-    <w:lsdException w:name="index 2" w:semiHidden="1" w:unhideWhenUsed="1"/>
-    <w:lsdException w:name="index 3" w:semiHidden="1" w:unhideWhenUsed="1"/>
-    <w:lsdException w:name="index 4" w:semiHidden="1" w:unhideWhenUsed="1"/>
-    <w:lsdException w:name="index 5" w:semiHidden="1" w:unhideWhenUsed="1"/>
-    <w:lsdException w:name="index 6" w:semiHidden="1" w:unhideWhenUsed="1"/>
-    <w:lsdException w:name="index 7" w:semiHidden="1" w:unhideWhenUsed="1"/>
-    <w:lsdException w:name="index 8" w:semiHidden="1" w:unhideWhenUsed="1"/>
-    <w:lsdException w:name="index 9" w:semiHidden="1" w:unhideWhenUsed="1"/>
-    <w:lsdException w:name="toc 1" w:semiHidden="1" w:uiPriority="39" w:unhideWhenUsed="1"/>
-    <w:lsdException w:name="toc 2" w:semiHidden="1" w:uiPriority="39" w:unhideWhenUsed="1"/>
-    <w:lsdException w:name="toc 3" w:semiHidden="1" w:uiPriority="39" w:unhideWhenUsed="1"/>
-    <w:lsdException w:name="toc 4" w:semiHidden="1" w:uiPriority="39" w:unhideWhenUsed="1"/>
-    <w:lsdException w:name="toc 5" w:semiHidden="1" w:uiPriority="39" w:unhideWhenUsed="1"/>
-    <w:lsdException w:name="toc 6" w:semiHidden="1" w:uiPriority="39" w:unhideWhenUsed="1"/>
-    <w:lsdException w:name="toc 7" w:semiHidden="1" w:uiPriority="39" w:unhideWhenUsed="1"/>
-    <w:lsdException w:name="toc 8" w:semiHidden="1" w:uiPriority="39" w:unhideWhenUsed="1"/>
-    <w:lsdException w:name="toc 9" w:semiHidden="1" w:uiPriority="39" w:unhideWhenUsed="1"/>
-    <w:lsdException w:name="Normal Indent" w:semiHidden="1" w:unhideWhenUsed="1"/>
-    <w:lsdException w:name="footnote text" w:semiHidden="1" w:unhideWhenUsed="1"/>
-    <w:lsdException w:name="annotation text" w:semiHidden="1" w:unhideWhenUsed="1"/>
-    <w:lsdException w:name="header" w:semiHidden="1" w:unhideWhenUsed="1"/>
-    <w:lsdException w:name="footer" w:semiHidden="1" w:unhideWhenUsed="1"/>
-    <w:lsdException w:name="index heading" w:semiHidden="1" w:unhideWhenUsed="1"/>
-    <w:lsdException w:name="caption" w:semiHidden="1" w:uiPriority="35" w:unhideWhenUsed="1" w:qFormat="1"/>
-    <w:lsdException w:name="table of figures" w:semiHidden="1" w:unhideWhenUsed="1"/>
-    <w:lsdException w:name="envelope address" w:semiHidden="1" w:unhideWhenUsed="1"/>
-    <w:lsdException w:name="envelope return" w:semiHidden="1" w:unhideWhenUsed="1"/>
-    <w:lsdException w:name="footnote reference" w:semiHidden="1" w:unhideWhenUsed="1"/>
-    <w:lsdException w:name="annotation reference" w:semiHidden="1" w:unhideWhenUsed="1"/>
-    <w:lsdException w:name="line number" w:semiHidden="1" w:unhideWhenUsed="1"/>
-    <w:lsdException w:name="page number" w:semiHidden="1" w:unhideWhenUsed="1"/>
-    <w:lsdException w:name="endnote reference" w:semiHidden="1" w:unhideWhenUsed="1"/>
-    <w:lsdException w:name="endnote text" w:semiHidden="1" w:unhideWhenUsed="1"/>
-    <w:lsdException w:name="table of authorities" w:semiHidden="1" w:unhideWhenUsed="1"/>
-    <w:lsdException w:name="macro" w:semiHidden="1" w:unhideWhenUsed="1"/>
-    <w:lsdException w:name="toa heading" w:semiHidden="1" w:unhideWhenUsed="1"/>
-    <w:lsdException w:name="List" w:semiHidden="1" w:unhideWhenUsed="1"/>
-    <w:lsdException w:name="List Bullet" w:semiHidden="1" w:unhideWhenUsed="1"/>
-    <w:lsdException w:name="List Number" w:semiHidden="1" w:unhideWhenUsed="1"/>
-    <w:lsdException w:name="List 2" w:semiHidden="1" w:unhideWhenUsed="1"/>
-    <w:lsdException w:name="List 3" w:semiHidden="1" w:unhideWhenUsed="1"/>
-    <w:lsdException w:name="List 4" w:semiHidden="1" w:unhideWhenUsed="1"/>
-    <w:lsdException w:name="List 5" w:semiHidden="1" w:unhideWhenUsed="1"/>
-    <w:lsdException w:name="List Bullet 2" w:semiHidden="1" w:unhideWhenUsed="1"/>
-    <w:lsdException w:name="List Bullet 3" w:semiHidden="1" w:unhideWhenUsed="1"/>
-    <w:lsdException w:name="List Bullet 4" w:semiHidden="1" w:unhideWhenUsed="1"/>
-    <w:lsdException w:name="List Bullet 5" w:semiHidden="1" w:unhideWhenUsed="1"/>
-    <w:lsdException w:name="List Number 2" w:semiHidden="1" w:unhideWhenUsed="1"/>
-    <w:lsdException w:name="List Number 3" w:semiHidden="1" w:unhideWhenUsed="1"/>
-    <w:lsdException w:name="List Number 4" w:semiHidden="1" w:unhideWhenUsed="1"/>
-    <w:lsdException w:name="List Number 5" w:semiHidden="1" w:unhideWhenUsed="1"/>
-    <w:lsdException w:name="Title" w:uiPriority="10" w:qFormat="1"/>
-    <w:lsdException w:name="Closing" w:semiHidden="1" w:unhideWhenUsed="1"/>
-    <w:lsdException w:name="Signature" w:semiHidden="1" w:unhideWhenUsed="1"/>
-    <w:lsdException w:name="Default Paragraph Font" w:semiHidden="1" w:uiPriority="1" w:unhideWhenUsed="1"/>
-    <w:lsdException w:name="Body Text" w:semiHidden="1" w:unhideWhenUsed="1"/>
-    <w:lsdException w:name="Body Text Indent" w:semiHidden="1" w:unhideWhenUsed="1"/>
-    <w:lsdException w:name="List Continue" w:semiHidden="1" w:unhideWhenUsed="1"/>
-    <w:lsdException w:name="List Continue 2" w:semiHidden="1" w:unhideWhenUsed="1"/>
-    <w:lsdException w:name="List Continue 3" w:semiHidden="1" w:unhideWhenUsed="1"/>
-    <w:lsdException w:name="List Continue 4" w:semiHidden="1" w:unhideWhenUsed="1"/>
-    <w:lsdException w:name="List Continue 5" w:semiHidden="1" w:unhideWhenUsed="1"/>
-    <w:lsdException w:name="Message Header" w:semiHidden="1" w:unhideWhenUsed="1"/>
-    <w:lsdException w:name="Subtitle" w:uiPriority="11" w:qFormat="1"/>
-    <w:lsdException w:name="Salutation" w:semiHidden="1" w:unhideWhenUsed="1"/>
-    <w:lsdException w:name="Date" w:semiHidden="1" w:unhideWhenUsed="1"/>
-    <w:lsdException w:name="Body Text First Indent" w:semiHidden="1" w:unhideWhenUsed="1"/>
-    <w:lsdException w:name="Body Text First Indent 2" w:semiHidden="1" w:unhideWhenUsed="1"/>
-    <w:lsdException w:name="Note Heading" w:semiHidden="1" w:unhideWhenUsed="1"/>
-    <w:lsdException w:name="Body Text 2" w:semiHidden="1" w:unhideWhenUsed="1"/>
-    <w:lsdException w:name="Body Text 3" w:semiHidden="1" w:unhideWhenUsed="1"/>
-    <w:lsdException w:name="Body Text Indent 2" w:semiHidden="1" w:unhideWhenUsed="1"/>
-    <w:lsdException w:name="Body Text Indent 3" w:semiHidden="1" w:unhideWhenUsed="1"/>
-    <w:lsdException w:name="Block Text" w:semiHidden="1" w:unhideWhenUsed="1"/>
-    <w:lsdException w:name="Hyperlink" w:semiHidden="1" w:unhideWhenUsed="1"/>
-    <w:lsdException w:name="FollowedHyperlink" w:semiHidden="1" w:unhideWhenUsed="1"/>
-    <w:lsdException w:name="Strong" w:uiPriority="22" w:qFormat="1"/>
-    <w:lsdException w:name="Emphasis" w:uiPriority="20" w:qFormat="1"/>
-    <w:lsdException w:name="Document Map" w:semiHidden="1" w:unhideWhenUsed="1"/>
-    <w:lsdException w:name="Plain Text" w:semiHidden="1" w:unhideWhenUsed="1"/>
-    <w:lsdException w:name="E-mail Signature" w:semiHidden="1" w:unhideWhenUsed="1"/>
-    <w:lsdException w:name="HTML Top of Form" w:semiHidden="1" w:unhideWhenUsed="1"/>
-    <w:lsdException w:name="HTML Bottom of Form" w:semiHidden="1" w:unhideWhenUsed="1"/>
-    <w:lsdException w:name="Normal (Web)" w:semiHidden="1" w:unhideWhenUsed="1"/>
-    <w:lsdException w:name="HTML Acronym" w:semiHidden="1" w:unhideWhenUsed="1"/>
-    <w:lsdException w:name="HTML Address" w:semiHidden="1" w:unhideWhenUsed="1"/>
-    <w:lsdException w:name="HTML Cite" w:semiHidden="1" w:unhideWhenUsed="1"/>
-    <w:lsdException w:name="HTML Code" w:semiHidden="1" w:unhideWhenUsed="1"/>
-    <w:lsdException w:name="HTML Definition" w:semiHidden="1" w:unhideWhenUsed="1"/>
-    <w:lsdException w:name="HTML Keyboard" w:semiHidden="1" w:unhideWhenUsed="1"/>
-    <w:lsdException w:name="HTML Preformatted" w:semiHidden="1" w:unhideWhenUsed="1"/>
-    <w:lsdException w:name="HTML Sample" w:semiHidden="1" w:unhideWhenUsed="1"/>
-    <w:lsdException w:name="HTML Typewriter" w:semiHidden="1" w:unhideWhenUsed="1"/>
-    <w:lsdException w:name="HTML Variable" w:semiHidden="1" w:unhideWhenUsed="1"/>
-    <w:lsdException w:name="Normal Table" w:semiHidden="1" w:unhideWhenUsed="1"/>
-    <w:lsdException w:name="annotation subject" w:semiHidden="1" w:unhideWhenUsed="1"/>
-    <w:lsdException w:name="No List" w:semiHidden="1" w:unhideWhenUsed="1"/>
-    <w:lsdException w:name="Outline List 1" w:semiHidden="1" w:unhideWhenUsed="1"/>
-    <w:lsdException w:name="Outline List 2" w:semiHidden="1" w:unhideWhenUsed="1"/>
-    <w:lsdException w:name="Outline List 3" w:semiHidden="1" w:unhideWhenUsed="1"/>
-    <w:lsdException w:name="Table Simple 1" w:semiHidden="1" w:unhideWhenUsed="1"/>
-    <w:lsdException w:name="Table Simple 2" w:semiHidden="1" w:unhideWhenUsed="1"/>
-    <w:lsdException w:name="Table Simple 3" w:semiHidden="1" w:unhideWhenUsed="1"/>
-    <w:lsdException w:name="Table Classic 1" w:semiHidden="1" w:unhideWhenUsed="1"/>
-    <w:lsdException w:name="Table Classic 2" w:semiHidden="1" w:unhideWhenUsed="1"/>
-    <w:lsdException w:name="Table Classic 3" w:semiHidden="1" w:unhideWhenUsed="1"/>
-    <w:lsdException w:name="Table Classic 4" w:semiHidden="1" w:unhideWhenUsed="1"/>
-    <w:lsdException w:name="Table Colorful 1" w:semiHidden="1" w:unhideWhenUsed="1"/>
-    <w:lsdException w:name="Table Colorful 2" w:semiHidden="1" w:unhideWhenUsed="1"/>
-    <w:lsdException w:name="Table Colorful 3" w:semiHidden="1" w:unhideWhenUsed="1"/>
-    <w:lsdException w:name="Table Columns 1" w:semiHidden="1" w:unhideWhenUsed="1"/>
-    <w:lsdException w:name="Table Columns 2" w:semiHidden="1" w:unhideWhenUsed="1"/>
-    <w:lsdException w:name="Table Columns 3" w:semiHidden="1" w:unhideWhenUsed="1"/>
-    <w:lsdException w:name="Table Columns 4" w:semiHidden="1" w:unhideWhenUsed="1"/>
-    <w:lsdException w:name="Table Columns 5" w:semiHidden="1" w:unhideWhenUsed="1"/>
-    <w:lsdException w:name="Table Grid 1" w:semiHidden="1" w:unhideWhenUsed="1"/>
-    <w:lsdException w:name="Table Grid 2" w:semiHidden="1" w:unhideWhenUsed="1"/>
-    <w:lsdException w:name="Table Grid 3" w:semiHidden="1" w:unhideWhenUsed="1"/>
-    <w:lsdException w:name="Table Grid 4" w:semiHidden="1" w:unhideWhenUsed="1"/>
-    <w:lsdException w:name="Table Grid 5" w:semiHidden="1" w:unhideWhenUsed="1"/>
-    <w:lsdException w:name="Table Grid 6" w:semiHidden="1" w:unhideWhenUsed="1"/>
-    <w:lsdException w:name="Table Grid 7" w:semiHidden="1" w:unhideWhenUsed="1"/>
-    <w:lsdException w:name="Table Grid 8" w:semiHidden="1" w:unhideWhenUsed="1"/>
-    <w:lsdException w:name="Table List 1" w:semiHidden="1" w:unhideWhenUsed="1"/>
-    <w:lsdException w:name="Table List 2" w:semiHidden="1" w:unhideWhenUsed="1"/>
-    <w:lsdException w:name="Table List 3" w:semiHidden="1" w:unhideWhenUsed="1"/>
-    <w:lsdException w:name="Table List 4" w:semiHidden="1" w:unhideWhenUsed="1"/>
-    <w:lsdException w:name="Table List 5" w:semiHidden="1" w:unhideWhenUsed="1"/>
-    <w:lsdException w:name="Table List 6" w:semiHidden="1" w:unhideWhenUsed="1"/>
-    <w:lsdException w:name="Table List 7" w:semiHidden="1" w:unhideWhenUsed="1"/>
-    <w:lsdException w:name="Table List 8" w:semiHidden="1" w:unhideWhenUsed="1"/>
-    <w:lsdException w:name="Table 3D effects 1" w:semiHidden="1" w:unhideWhenUsed="1"/>
-    <w:lsdException w:name="Table 3D effects 2" w:semiHidden="1" w:unhideWhenUsed="1"/>
-    <w:lsdException w:name="Table 3D effects 3" w:semiHidden="1" w:unhideWhenUsed="1"/>
-    <w:lsdException w:name="Table Contemporary" w:semiHidden="1" w:unhideWhenUsed="1"/>
-    <w:lsdException w:name="Table Elegant" w:semiHidden="1" w:unhideWhenUsed="1"/>
-    <w:lsdException w:name="Table Professional" w:semiHidden="1" w:unhideWhenUsed="1"/>
-    <w:lsdException w:name="Table Subtle 1" w:semiHidden="1" w:unhideWhenUsed="1"/>
-    <w:lsdException w:name="Table Subtle 2" w:semiHidden="1" w:unhideWhenUsed="1"/>
-    <w:lsdException w:name="Table Web 1" w:semiHidden="1" w:unhideWhenUsed="1"/>
-    <w:lsdException w:name="Table Web 2" w:semiHidden="1" w:unhideWhenUsed="1"/>
-    <w:lsdException w:name="Table Web 3" w:semiHidden="1" w:unhideWhenUsed="1"/>
-    <w:lsdException w:name="Balloon Text" w:semiHidden="1" w:unhideWhenUsed="1"/>
-    <w:lsdException w:name="Table Grid" w:uiPriority="39"/>
-    <w:lsdException w:name="Table Theme" w:semiHidden="1" w:unhideWhenUsed="1"/>
-    <w:lsdException w:name="Placeholder Text" w:semiHidden="1"/>
-    <w:lsdException w:name="No Spacing" w:uiPriority="1" w:qFormat="1"/>
-    <w:lsdException w:name="Light Shading" w:uiPriority="60"/>
-    <w:lsdException w:name="Light List" w:uiPriority="61"/>
-    <w:lsdException w:name="Light Grid" w:uiPriority="62"/>
-    <w:lsdException w:name="Medium Shading 1" w:uiPriority="63"/>
-    <w:lsdException w:name="Medium Shading 2" w:uiPriority="64"/>
-    <w:lsdException w:name="Medium List 1" w:uiPriority="65"/>
-    <w:lsdException w:name="Medium List 2" w:uiPriority="66"/>
-    <w:lsdException w:name="Medium Grid 1" w:uiPriority="67"/>
-    <w:lsdException w:name="Medium Grid 2" w:uiPriority="68"/>
-    <w:lsdException w:name="Medium Grid 3" w:uiPriority="69"/>
-    <w:lsdException w:name="Dark List" w:uiPriority="70"/>
-    <w:lsdException w:name="Colorful Shading" w:uiPriority="71"/>
-    <w:lsdException w:name="Colorful List" w:uiPriority="72"/>
-    <w:lsdException w:name="Colorful Grid" w:uiPriority="73"/>
-    <w:lsdException w:name="Light Shading Accent 1" w:uiPriority="60"/>
-    <w:lsdException w:name="Light List Accent 1" w:uiPriority="61"/>
-    <w:lsdException w:name="Light Grid Accent 1" w:uiPriority="62"/>
-    <w:lsdException w:name="Medium Shading 1 Accent 1" w:uiPriority="63"/>
-    <w:lsdException w:name="Medium Shading 2 Accent 1" w:uiPriority="64"/>
-    <w:lsdException w:name="Medium List 1 Accent 1" w:uiPriority="65"/>
-    <w:lsdException w:name="Revision" w:semiHidden="1"/>
-    <w:lsdException w:name="List Paragraph" w:uiPriority="34" w:qFormat="1"/>
-    <w:lsdException w:name="Quote" w:uiPriority="29" w:qFormat="1"/>
-    <w:lsdException w:name="Intense Quote" w:uiPriority="30" w:qFormat="1"/>
-    <w:lsdException w:name="Medium List 2 Accent 1" w:uiPriority="66"/>
-    <w:lsdException w:name="Medium Grid 1 Accent 1" w:uiPriority="67"/>
-    <w:lsdException w:name="Medium Grid 2 Accent 1" w:uiPriority="68"/>
-    <w:lsdException w:name="Medium Grid 3 Accent 1" w:uiPriority="69"/>
-    <w:lsdException w:name="Dark List Accent 1" w:uiPriority="70"/>
-    <w:lsdException w:name="Colorful Shading Accent 1" w:uiPriority="71"/>
-    <w:lsdException w:name="Colorful List Accent 1" w:uiPriority="72"/>
-    <w:lsdException w:name="Colorful Grid Accent 1" w:uiPriority="73"/>
-    <w:lsdException w:name="Light Shading Accent 2" w:uiPriority="60"/>
-    <w:lsdException w:name="Light List Accent 2" w:uiPriority="61"/>
-    <w:lsdException w:name="Light Grid Accent 2" w:uiPriority="62"/>
-    <w:lsdException w:name="Medium Shading 1 Accent 2" w:uiPriority="63"/>
-    <w:lsdException w:name="Medium Shading 2 Accent 2" w:uiPriority="64"/>
-    <w:lsdException w:name="Medium List 1 Accent 2" w:uiPriority="65"/>
-    <w:lsdException w:name="Medium List 2 Accent 2" w:uiPriority="66"/>
-    <w:lsdException w:name="Medium Grid 1 Accent 2" w:uiPriority="67"/>
-    <w:lsdException w:name="Medium Grid 2 Accent 2" w:uiPriority="68"/>
-    <w:lsdException w:name="Medium Grid 3 Accent 2" w:uiPriority="69"/>
-    <w:lsdException w:name="Dark List Accent 2" w:uiPriority="70"/>
-    <w:lsdException w:name="Colorful Shading Accent 2" w:uiPriority="71"/>
-    <w:lsdException w:name="Colorful List Accent 2" w:uiPriority="72"/>
-    <w:lsdException w:name="Colorful Grid Accent 2" w:uiPriority="73"/>
-    <w:lsdException w:name="Light Shading Accent 3" w:uiPriority="60"/>
-    <w:lsdException w:name="Light List Accent 3" w:uiPriority="61"/>
-    <w:lsdException w:name="Light Grid Accent 3" w:uiPriority="62"/>
-    <w:lsdException w:name="Medium Shading 1 Accent 3" w:uiPriority="63"/>
-    <w:lsdException w:name="Medium Shading 2 Accent 3" w:uiPriority="64"/>
-    <w:lsdException w:name="Medium List 1 Accent 3" w:uiPriority="65"/>
-    <w:lsdException w:name="Medium List 2 Accent 3" w:uiPriority="66"/>
-    <w:lsdException w:name="Medium Grid 1 Accent 3" w:uiPriority="67"/>
-    <w:lsdException w:name="Medium Grid 2 Accent 3" w:uiPriority="68"/>
-    <w:lsdException w:name="Medium Grid 3 Accent 3" w:uiPriority="69"/>
-    <w:lsdException w:name="Dark List Accent 3" w:uiPriority="70"/>
-    <w:lsdException w:name="Colorful Shading Accent 3" w:uiPriority="71"/>
-    <w:lsdException w:name="Colorful List Accent 3" w:uiPriority="72"/>
-    <w:lsdException w:name="Colorful Grid Accent 3" w:uiPriority="73"/>
-    <w:lsdException w:name="Light Shading Accent 4" w:uiPriority="60"/>
-    <w:lsdException w:name="Light List Accent 4" w:uiPriority="61"/>
-    <w:lsdException w:name="Light Grid Accent 4" w:uiPriority="62"/>
-    <w:lsdException w:name="Medium Shading 1 Accent 4" w:uiPriority="63"/>
-    <w:lsdException w:name="Medium Shading 2 Accent 4" w:uiPriority="64"/>
-    <w:lsdException w:name="Medium List 1 Accent 4" w:uiPriority="65"/>
-    <w:lsdException w:name="Medium List 2 Accent 4" w:uiPriority="66"/>
-    <w:lsdException w:name="Medium Grid 1 Accent 4" w:uiPriority="67"/>
-    <w:lsdException w:name="Medium Grid 2 Accent 4" w:uiPriority="68"/>
-    <w:lsdException w:name="Medium Grid 3 Accent 4" w:uiPriority="69"/>
-    <w:lsdException w:name="Dark List Accent 4" w:uiPriority="70"/>
-    <w:lsdException w:name="Colorful Shading Accent 4" w:uiPriority="71"/>
-    <w:lsdException w:name="Colorful List Accent 4" w:uiPriority="72"/>
-    <w:lsdException w:name="Colorful Grid Accent 4" w:uiPriority="73"/>
-    <w:lsdException w:name="Light Shading Accent 5" w:uiPriority="60"/>
-    <w:lsdException w:name="Light List Accent 5" w:uiPriority="61"/>
-    <w:lsdException w:name="Light Grid Accent 5" w:uiPriority="62"/>
-    <w:lsdException w:name="Medium Shading 1 Accent 5" w:uiPriority="63"/>
-    <w:lsdException w:name="Medium Shading 2 Accent 5" w:uiPriority="64"/>
-    <w:lsdException w:name="Medium List 1 Accent 5" w:uiPriority="65"/>
-    <w:lsdException w:name="Medium List 2 Accent 5" w:uiPriority="66"/>
-    <w:lsdException w:name="Medium Grid 1 Accent 5" w:uiPriority="67"/>
-    <w:lsdException w:name="Medium Grid 2 Accent 5" w:uiPriority="68"/>
-    <w:lsdException w:name="Medium Grid 3 Accent 5" w:uiPriority="69"/>
-    <w:lsdException w:name="Dark List Accent 5" w:uiPriority="70"/>
-    <w:lsdException w:name="Colorful Shading Accent 5" w:uiPriority="71"/>
-    <w:lsdException w:name="Colorful List Accent 5" w:uiPriority="72"/>
-    <w:lsdException w:name="Colorful Grid Accent 5" w:uiPriority="73"/>
-    <w:lsdException w:name="Light Shading Accent 6" w:uiPriority="60"/>
-    <w:lsdException w:name="Light List Accent 6" w:uiPriority="61"/>
-    <w:lsdException w:name="Light Grid Accent 6" w:uiPriority="62"/>
-    <w:lsdException w:name="Medium Shading 1 Accent 6" w:uiPriority="63"/>
-    <w:lsdException w:name="Medium Shading 2 Accent 6" w:uiPriority="64"/>
-    <w:lsdException w:name="Medium List 1 Accent 6" w:uiPriority="65"/>
-    <w:lsdException w:name="Medium List 2 Accent 6" w:uiPriority="66"/>
-    <w:lsdException w:name="Medium Grid 1 Accent 6" w:uiPriority="67"/>
-    <w:lsdException w:name="Medium Grid 2 Accent 6" w:uiPriority="68"/>
-    <w:lsdException w:name="Medium Grid 3 Accent 6" w:uiPriority="69"/>
-    <w:lsdException w:name="Dark List Accent 6" w:uiPriority="70"/>
-    <w:lsdException w:name="Colorful Shading Accent 6" w:uiPriority="71"/>
-    <w:lsdException w:name="Colorful List Accent 6" w:uiPriority="72"/>
-    <w:lsdException w:name="Colorful Grid Accent 6" w:uiPriority="73"/>
-    <w:lsdException w:name="Subtle Emphasis" w:uiPriority="19" w:qFormat="1"/>
-    <w:lsdException w:name="Intense Emphasis" w:uiPriority="21" w:qFormat="1"/>
-    <w:lsdException w:name="Subtle Reference" w:uiPriority="31" w:qFormat="1"/>
-    <w:lsdException w:name="Intense Reference" w:uiPriority="32" w:qFormat="1"/>
-    <w:lsdException w:name="Book Title" w:uiPriority="33" w:qFormat="1"/>
-    <w:lsdException w:name="Bibliography" w:semiHidden="1" w:uiPriority="37" w:unhideWhenUsed="1"/>
-    <w:lsdException w:name="TOC Heading" w:semiHidden="1" w:uiPriority="39" w:unhideWhenUsed="1" w:qFormat="1"/>
-    <w:lsdException w:name="Plain Table 1" w:uiPriority="41"/>
-    <w:lsdException w:name="Plain Table 2" w:uiPriority="42"/>
-    <w:lsdException w:name="Plain Table 3" w:uiPriority="43"/>
-    <w:lsdException w:name="Plain Table 4" w:uiPriority="44"/>
-    <w:lsdException w:name="Plain Table 5" w:uiPriority="45"/>
-    <w:lsdException w:name="Grid Table Light" w:uiPriority="40"/>
-    <w:lsdException w:name="Grid Table 1 Light" w:uiPriority="46"/>
-    <w:lsdException w:name="Grid Table 2" w:uiPriority="47"/>
-    <w:lsdException w:name="Grid Table 3" w:uiPriority="48"/>
-    <w:lsdException w:name="Grid Table 4" w:uiPriority="49"/>
-    <w:lsdException w:name="Grid Table 5 Dark" w:uiPriority="50"/>
-    <w:lsdException w:name="Grid Table 6 Colorful" w:uiPriority="51"/>
-    <w:lsdException w:name="Grid Table 7 Colorful" w:uiPriority="52"/>
-    <w:lsdException w:name="Grid Table 1 Light Accent 1" w:uiPriority="46"/>
-    <w:lsdException w:name="Grid Table 2 Accent 1" w:uiPriority="47"/>
-    <w:lsdException w:name="Grid Table 3 Accent 1" w:uiPriority="48"/>
-    <w:lsdException w:name="Grid Table 4 Accent 1" w:uiPriority="49"/>
-    <w:lsdException w:name="Grid Table 5 Dark Accent 1" w:uiPriority="50"/>
-    <w:lsdException w:name="Grid Table 6 Colorful Accent 1" w:uiPriority="51"/>
-    <w:lsdException w:name="Grid Table 7 Colorful Accent 1" w:uiPriority="52"/>
-    <w:lsdException w:name="Grid Table 1 Light Accent 2" w:uiPriority="46"/>
-    <w:lsdException w:name="Grid Table 2 Accent 2" w:uiPriority="47"/>
-    <w:lsdException w:name="Grid Table 3 Accent 2" w:uiPriority="48"/>
-    <w:lsdException w:name="Grid Table 4 Accent 2" w:uiPriority="49"/>
-    <w:lsdException w:name="Grid Table 5 Dark Accent 2" w:uiPriority="50"/>
-    <w:lsdException w:name="Grid Table 6 Colorful Accent 2" w:uiPriority="51"/>
-    <w:lsdException w:name="Grid Table 7 Colorful Accent 2" w:uiPriority="52"/>
-    <w:lsdException w:name="Grid Table 1 Light Accent 3" w:uiPriority="46"/>
-    <w:lsdException w:name="Grid Table 2 Accent 3" w:uiPriority="47"/>
-    <w:lsdException w:name="Grid Table 3 Accent 3" w:uiPriority="48"/>
-    <w:lsdException w:name="Grid Table 4 Accent 3" w:uiPriority="49"/>
-    <w:lsdException w:name="Grid Table 5 Dark Accent 3" w:uiPriority="50"/>
-    <w:lsdException w:name="Grid Table 6 Colorful Accent 3" w:uiPriority="51"/>
-    <w:lsdException w:name="Grid Table 7 Colorful Accent 3" w:uiPriority="52"/>
-    <w:lsdException w:name="Grid Table 1 Light Accent 4" w:uiPriority="46"/>
-    <w:lsdException w:name="Grid Table 2 Accent 4" w:uiPriority="47"/>
-    <w:lsdException w:name="Grid Table 3 Accent 4" w:uiPriority="48"/>
-    <w:lsdException w:name="Grid Table 4 Accent 4" w:uiPriority="49"/>
-    <w:lsdException w:name="Grid Table 5 Dark Accent 4" w:uiPriority="50"/>
-    <w:lsdException w:name="Grid Table 6 Colorful Accent 4" w:uiPriority="51"/>
-    <w:lsdException w:name="Grid Table 7 Colorful Accent 4" w:uiPriority="52"/>
-    <w:lsdException w:name="Grid Table 1 Light Accent 5" w:uiPriority="46"/>
-    <w:lsdException w:name="Grid Table 2 Accent 5" w:uiPriority="47"/>
-    <w:lsdException w:name="Grid Table 3 Accent 5" w:uiPriority="48"/>
-    <w:lsdException w:name="Grid Table 4 Accent 5" w:uiPriority="49"/>
-    <w:lsdException w:name="Grid Table 5 Dark Accent 5" w:uiPriority="50"/>
-    <w:lsdException w:name="Grid Table 6 Colorful Accent 5" w:uiPriority="51"/>
-    <w:lsdException w:name="Grid Table 7 Colorful Accent 5" w:uiPriority="52"/>
-    <w:lsdException w:name="Grid Table 1 Light Accent 6" w:uiPriority="46"/>
-    <w:lsdException w:name="Grid Table 2 Accent 6" w:uiPriority="47"/>
-    <w:lsdException w:name="Grid Table 3 Accent 6" w:uiPriority="48"/>
-    <w:lsdException w:name="Grid Table 4 Accent 6" w:uiPriority="49"/>
-    <w:lsdException w:name="Grid Table 5 Dark Accent 6" w:uiPriority="50"/>
-    <w:lsdException w:name="Grid Table 6 Colorful Accent 6" w:uiPriority="51"/>
-    <w:lsdException w:name="Grid Table 7 Colorful Accent 6" w:uiPriority="52"/>
-    <w:lsdException w:name="List Table 1 Light" w:uiPriority="46"/>
-    <w:lsdException w:name="List Table 2" w:uiPriority="47"/>
-    <w:lsdException w:name="List Table 3" w:uiPriority="48"/>
-    <w:lsdException w:name="List Table 4" w:uiPriority="49"/>
-    <w:lsdException w:name="List Table 5 Dark" w:uiPriority="50"/>
-    <w:lsdException w:name="List Table 6 Colorful" w:uiPriority="51"/>
-    <w:lsdException w:name="List Table 7 Colorful" w:uiPriority="52"/>
-    <w:lsdException w:name="List Table 1 Light Accent 1" w:uiPriority="46"/>
-    <w:lsdException w:name="List Table 2 Accent 1" w:uiPriority="47"/>
-    <w:lsdException w:name="List Table 3 Accent 1" w:uiPriority="48"/>
-    <w:lsdException w:name="List Table 4 Accent 1" w:uiPriority="49"/>
-    <w:lsdException w:name="List Table 5 Dark Accent 1" w:uiPriority="50"/>
-    <w:lsdException w:name="List Table 6 Colorful Accent 1" w:uiPriority="51"/>
-    <w:lsdException w:name="List Table 7 Colorful Accent 1" w:uiPriority="52"/>
-    <w:lsdException w:name="List Table 1 Light Accent 2" w:uiPriority="46"/>
-    <w:lsdException w:name="List Table 2 Accent 2" w:uiPriority="47"/>
-    <w:lsdException w:name="List Table 3 Accent 2" w:uiPriority="48"/>
-    <w:lsdException w:name="List Table 4 Accent 2" w:uiPriority="49"/>
-    <w:lsdException w:name="List Table 5 Dark Accent 2" w:uiPriority="50"/>
-    <w:lsdException w:name="List Table 6 Colorful Accent 2" w:uiPriority="51"/>
-    <w:lsdException w:name="List Table 7 Colorful Accent 2" w:uiPriority="52"/>
-    <w:lsdException w:name="List Table 1 Light Accent 3" w:uiPriority="46"/>
-    <w:lsdException w:name="List Table 2 Accent 3" w:uiPriority="47"/>
-    <w:lsdException w:name="List Table 3 Accent 3" w:uiPriority="48"/>
-    <w:lsdException w:name="List Table 4 Accent 3" w:uiPriority="49"/>
-    <w:lsdException w:name="List Table 5 Dark Accent 3" w:uiPriority="50"/>
-    <w:lsdException w:name="List Table 6 Colorful Accent 3" w:uiPriority="51"/>
-    <w:lsdException w:name="List Table 7 Colorful Accent 3" w:uiPriority="52"/>
-    <w:lsdException w:name="List Table 1 Light Accent 4" w:uiPriority="46"/>
-    <w:lsdException w:name="List Table 2 Accent 4" w:uiPriority="47"/>
-    <w:lsdException w:name="List Table 3 Accent 4" w:uiPriority="48"/>
-    <w:lsdException w:name="List Table 4 Accent 4" w:uiPriority="49"/>
-    <w:lsdException w:name="List Table 5 Dark Accent 4" w:uiPriority="50"/>
-    <w:lsdException w:name="List Table 6 Colorful Accent 4" w:uiPriority="51"/>
-    <w:lsdException w:name="List Table 7 Colorful Accent 4" w:uiPriority="52"/>
-    <w:lsdException w:name="List Table 1 Light Accent 5" w:uiPriority="46"/>
-    <w:lsdException w:name="List Table 2 Accent 5" w:uiPriority="47"/>
-    <w:lsdException w:name="List Table 3 Accent 5" w:uiPriority="48"/>
-    <w:lsdException w:name="List Table 4 Accent 5" w:uiPriority="49"/>
-    <w:lsdException w:name="List Table 5 Dark Accent 5" w:uiPriority="50"/>
-    <w:lsdException w:name="List Table 6 Colorful Accent 5" w:uiPriority="51"/>
-    <w:lsdException w:name="List Table 7 Colorful Accent 5" w:uiPriority="52"/>
-    <w:lsdException w:name="List Table 1 Light Accent 6" w:uiPriority="46"/>
-    <w:lsdException w:name="List Table 2 Accent 6" w:uiPriority="47"/>
-    <w:lsdException w:name="List Table 3 Accent 6" w:uiPriority="48"/>
-    <w:lsdException w:name="List Table 4 Accent 6" w:uiPriority="49"/>
-    <w:lsdException w:name="List Table 5 Dark Accent 6" w:uiPriority="50"/>
-    <w:lsdException w:name="List Table 6 Colorful Accent 6" w:uiPriority="51"/>
-    <w:lsdException w:name="List Table 7 Colorful Accent 6" w:uiPriority="52"/>
+  <w:latentStyles w:defLockedState="0" w:defUIPriority="99" w:defSemiHidden="1" w:defUnhideWhenUsed="1" w:defQFormat="0" w:count="267">
+    <w:lsdException w:name="Normal" w:semiHidden="0" w:uiPriority="0" w:unhideWhenUsed="0" w:qFormat="1"/>
+    <w:lsdException w:name="heading 1" w:semiHidden="0" w:uiPriority="9" w:unhideWhenUsed="0" w:qFormat="1"/>
+    <w:lsdException w:name="heading 2" w:uiPriority="9" w:qFormat="1"/>
+    <w:lsdException w:name="heading 3" w:uiPriority="9" w:qFormat="1"/>
+    <w:lsdException w:name="heading 4" w:uiPriority="9" w:qFormat="1"/>
+    <w:lsdException w:name="heading 5" w:uiPriority="9" w:qFormat="1"/>
+    <w:lsdException w:name="heading 6" w:uiPriority="9" w:qFormat="1"/>
+    <w:lsdException w:name="heading 7" w:uiPriority="9" w:qFormat="1"/>
+    <w:lsdException w:name="heading 8" w:uiPriority="9" w:qFormat="1"/>
+    <w:lsdException w:name="heading 9" w:uiPriority="9" w:qFormat="1"/>
+    <w:lsdException w:name="toc 1" w:uiPriority="39"/>
+    <w:lsdException w:name="toc 2" w:uiPriority="39"/>
+    <w:lsdException w:name="toc 3" w:uiPriority="39"/>
+    <w:lsdException w:name="toc 4" w:uiPriority="39"/>
+    <w:lsdException w:name="toc 5" w:uiPriority="39"/>
+    <w:lsdException w:name="toc 6" w:uiPriority="39"/>
+    <w:lsdException w:name="toc 7" w:uiPriority="39"/>
+    <w:lsdException w:name="toc 8" w:uiPriority="39"/>
+    <w:lsdException w:name="toc 9" w:uiPriority="39"/>
+    <w:lsdException w:name="caption" w:uiPriority="35" w:qFormat="1"/>
+    <w:lsdException w:name="Title" w:semiHidden="0" w:uiPriority="10" w:unhideWhenUsed="0" w:qFormat="1"/>
+    <w:lsdException w:name="Default Paragraph Font" w:uiPriority="1"/>
+    <w:lsdException w:name="Subtitle" w:semiHidden="0" w:uiPriority="11" w:unhideWhenUsed="0" w:qFormat="1"/>
+    <w:lsdException w:name="Strong" w:semiHidden="0" w:uiPriority="22" w:unhideWhenUsed="0" w:qFormat="1"/>
+    <w:lsdException w:name="Emphasis" w:semiHidden="0" w:uiPriority="20" w:unhideWhenUsed="0" w:qFormat="1"/>
+    <w:lsdException w:name="Table Grid" w:semiHidden="0" w:uiPriority="39" w:unhideWhenUsed="0"/>
+    <w:lsdException w:name="Placeholder Text" w:unhideWhenUsed="0"/>
+    <w:lsdException w:name="No Spacing" w:semiHidden="0" w:uiPriority="1" w:unhideWhenUsed="0" w:qFormat="1"/>
+    <w:lsdException w:name="Light Shading" w:semiHidden="0" w:uiPriority="60" w:unhideWhenUsed="0"/>
+    <w:lsdException w:name="Light List" w:semiHidden="0" w:uiPriority="61" w:unhideWhenUsed="0"/>
+    <w:lsdException w:name="Light Grid" w:semiHidden="0" w:uiPriority="62" w:unhideWhenUsed="0"/>
+    <w:lsdException w:name="Medium Shading 1" w:semiHidden="0" w:uiPriority="63" w:unhideWhenUsed="0"/>
+    <w:lsdException w:name="Medium Shading 2" w:semiHidden="0" w:uiPriority="64" w:unhideWhenUsed="0"/>
+    <w:lsdException w:name="Medium List 1" w:semiHidden="0" w:uiPriority="65" w:unhideWhenUsed="0"/>
+    <w:lsdException w:name="Medium List 2" w:semiHidden="0" w:uiPriority="66" w:unhideWhenUsed="0"/>
+    <w:lsdException w:name="Medium Grid 1" w:semiHidden="0" w:uiPriority="67" w:unhideWhenUsed="0"/>
+    <w:lsdException w:name="Medium Grid 2" w:semiHidden="0" w:uiPriority="68" w:unhideWhenUsed="0"/>
+    <w:lsdException w:name="Medium Grid 3" w:semiHidden="0" w:uiPriority="69" w:unhideWhenUsed="0"/>
+    <w:lsdException w:name="Dark List" w:semiHidden="0" w:uiPriority="70" w:unhideWhenUsed="0"/>
+    <w:lsdException w:name="Colorful Shading" w:semiHidden="0" w:uiPriority="71" w:unhideWhenUsed="0"/>
+    <w:lsdException w:name="Colorful List" w:semiHidden="0" w:uiPriority="72" w:unhideWhenUsed="0"/>
+    <w:lsdException w:name="Colorful Grid" w:semiHidden="0" w:uiPriority="73" w:unhideWhenUsed="0"/>
+    <w:lsdException w:name="Light Shading Accent 1" w:semiHidden="0" w:uiPriority="60" w:unhideWhenUsed="0"/>
+    <w:lsdException w:name="Light List Accent 1" w:semiHidden="0" w:uiPriority="61" w:unhideWhenUsed="0"/>
+    <w:lsdException w:name="Light Grid Accent 1" w:semiHidden="0" w:uiPriority="62" w:unhideWhenUsed="0"/>
+    <w:lsdException w:name="Medium Shading 1 Accent 1" w:semiHidden="0" w:uiPriority="63" w:unhideWhenUsed="0"/>
+    <w:lsdException w:name="Medium Shading 2 Accent 1" w:semiHidden="0" w:uiPriority="64" w:unhideWhenUsed="0"/>
+    <w:lsdException w:name="Medium List 1 Accent 1" w:semiHidden="0" w:uiPriority="65" w:unhideWhenUsed="0"/>
+    <w:lsdException w:name="Revision" w:unhideWhenUsed="0"/>
+    <w:lsdException w:name="List Paragraph" w:semiHidden="0" w:uiPriority="34" w:unhideWhenUsed="0" w:qFormat="1"/>
+    <w:lsdException w:name="Quote" w:semiHidden="0" w:uiPriority="29" w:unhideWhenUsed="0" w:qFormat="1"/>
+    <w:lsdException w:name="Intense Quote" w:semiHidden="0" w:uiPriority="30" w:unhideWhenUsed="0" w:qFormat="1"/>
+    <w:lsdException w:name="Medium List 2 Accent 1" w:semiHidden="0" w:uiPriority="66" w:unhideWhenUsed="0"/>
+    <w:lsdException w:name="Medium Grid 1 Accent 1" w:semiHidden="0" w:uiPriority="67" w:unhideWhenUsed="0"/>
+    <w:lsdException w:name="Medium Grid 2 Accent 1" w:semiHidden="0" w:uiPriority="68" w:unhideWhenUsed="0"/>
+    <w:lsdException w:name="Medium Grid 3 Accent 1" w:semiHidden="0" w:uiPriority="69" w:unhideWhenUsed="0"/>
+    <w:lsdException w:name="Dark List Accent 1" w:semiHidden="0" w:uiPriority="70" w:unhideWhenUsed="0"/>
+    <w:lsdException w:name="Colorful Shading Accent 1" w:semiHidden="0" w:uiPriority="71" w:unhideWhenUsed="0"/>
+    <w:lsdException w:name="Colorful List Accent 1" w:semiHidden="0" w:uiPriority="72" w:unhideWhenUsed="0"/>
+    <w:lsdException w:name="Colorful Grid Accent 1" w:semiHidden="0" w:uiPriority="73" w:unhideWhenUsed="0"/>
+    <w:lsdException w:name="Light Shading Accent 2" w:semiHidden="0" w:uiPriority="60" w:unhideWhenUsed="0"/>
+    <w:lsdException w:name="Light List Accent 2" w:semiHidden="0" w:uiPriority="61" w:unhideWhenUsed="0"/>
+    <w:lsdException w:name="Light Grid Accent 2" w:semiHidden="0" w:uiPriority="62" w:unhideWhenUsed="0"/>
+    <w:lsdException w:name="Medium Shading 1 Accent 2" w:semiHidden="0" w:uiPriority="63" w:unhideWhenUsed="0"/>
+    <w:lsdException w:name="Medium Shading 2 Accent 2" w:semiHidden="0" w:uiPriority="64" w:unhideWhenUsed="0"/>
+    <w:lsdException w:name="Medium List 1 Accent 2" w:semiHidden="0" w:uiPriority="65" w:unhideWhenUsed="0"/>
+    <w:lsdException w:name="Medium List 2 Accent 2" w:semiHidden="0" w:uiPriority="66" w:unhideWhenUsed="0"/>
+    <w:lsdException w:name="Medium Grid 1 Accent 2" w:semiHidden="0" w:uiPriority="67" w:unhideWhenUsed="0"/>
+    <w:lsdException w:name="Medium Grid 2 Accent 2" w:semiHidden="0" w:uiPriority="68" w:unhideWhenUsed="0"/>
+    <w:lsdException w:name="Medium Grid 3 Accent 2" w:semiHidden="0" w:uiPriority="69" w:unhideWhenUsed="0"/>
+    <w:lsdException w:name="Dark List Accent 2" w:semiHidden="0" w:uiPriority="70" w:unhideWhenUsed="0"/>
+    <w:lsdException w:name="Colorful Shading Accent 2" w:semiHidden="0" w:uiPriority="71" w:unhideWhenUsed="0"/>
+    <w:lsdException w:name="Colorful List Accent 2" w:semiHidden="0" w:uiPriority="72" w:unhideWhenUsed="0"/>
+    <w:lsdException w:name="Colorful Grid Accent 2" w:semiHidden="0" w:uiPriority="73" w:unhideWhenUsed="0"/>
+    <w:lsdException w:name="Light Shading Accent 3" w:semiHidden="0" w:uiPriority="60" w:unhideWhenUsed="0"/>
+    <w:lsdException w:name="Light List Accent 3" w:semiHidden="0" w:uiPriority="61" w:unhideWhenUsed="0"/>
+    <w:lsdException w:name="Light Grid Accent 3" w:semiHidden="0" w:uiPriority="62" w:unhideWhenUsed="0"/>
+    <w:lsdException w:name="Medium Shading 1 Accent 3" w:semiHidden="0" w:uiPriority="63" w:unhideWhenUsed="0"/>
+    <w:lsdException w:name="Medium Shading 2 Accent 3" w:semiHidden="0" w:uiPriority="64" w:unhideWhenUsed="0"/>
+    <w:lsdException w:name="Medium List 1 Accent 3" w:semiHidden="0" w:uiPriority="65" w:unhideWhenUsed="0"/>
+    <w:lsdException w:name="Medium List 2 Accent 3" w:semiHidden="0" w:uiPriority="66" w:unhideWhenUsed="0"/>
+    <w:lsdException w:name="Medium Grid 1 Accent 3" w:semiHidden="0" w:uiPriority="67" w:unhideWhenUsed="0"/>
+    <w:lsdException w:name="Medium Grid 2 Accent 3" w:semiHidden="0" w:uiPriority="68" w:unhideWhenUsed="0"/>
+    <w:lsdException w:name="Medium Grid 3 Accent 3" w:semiHidden="0" w:uiPriority="69" w:unhideWhenUsed="0"/>
+    <w:lsdException w:name="Dark List Accent 3" w:semiHidden="0" w:uiPriority="70" w:unhideWhenUsed="0"/>
+    <w:lsdException w:name="Colorful Shading Accent 3" w:semiHidden="0" w:uiPriority="71" w:unhideWhenUsed="0"/>
+    <w:lsdException w:name="Colorful List Accent 3" w:semiHidden="0" w:uiPriority="72" w:unhideWhenUsed="0"/>
+    <w:lsdException w:name="Colorful Grid Accent 3" w:semiHidden="0" w:uiPriority="73" w:unhideWhenUsed="0"/>
+    <w:lsdException w:name="Light Shading Accent 4" w:semiHidden="0" w:uiPriority="60" w:unhideWhenUsed="0"/>
+    <w:lsdException w:name="Light List Accent 4" w:semiHidden="0" w:uiPriority="61" w:unhideWhenUsed="0"/>
+    <w:lsdException w:name="Light Grid Accent 4" w:semiHidden="0" w:uiPriority="62" w:unhideWhenUsed="0"/>
+    <w:lsdException w:name="Medium Shading 1 Accent 4" w:semiHidden="0" w:uiPriority="63" w:unhideWhenUsed="0"/>
+    <w:lsdException w:name="Medium Shading 2 Accent 4" w:semiHidden="0" w:uiPriority="64" w:unhideWhenUsed="0"/>
+    <w:lsdException w:name="Medium List 1 Accent 4" w:semiHidden="0" w:uiPriority="65" w:unhideWhenUsed="0"/>
+    <w:lsdException w:name="Medium List 2 Accent 4" w:semiHidden="0" w:uiPriority="66" w:unhideWhenUsed="0"/>
+    <w:lsdException w:name="Medium Grid 1 Accent 4" w:semiHidden="0" w:uiPriority="67" w:unhideWhenUsed="0"/>
+    <w:lsdException w:name="Medium Grid 2 Accent 4" w:semiHidden="0" w:uiPriority="68" w:unhideWhenUsed="0"/>
+    <w:lsdException w:name="Medium Grid 3 Accent 4" w:semiHidden="0" w:uiPriority="69" w:unhideWhenUsed="0"/>
+    <w:lsdException w:name="Dark List Accent 4" w:semiHidden="0" w:uiPriority="70" w:unhideWhenUsed="0"/>
+    <w:lsdException w:name="Colorful Shading Accent 4" w:semiHidden="0" w:uiPriority="71" w:unhideWhenUsed="0"/>
+    <w:lsdException w:name="Colorful List Accent 4" w:semiHidden="0" w:uiPriority="72" w:unhideWhenUsed="0"/>
+    <w:lsdException w:name="Colorful Grid Accent 4" w:semiHidden="0" w:uiPriority="73" w:unhideWhenUsed="0"/>
+    <w:lsdException w:name="Light Shading Accent 5" w:semiHidden="0" w:uiPriority="60" w:unhideWhenUsed="0"/>
+    <w:lsdException w:name="Light List Accent 5" w:semiHidden="0" w:uiPriority="61" w:unhideWhenUsed="0"/>
+    <w:lsdException w:name="Light Grid Accent 5" w:semiHidden="0" w:uiPriority="62" w:unhideWhenUsed="0"/>
+    <w:lsdException w:name="Medium Shading 1 Accent 5" w:semiHidden="0" w:uiPriority="63" w:unhideWhenUsed="0"/>
+    <w:lsdException w:name="Medium Shading 2 Accent 5" w:semiHidden="0" w:uiPriority="64" w:unhideWhenUsed="0"/>
+    <w:lsdException w:name="Medium List 1 Accent 5" w:semiHidden="0" w:uiPriority="65" w:unhideWhenUsed="0"/>
+    <w:lsdException w:name="Medium List 2 Accent 5" w:semiHidden="0" w:uiPriority="66" w:unhideWhenUsed="0"/>
+    <w:lsdException w:name="Medium Grid 1 Accent 5" w:semiHidden="0" w:uiPriority="67" w:unhideWhenUsed="0"/>
+    <w:lsdException w:name="Medium Grid 2 Accent 5" w:semiHidden="0" w:uiPriority="68" w:unhideWhenUsed="0"/>
+    <w:lsdException w:name="Medium Grid 3 Accent 5" w:semiHidden="0" w:uiPriority="69" w:unhideWhenUsed="0"/>
+    <w:lsdException w:name="Dark List Accent 5" w:semiHidden="0" w:uiPriority="70" w:unhideWhenUsed="0"/>
+    <w:lsdException w:name="Colorful Shading Accent 5" w:semiHidden="0" w:uiPriority="71" w:unhideWhenUsed="0"/>
+    <w:lsdException w:name="Colorful List Accent 5" w:semiHidden="0" w:uiPriority="72" w:unhideWhenUsed="0"/>
+    <w:lsdException w:name="Colorful Grid Accent 5" w:semiHidden="0" w:uiPriority="73" w:unhideWhenUsed="0"/>
+    <w:lsdException w:name="Light Shading Accent 6" w:semiHidden="0" w:uiPriority="60" w:unhideWhenUsed="0"/>
+    <w:lsdException w:name="Light List Accent 6" w:semiHidden="0" w:uiPriority="61" w:unhideWhenUsed="0"/>
+    <w:lsdException w:name="Light Grid Accent 6" w:semiHidden="0" w:uiPriority="62" w:unhideWhenUsed="0"/>
+    <w:lsdException w:name="Medium Shading 1 Accent 6" w:semiHidden="0" w:uiPriority="63" w:unhideWhenUsed="0"/>
+    <w:lsdException w:name="Medium Shading 2 Accent 6" w:semiHidden="0" w:uiPriority="64" w:unhideWhenUsed="0"/>
+    <w:lsdException w:name="Medium List 1 Accent 6" w:semiHidden="0" w:uiPriority="65" w:unhideWhenUsed="0"/>
+    <w:lsdException w:name="Medium List 2 Accent 6" w:semiHidden="0" w:uiPriority="66" w:unhideWhenUsed="0"/>
+    <w:lsdException w:name="Medium Grid 1 Accent 6" w:semiHidden="0" w:uiPriority="67" w:unhideWhenUsed="0"/>
+    <w:lsdException w:name="Medium Grid 2 Accent 6" w:semiHidden="0" w:uiPriority="68" w:unhideWhenUsed="0"/>
+    <w:lsdException w:name="Medium Grid 3 Accent 6" w:semiHidden="0" w:uiPriority="69" w:unhideWhenUsed="0"/>
+    <w:lsdException w:name="Dark List Accent 6" w:semiHidden="0" w:uiPriority="70" w:unhideWhenUsed="0"/>
+    <w:lsdException w:name="Colorful Shading Accent 6" w:semiHidden="0" w:uiPriority="71" w:unhideWhenUsed="0"/>
+    <w:lsdException w:name="Colorful List Accent 6" w:semiHidden="0" w:uiPriority="72" w:unhideWhenUsed="0"/>
+    <w:lsdException w:name="Colorful Grid Accent 6" w:semiHidden="0" w:uiPriority="73" w:unhideWhenUsed="0"/>
+    <w:lsdException w:name="Subtle Emphasis" w:semiHidden="0" w:uiPriority="19" w:unhideWhenUsed="0" w:qFormat="1"/>
+    <w:lsdException w:name="Intense Emphasis" w:semiHidden="0" w:uiPriority="21" w:unhideWhenUsed="0" w:qFormat="1"/>
+    <w:lsdException w:name="Subtle Reference" w:semiHidden="0" w:uiPriority="31" w:unhideWhenUsed="0" w:qFormat="1"/>
+    <w:lsdException w:name="Intense Reference" w:semiHidden="0" w:uiPriority="32" w:unhideWhenUsed="0" w:qFormat="1"/>
+    <w:lsdException w:name="Book Title" w:semiHidden="0" w:uiPriority="33" w:unhideWhenUsed="0" w:qFormat="1"/>
+    <w:lsdException w:name="Bibliography" w:uiPriority="37"/>
+    <w:lsdException w:name="TOC Heading" w:uiPriority="39" w:qFormat="1"/>
   </w:latentStyles>
   <w:style w:type="paragraph" w:default="1" w:styleId="Standard">
     <w:name w:val="Normal"/>
@@ -9533,7 +9331,6 @@
       <w:spacing w:after="0" w:line="240" w:lineRule="auto"/>
     </w:pPr>
     <w:tblPr>
-      <w:tblInd w:w="0" w:type="dxa"/>
       <w:tblBorders>
         <w:top w:val="single" w:sz="4" w:space="0" w:color="auto"/>
         <w:left w:val="single" w:sz="4" w:space="0" w:color="auto"/>
@@ -9542,12 +9339,6 @@
         <w:insideH w:val="single" w:sz="4" w:space="0" w:color="auto"/>
         <w:insideV w:val="single" w:sz="4" w:space="0" w:color="auto"/>
       </w:tblBorders>
-      <w:tblCellMar>
-        <w:top w:w="0" w:type="dxa"/>
-        <w:left w:w="108" w:type="dxa"/>
-        <w:bottom w:w="0" w:type="dxa"/>
-        <w:right w:w="108" w:type="dxa"/>
-      </w:tblCellMar>
     </w:tblPr>
   </w:style>
   <w:style w:type="paragraph" w:styleId="Sprechblasentext">
@@ -9594,17 +9385,10 @@
     <w:tblPr>
       <w:tblStyleRowBandSize w:val="1"/>
       <w:tblStyleColBandSize w:val="1"/>
-      <w:tblInd w:w="0" w:type="dxa"/>
       <w:tblBorders>
         <w:top w:val="single" w:sz="8" w:space="0" w:color="27CED7" w:themeColor="accent3"/>
         <w:bottom w:val="single" w:sz="8" w:space="0" w:color="27CED7" w:themeColor="accent3"/>
       </w:tblBorders>
-      <w:tblCellMar>
-        <w:top w:w="0" w:type="dxa"/>
-        <w:left w:w="108" w:type="dxa"/>
-        <w:bottom w:w="0" w:type="dxa"/>
-        <w:right w:w="108" w:type="dxa"/>
-      </w:tblCellMar>
     </w:tblPr>
     <w:tblStylePr w:type="firstRow">
       <w:pPr>
@@ -9697,17 +9481,10 @@
     <w:tblPr>
       <w:tblStyleRowBandSize w:val="1"/>
       <w:tblStyleColBandSize w:val="1"/>
-      <w:tblInd w:w="0" w:type="dxa"/>
       <w:tblBorders>
         <w:top w:val="single" w:sz="8" w:space="0" w:color="1CADE4" w:themeColor="accent1"/>
         <w:bottom w:val="single" w:sz="8" w:space="0" w:color="1CADE4" w:themeColor="accent1"/>
       </w:tblBorders>
-      <w:tblCellMar>
-        <w:top w:w="0" w:type="dxa"/>
-        <w:left w:w="108" w:type="dxa"/>
-        <w:bottom w:w="0" w:type="dxa"/>
-        <w:right w:w="108" w:type="dxa"/>
-      </w:tblCellMar>
     </w:tblPr>
     <w:tblStylePr w:type="firstRow">
       <w:pPr>
@@ -9797,7 +9574,6 @@
     <w:tblPr>
       <w:tblStyleRowBandSize w:val="1"/>
       <w:tblStyleColBandSize w:val="1"/>
-      <w:tblInd w:w="0" w:type="dxa"/>
       <w:tblBorders>
         <w:top w:val="single" w:sz="8" w:space="0" w:color="42BA97" w:themeColor="accent4"/>
         <w:left w:val="single" w:sz="8" w:space="0" w:color="42BA97" w:themeColor="accent4"/>
@@ -9806,12 +9582,6 @@
         <w:insideH w:val="single" w:sz="8" w:space="0" w:color="42BA97" w:themeColor="accent4"/>
         <w:insideV w:val="single" w:sz="8" w:space="0" w:color="42BA97" w:themeColor="accent4"/>
       </w:tblBorders>
-      <w:tblCellMar>
-        <w:top w:w="0" w:type="dxa"/>
-        <w:left w:w="108" w:type="dxa"/>
-        <w:bottom w:w="0" w:type="dxa"/>
-        <w:right w:w="108" w:type="dxa"/>
-      </w:tblCellMar>
     </w:tblPr>
     <w:tblStylePr w:type="firstRow">
       <w:pPr>
@@ -9927,19 +9697,12 @@
     <w:tblPr>
       <w:tblStyleRowBandSize w:val="1"/>
       <w:tblStyleColBandSize w:val="1"/>
-      <w:tblInd w:w="0" w:type="dxa"/>
       <w:tblBorders>
         <w:top w:val="single" w:sz="8" w:space="0" w:color="42BA97" w:themeColor="accent4"/>
         <w:left w:val="single" w:sz="8" w:space="0" w:color="42BA97" w:themeColor="accent4"/>
         <w:bottom w:val="single" w:sz="8" w:space="0" w:color="42BA97" w:themeColor="accent4"/>
         <w:right w:val="single" w:sz="8" w:space="0" w:color="42BA97" w:themeColor="accent4"/>
       </w:tblBorders>
-      <w:tblCellMar>
-        <w:top w:w="0" w:type="dxa"/>
-        <w:left w:w="108" w:type="dxa"/>
-        <w:bottom w:w="0" w:type="dxa"/>
-        <w:right w:w="108" w:type="dxa"/>
-      </w:tblCellMar>
     </w:tblPr>
     <w:tblStylePr w:type="firstRow">
       <w:pPr>
@@ -10015,10 +9778,13 @@
     <w:autoRedefine/>
     <w:uiPriority w:val="39"/>
     <w:unhideWhenUsed/>
-    <w:rsid w:val="00D439C2"/>
+    <w:rsid w:val="002F41F5"/>
     <w:pPr>
       <w:spacing w:after="100"/>
     </w:pPr>
+    <w:rPr>
+      <w:b/>
+    </w:rPr>
   </w:style>
   <w:style w:type="paragraph" w:styleId="Verzeichnis2">
     <w:name w:val="toc 2"/>
@@ -10051,14 +9817,13 @@
     <w:autoRedefine/>
     <w:uiPriority w:val="39"/>
     <w:unhideWhenUsed/>
-    <w:rsid w:val="00D439C2"/>
+    <w:rsid w:val="002F41F5"/>
     <w:pPr>
       <w:spacing w:after="100" w:line="259" w:lineRule="auto"/>
       <w:ind w:left="440"/>
     </w:pPr>
     <w:rPr>
       <w:rFonts w:cs="Times New Roman"/>
-      <w:sz w:val="22"/>
       <w:szCs w:val="22"/>
       <w:lang w:eastAsia="de-CH"/>
     </w:rPr>
@@ -10094,7 +9859,7 @@
       <w:vertAlign w:val="superscript"/>
     </w:rPr>
   </w:style>
-  <w:style w:type="table" w:styleId="Gitternetztabelle1hellAkzent1">
+  <w:style w:type="table" w:customStyle="1" w:styleId="GridTable1LightAccent1">
     <w:name w:val="Grid Table 1 Light Accent 1"/>
     <w:basedOn w:val="NormaleTabelle"/>
     <w:uiPriority w:val="46"/>
@@ -10105,7 +9870,6 @@
     <w:tblPr>
       <w:tblStyleRowBandSize w:val="1"/>
       <w:tblStyleColBandSize w:val="1"/>
-      <w:tblInd w:w="0" w:type="dxa"/>
       <w:tblBorders>
         <w:top w:val="single" w:sz="4" w:space="0" w:color="A4DDF4" w:themeColor="accent1" w:themeTint="66"/>
         <w:left w:val="single" w:sz="4" w:space="0" w:color="A4DDF4" w:themeColor="accent1" w:themeTint="66"/>
@@ -10114,12 +9878,6 @@
         <w:insideH w:val="single" w:sz="4" w:space="0" w:color="A4DDF4" w:themeColor="accent1" w:themeTint="66"/>
         <w:insideV w:val="single" w:sz="4" w:space="0" w:color="A4DDF4" w:themeColor="accent1" w:themeTint="66"/>
       </w:tblBorders>
-      <w:tblCellMar>
-        <w:top w:w="0" w:type="dxa"/>
-        <w:left w:w="108" w:type="dxa"/>
-        <w:bottom w:w="0" w:type="dxa"/>
-        <w:right w:w="108" w:type="dxa"/>
-      </w:tblCellMar>
     </w:tblPr>
     <w:tblStylePr w:type="firstRow">
       <w:rPr>
@@ -10158,7 +9916,7 @@
       </w:rPr>
     </w:tblStylePr>
   </w:style>
-  <w:style w:type="table" w:styleId="Gitternetztabelle1hellAkzent5">
+  <w:style w:type="table" w:customStyle="1" w:styleId="GridTable1LightAccent5">
     <w:name w:val="Grid Table 1 Light Accent 5"/>
     <w:basedOn w:val="NormaleTabelle"/>
     <w:uiPriority w:val="46"/>
@@ -10169,7 +9927,6 @@
     <w:tblPr>
       <w:tblStyleRowBandSize w:val="1"/>
       <w:tblStyleColBandSize w:val="1"/>
-      <w:tblInd w:w="0" w:type="dxa"/>
       <w:tblBorders>
         <w:top w:val="single" w:sz="4" w:space="0" w:color="A9D7B6" w:themeColor="accent5" w:themeTint="66"/>
         <w:left w:val="single" w:sz="4" w:space="0" w:color="A9D7B6" w:themeColor="accent5" w:themeTint="66"/>
@@ -10178,12 +9935,1483 @@
         <w:insideH w:val="single" w:sz="4" w:space="0" w:color="A9D7B6" w:themeColor="accent5" w:themeTint="66"/>
         <w:insideV w:val="single" w:sz="4" w:space="0" w:color="A9D7B6" w:themeColor="accent5" w:themeTint="66"/>
       </w:tblBorders>
+    </w:tblPr>
+    <w:tblStylePr w:type="firstRow">
+      <w:rPr>
+        <w:b/>
+        <w:bCs/>
+      </w:rPr>
+      <w:tblPr/>
+      <w:tcPr>
+        <w:tcBorders>
+          <w:bottom w:val="single" w:sz="12" w:space="0" w:color="7EC492" w:themeColor="accent5" w:themeTint="99"/>
+        </w:tcBorders>
+      </w:tcPr>
+    </w:tblStylePr>
+    <w:tblStylePr w:type="lastRow">
+      <w:rPr>
+        <w:b/>
+        <w:bCs/>
+      </w:rPr>
+      <w:tblPr/>
+      <w:tcPr>
+        <w:tcBorders>
+          <w:top w:val="double" w:sz="2" w:space="0" w:color="7EC492" w:themeColor="accent5" w:themeTint="99"/>
+        </w:tcBorders>
+      </w:tcPr>
+    </w:tblStylePr>
+    <w:tblStylePr w:type="firstCol">
+      <w:rPr>
+        <w:b/>
+        <w:bCs/>
+      </w:rPr>
+    </w:tblStylePr>
+    <w:tblStylePr w:type="lastCol">
+      <w:rPr>
+        <w:b/>
+        <w:bCs/>
+      </w:rPr>
+    </w:tblStylePr>
+  </w:style>
+  <w:style w:type="paragraph" w:styleId="Listenabsatz">
+    <w:name w:val="List Paragraph"/>
+    <w:basedOn w:val="Standard"/>
+    <w:uiPriority w:val="34"/>
+    <w:qFormat/>
+    <w:rsid w:val="002D3305"/>
+    <w:pPr>
+      <w:ind w:left="720"/>
+      <w:contextualSpacing/>
+    </w:pPr>
+  </w:style>
+</w:styles>
+</file>
+
+<file path=word/stylesWithEffects.xml><?xml version="1.0" encoding="utf-8"?>
+<w:styles xmlns:wpc="http://schemas.microsoft.com/office/word/2010/wordprocessingCanvas" xmlns:mc="http://schemas.openxmlformats.org/markup-compatibility/2006" xmlns:o="urn:schemas-microsoft-com:office:office" xmlns:r="http://schemas.openxmlformats.org/officeDocument/2006/relationships" xmlns:m="http://schemas.openxmlformats.org/officeDocument/2006/math" xmlns:v="urn:schemas-microsoft-com:vml" xmlns:wp14="http://schemas.microsoft.com/office/word/2010/wordprocessingDrawing" xmlns:wp="http://schemas.openxmlformats.org/drawingml/2006/wordprocessingDrawing" xmlns:w10="urn:schemas-microsoft-com:office:word" xmlns:w="http://schemas.openxmlformats.org/wordprocessingml/2006/main" xmlns:w14="http://schemas.microsoft.com/office/word/2010/wordml" xmlns:wpg="http://schemas.microsoft.com/office/word/2010/wordprocessingGroup" xmlns:wpi="http://schemas.microsoft.com/office/word/2010/wordprocessingInk" xmlns:wne="http://schemas.microsoft.com/office/word/2006/wordml" xmlns:wps="http://schemas.microsoft.com/office/word/2010/wordprocessingShape" mc:Ignorable="w14 wp14">
+  <w:docDefaults>
+    <w:rPrDefault>
+      <w:rPr>
+        <w:rFonts w:asciiTheme="minorHAnsi" w:eastAsiaTheme="minorEastAsia" w:hAnsiTheme="minorHAnsi" w:cstheme="minorBidi"/>
+        <w:lang w:val="de-CH" w:eastAsia="en-US" w:bidi="ar-SA"/>
+      </w:rPr>
+    </w:rPrDefault>
+    <w:pPrDefault>
+      <w:pPr>
+        <w:spacing w:after="200" w:line="276" w:lineRule="auto"/>
+        <w:jc w:val="both"/>
+      </w:pPr>
+    </w:pPrDefault>
+  </w:docDefaults>
+  <w:latentStyles w:defLockedState="0" w:defUIPriority="99" w:defSemiHidden="1" w:defUnhideWhenUsed="1" w:defQFormat="0" w:count="267">
+    <w:lsdException w:name="Normal" w:semiHidden="0" w:uiPriority="0" w:unhideWhenUsed="0" w:qFormat="1"/>
+    <w:lsdException w:name="heading 1" w:semiHidden="0" w:uiPriority="9" w:unhideWhenUsed="0" w:qFormat="1"/>
+    <w:lsdException w:name="heading 2" w:uiPriority="9" w:qFormat="1"/>
+    <w:lsdException w:name="heading 3" w:uiPriority="9" w:qFormat="1"/>
+    <w:lsdException w:name="heading 4" w:uiPriority="9" w:qFormat="1"/>
+    <w:lsdException w:name="heading 5" w:uiPriority="9" w:qFormat="1"/>
+    <w:lsdException w:name="heading 6" w:uiPriority="9" w:qFormat="1"/>
+    <w:lsdException w:name="heading 7" w:uiPriority="9" w:qFormat="1"/>
+    <w:lsdException w:name="heading 8" w:uiPriority="9" w:qFormat="1"/>
+    <w:lsdException w:name="heading 9" w:uiPriority="9" w:qFormat="1"/>
+    <w:lsdException w:name="toc 1" w:uiPriority="39"/>
+    <w:lsdException w:name="toc 2" w:uiPriority="39"/>
+    <w:lsdException w:name="toc 3" w:uiPriority="39"/>
+    <w:lsdException w:name="toc 4" w:uiPriority="39"/>
+    <w:lsdException w:name="toc 5" w:uiPriority="39"/>
+    <w:lsdException w:name="toc 6" w:uiPriority="39"/>
+    <w:lsdException w:name="toc 7" w:uiPriority="39"/>
+    <w:lsdException w:name="toc 8" w:uiPriority="39"/>
+    <w:lsdException w:name="toc 9" w:uiPriority="39"/>
+    <w:lsdException w:name="caption" w:uiPriority="35" w:qFormat="1"/>
+    <w:lsdException w:name="Title" w:semiHidden="0" w:uiPriority="10" w:unhideWhenUsed="0" w:qFormat="1"/>
+    <w:lsdException w:name="Default Paragraph Font" w:uiPriority="1"/>
+    <w:lsdException w:name="Subtitle" w:semiHidden="0" w:uiPriority="11" w:unhideWhenUsed="0" w:qFormat="1"/>
+    <w:lsdException w:name="Strong" w:semiHidden="0" w:uiPriority="22" w:unhideWhenUsed="0" w:qFormat="1"/>
+    <w:lsdException w:name="Emphasis" w:semiHidden="0" w:uiPriority="20" w:unhideWhenUsed="0" w:qFormat="1"/>
+    <w:lsdException w:name="Table Grid" w:semiHidden="0" w:uiPriority="39" w:unhideWhenUsed="0"/>
+    <w:lsdException w:name="Placeholder Text" w:unhideWhenUsed="0"/>
+    <w:lsdException w:name="No Spacing" w:semiHidden="0" w:uiPriority="1" w:unhideWhenUsed="0" w:qFormat="1"/>
+    <w:lsdException w:name="Light Shading" w:semiHidden="0" w:uiPriority="60" w:unhideWhenUsed="0"/>
+    <w:lsdException w:name="Light List" w:semiHidden="0" w:uiPriority="61" w:unhideWhenUsed="0"/>
+    <w:lsdException w:name="Light Grid" w:semiHidden="0" w:uiPriority="62" w:unhideWhenUsed="0"/>
+    <w:lsdException w:name="Medium Shading 1" w:semiHidden="0" w:uiPriority="63" w:unhideWhenUsed="0"/>
+    <w:lsdException w:name="Medium Shading 2" w:semiHidden="0" w:uiPriority="64" w:unhideWhenUsed="0"/>
+    <w:lsdException w:name="Medium List 1" w:semiHidden="0" w:uiPriority="65" w:unhideWhenUsed="0"/>
+    <w:lsdException w:name="Medium List 2" w:semiHidden="0" w:uiPriority="66" w:unhideWhenUsed="0"/>
+    <w:lsdException w:name="Medium Grid 1" w:semiHidden="0" w:uiPriority="67" w:unhideWhenUsed="0"/>
+    <w:lsdException w:name="Medium Grid 2" w:semiHidden="0" w:uiPriority="68" w:unhideWhenUsed="0"/>
+    <w:lsdException w:name="Medium Grid 3" w:semiHidden="0" w:uiPriority="69" w:unhideWhenUsed="0"/>
+    <w:lsdException w:name="Dark List" w:semiHidden="0" w:uiPriority="70" w:unhideWhenUsed="0"/>
+    <w:lsdException w:name="Colorful Shading" w:semiHidden="0" w:uiPriority="71" w:unhideWhenUsed="0"/>
+    <w:lsdException w:name="Colorful List" w:semiHidden="0" w:uiPriority="72" w:unhideWhenUsed="0"/>
+    <w:lsdException w:name="Colorful Grid" w:semiHidden="0" w:uiPriority="73" w:unhideWhenUsed="0"/>
+    <w:lsdException w:name="Light Shading Accent 1" w:semiHidden="0" w:uiPriority="60" w:unhideWhenUsed="0"/>
+    <w:lsdException w:name="Light List Accent 1" w:semiHidden="0" w:uiPriority="61" w:unhideWhenUsed="0"/>
+    <w:lsdException w:name="Light Grid Accent 1" w:semiHidden="0" w:uiPriority="62" w:unhideWhenUsed="0"/>
+    <w:lsdException w:name="Medium Shading 1 Accent 1" w:semiHidden="0" w:uiPriority="63" w:unhideWhenUsed="0"/>
+    <w:lsdException w:name="Medium Shading 2 Accent 1" w:semiHidden="0" w:uiPriority="64" w:unhideWhenUsed="0"/>
+    <w:lsdException w:name="Medium List 1 Accent 1" w:semiHidden="0" w:uiPriority="65" w:unhideWhenUsed="0"/>
+    <w:lsdException w:name="Revision" w:unhideWhenUsed="0"/>
+    <w:lsdException w:name="List Paragraph" w:semiHidden="0" w:uiPriority="34" w:unhideWhenUsed="0" w:qFormat="1"/>
+    <w:lsdException w:name="Quote" w:semiHidden="0" w:uiPriority="29" w:unhideWhenUsed="0" w:qFormat="1"/>
+    <w:lsdException w:name="Intense Quote" w:semiHidden="0" w:uiPriority="30" w:unhideWhenUsed="0" w:qFormat="1"/>
+    <w:lsdException w:name="Medium List 2 Accent 1" w:semiHidden="0" w:uiPriority="66" w:unhideWhenUsed="0"/>
+    <w:lsdException w:name="Medium Grid 1 Accent 1" w:semiHidden="0" w:uiPriority="67" w:unhideWhenUsed="0"/>
+    <w:lsdException w:name="Medium Grid 2 Accent 1" w:semiHidden="0" w:uiPriority="68" w:unhideWhenUsed="0"/>
+    <w:lsdException w:name="Medium Grid 3 Accent 1" w:semiHidden="0" w:uiPriority="69" w:unhideWhenUsed="0"/>
+    <w:lsdException w:name="Dark List Accent 1" w:semiHidden="0" w:uiPriority="70" w:unhideWhenUsed="0"/>
+    <w:lsdException w:name="Colorful Shading Accent 1" w:semiHidden="0" w:uiPriority="71" w:unhideWhenUsed="0"/>
+    <w:lsdException w:name="Colorful List Accent 1" w:semiHidden="0" w:uiPriority="72" w:unhideWhenUsed="0"/>
+    <w:lsdException w:name="Colorful Grid Accent 1" w:semiHidden="0" w:uiPriority="73" w:unhideWhenUsed="0"/>
+    <w:lsdException w:name="Light Shading Accent 2" w:semiHidden="0" w:uiPriority="60" w:unhideWhenUsed="0"/>
+    <w:lsdException w:name="Light List Accent 2" w:semiHidden="0" w:uiPriority="61" w:unhideWhenUsed="0"/>
+    <w:lsdException w:name="Light Grid Accent 2" w:semiHidden="0" w:uiPriority="62" w:unhideWhenUsed="0"/>
+    <w:lsdException w:name="Medium Shading 1 Accent 2" w:semiHidden="0" w:uiPriority="63" w:unhideWhenUsed="0"/>
+    <w:lsdException w:name="Medium Shading 2 Accent 2" w:semiHidden="0" w:uiPriority="64" w:unhideWhenUsed="0"/>
+    <w:lsdException w:name="Medium List 1 Accent 2" w:semiHidden="0" w:uiPriority="65" w:unhideWhenUsed="0"/>
+    <w:lsdException w:name="Medium List 2 Accent 2" w:semiHidden="0" w:uiPriority="66" w:unhideWhenUsed="0"/>
+    <w:lsdException w:name="Medium Grid 1 Accent 2" w:semiHidden="0" w:uiPriority="67" w:unhideWhenUsed="0"/>
+    <w:lsdException w:name="Medium Grid 2 Accent 2" w:semiHidden="0" w:uiPriority="68" w:unhideWhenUsed="0"/>
+    <w:lsdException w:name="Medium Grid 3 Accent 2" w:semiHidden="0" w:uiPriority="69" w:unhideWhenUsed="0"/>
+    <w:lsdException w:name="Dark List Accent 2" w:semiHidden="0" w:uiPriority="70" w:unhideWhenUsed="0"/>
+    <w:lsdException w:name="Colorful Shading Accent 2" w:semiHidden="0" w:uiPriority="71" w:unhideWhenUsed="0"/>
+    <w:lsdException w:name="Colorful List Accent 2" w:semiHidden="0" w:uiPriority="72" w:unhideWhenUsed="0"/>
+    <w:lsdException w:name="Colorful Grid Accent 2" w:semiHidden="0" w:uiPriority="73" w:unhideWhenUsed="0"/>
+    <w:lsdException w:name="Light Shading Accent 3" w:semiHidden="0" w:uiPriority="60" w:unhideWhenUsed="0"/>
+    <w:lsdException w:name="Light List Accent 3" w:semiHidden="0" w:uiPriority="61" w:unhideWhenUsed="0"/>
+    <w:lsdException w:name="Light Grid Accent 3" w:semiHidden="0" w:uiPriority="62" w:unhideWhenUsed="0"/>
+    <w:lsdException w:name="Medium Shading 1 Accent 3" w:semiHidden="0" w:uiPriority="63" w:unhideWhenUsed="0"/>
+    <w:lsdException w:name="Medium Shading 2 Accent 3" w:semiHidden="0" w:uiPriority="64" w:unhideWhenUsed="0"/>
+    <w:lsdException w:name="Medium List 1 Accent 3" w:semiHidden="0" w:uiPriority="65" w:unhideWhenUsed="0"/>
+    <w:lsdException w:name="Medium List 2 Accent 3" w:semiHidden="0" w:uiPriority="66" w:unhideWhenUsed="0"/>
+    <w:lsdException w:name="Medium Grid 1 Accent 3" w:semiHidden="0" w:uiPriority="67" w:unhideWhenUsed="0"/>
+    <w:lsdException w:name="Medium Grid 2 Accent 3" w:semiHidden="0" w:uiPriority="68" w:unhideWhenUsed="0"/>
+    <w:lsdException w:name="Medium Grid 3 Accent 3" w:semiHidden="0" w:uiPriority="69" w:unhideWhenUsed="0"/>
+    <w:lsdException w:name="Dark List Accent 3" w:semiHidden="0" w:uiPriority="70" w:unhideWhenUsed="0"/>
+    <w:lsdException w:name="Colorful Shading Accent 3" w:semiHidden="0" w:uiPriority="71" w:unhideWhenUsed="0"/>
+    <w:lsdException w:name="Colorful List Accent 3" w:semiHidden="0" w:uiPriority="72" w:unhideWhenUsed="0"/>
+    <w:lsdException w:name="Colorful Grid Accent 3" w:semiHidden="0" w:uiPriority="73" w:unhideWhenUsed="0"/>
+    <w:lsdException w:name="Light Shading Accent 4" w:semiHidden="0" w:uiPriority="60" w:unhideWhenUsed="0"/>
+    <w:lsdException w:name="Light List Accent 4" w:semiHidden="0" w:uiPriority="61" w:unhideWhenUsed="0"/>
+    <w:lsdException w:name="Light Grid Accent 4" w:semiHidden="0" w:uiPriority="62" w:unhideWhenUsed="0"/>
+    <w:lsdException w:name="Medium Shading 1 Accent 4" w:semiHidden="0" w:uiPriority="63" w:unhideWhenUsed="0"/>
+    <w:lsdException w:name="Medium Shading 2 Accent 4" w:semiHidden="0" w:uiPriority="64" w:unhideWhenUsed="0"/>
+    <w:lsdException w:name="Medium List 1 Accent 4" w:semiHidden="0" w:uiPriority="65" w:unhideWhenUsed="0"/>
+    <w:lsdException w:name="Medium List 2 Accent 4" w:semiHidden="0" w:uiPriority="66" w:unhideWhenUsed="0"/>
+    <w:lsdException w:name="Medium Grid 1 Accent 4" w:semiHidden="0" w:uiPriority="67" w:unhideWhenUsed="0"/>
+    <w:lsdException w:name="Medium Grid 2 Accent 4" w:semiHidden="0" w:uiPriority="68" w:unhideWhenUsed="0"/>
+    <w:lsdException w:name="Medium Grid 3 Accent 4" w:semiHidden="0" w:uiPriority="69" w:unhideWhenUsed="0"/>
+    <w:lsdException w:name="Dark List Accent 4" w:semiHidden="0" w:uiPriority="70" w:unhideWhenUsed="0"/>
+    <w:lsdException w:name="Colorful Shading Accent 4" w:semiHidden="0" w:uiPriority="71" w:unhideWhenUsed="0"/>
+    <w:lsdException w:name="Colorful List Accent 4" w:semiHidden="0" w:uiPriority="72" w:unhideWhenUsed="0"/>
+    <w:lsdException w:name="Colorful Grid Accent 4" w:semiHidden="0" w:uiPriority="73" w:unhideWhenUsed="0"/>
+    <w:lsdException w:name="Light Shading Accent 5" w:semiHidden="0" w:uiPriority="60" w:unhideWhenUsed="0"/>
+    <w:lsdException w:name="Light List Accent 5" w:semiHidden="0" w:uiPriority="61" w:unhideWhenUsed="0"/>
+    <w:lsdException w:name="Light Grid Accent 5" w:semiHidden="0" w:uiPriority="62" w:unhideWhenUsed="0"/>
+    <w:lsdException w:name="Medium Shading 1 Accent 5" w:semiHidden="0" w:uiPriority="63" w:unhideWhenUsed="0"/>
+    <w:lsdException w:name="Medium Shading 2 Accent 5" w:semiHidden="0" w:uiPriority="64" w:unhideWhenUsed="0"/>
+    <w:lsdException w:name="Medium List 1 Accent 5" w:semiHidden="0" w:uiPriority="65" w:unhideWhenUsed="0"/>
+    <w:lsdException w:name="Medium List 2 Accent 5" w:semiHidden="0" w:uiPriority="66" w:unhideWhenUsed="0"/>
+    <w:lsdException w:name="Medium Grid 1 Accent 5" w:semiHidden="0" w:uiPriority="67" w:unhideWhenUsed="0"/>
+    <w:lsdException w:name="Medium Grid 2 Accent 5" w:semiHidden="0" w:uiPriority="68" w:unhideWhenUsed="0"/>
+    <w:lsdException w:name="Medium Grid 3 Accent 5" w:semiHidden="0" w:uiPriority="69" w:unhideWhenUsed="0"/>
+    <w:lsdException w:name="Dark List Accent 5" w:semiHidden="0" w:uiPriority="70" w:unhideWhenUsed="0"/>
+    <w:lsdException w:name="Colorful Shading Accent 5" w:semiHidden="0" w:uiPriority="71" w:unhideWhenUsed="0"/>
+    <w:lsdException w:name="Colorful List Accent 5" w:semiHidden="0" w:uiPriority="72" w:unhideWhenUsed="0"/>
+    <w:lsdException w:name="Colorful Grid Accent 5" w:semiHidden="0" w:uiPriority="73" w:unhideWhenUsed="0"/>
+    <w:lsdException w:name="Light Shading Accent 6" w:semiHidden="0" w:uiPriority="60" w:unhideWhenUsed="0"/>
+    <w:lsdException w:name="Light List Accent 6" w:semiHidden="0" w:uiPriority="61" w:unhideWhenUsed="0"/>
+    <w:lsdException w:name="Light Grid Accent 6" w:semiHidden="0" w:uiPriority="62" w:unhideWhenUsed="0"/>
+    <w:lsdException w:name="Medium Shading 1 Accent 6" w:semiHidden="0" w:uiPriority="63" w:unhideWhenUsed="0"/>
+    <w:lsdException w:name="Medium Shading 2 Accent 6" w:semiHidden="0" w:uiPriority="64" w:unhideWhenUsed="0"/>
+    <w:lsdException w:name="Medium List 1 Accent 6" w:semiHidden="0" w:uiPriority="65" w:unhideWhenUsed="0"/>
+    <w:lsdException w:name="Medium List 2 Accent 6" w:semiHidden="0" w:uiPriority="66" w:unhideWhenUsed="0"/>
+    <w:lsdException w:name="Medium Grid 1 Accent 6" w:semiHidden="0" w:uiPriority="67" w:unhideWhenUsed="0"/>
+    <w:lsdException w:name="Medium Grid 2 Accent 6" w:semiHidden="0" w:uiPriority="68" w:unhideWhenUsed="0"/>
+    <w:lsdException w:name="Medium Grid 3 Accent 6" w:semiHidden="0" w:uiPriority="69" w:unhideWhenUsed="0"/>
+    <w:lsdException w:name="Dark List Accent 6" w:semiHidden="0" w:uiPriority="70" w:unhideWhenUsed="0"/>
+    <w:lsdException w:name="Colorful Shading Accent 6" w:semiHidden="0" w:uiPriority="71" w:unhideWhenUsed="0"/>
+    <w:lsdException w:name="Colorful List Accent 6" w:semiHidden="0" w:uiPriority="72" w:unhideWhenUsed="0"/>
+    <w:lsdException w:name="Colorful Grid Accent 6" w:semiHidden="0" w:uiPriority="73" w:unhideWhenUsed="0"/>
+    <w:lsdException w:name="Subtle Emphasis" w:semiHidden="0" w:uiPriority="19" w:unhideWhenUsed="0" w:qFormat="1"/>
+    <w:lsdException w:name="Intense Emphasis" w:semiHidden="0" w:uiPriority="21" w:unhideWhenUsed="0" w:qFormat="1"/>
+    <w:lsdException w:name="Subtle Reference" w:semiHidden="0" w:uiPriority="31" w:unhideWhenUsed="0" w:qFormat="1"/>
+    <w:lsdException w:name="Intense Reference" w:semiHidden="0" w:uiPriority="32" w:unhideWhenUsed="0" w:qFormat="1"/>
+    <w:lsdException w:name="Book Title" w:semiHidden="0" w:uiPriority="33" w:unhideWhenUsed="0" w:qFormat="1"/>
+    <w:lsdException w:name="Bibliography" w:uiPriority="37"/>
+    <w:lsdException w:name="TOC Heading" w:uiPriority="39" w:qFormat="1"/>
+  </w:latentStyles>
+  <w:style w:type="paragraph" w:default="1" w:styleId="Standard">
+    <w:name w:val="Normal"/>
+    <w:qFormat/>
+    <w:rsid w:val="00911207"/>
+    <w:pPr>
+      <w:jc w:val="left"/>
+    </w:pPr>
+  </w:style>
+  <w:style w:type="paragraph" w:styleId="berschrift1">
+    <w:name w:val="heading 1"/>
+    <w:basedOn w:val="Standard"/>
+    <w:next w:val="Standard"/>
+    <w:link w:val="berschrift1Zchn"/>
+    <w:uiPriority w:val="9"/>
+    <w:qFormat/>
+    <w:rsid w:val="004F02AE"/>
+    <w:pPr>
+      <w:spacing w:before="300" w:after="40"/>
+      <w:outlineLvl w:val="0"/>
+    </w:pPr>
+    <w:rPr>
+      <w:smallCaps/>
+      <w:spacing w:val="5"/>
+      <w:sz w:val="32"/>
+      <w:szCs w:val="32"/>
+    </w:rPr>
+  </w:style>
+  <w:style w:type="paragraph" w:styleId="berschrift2">
+    <w:name w:val="heading 2"/>
+    <w:basedOn w:val="Standard"/>
+    <w:next w:val="Standard"/>
+    <w:link w:val="berschrift2Zchn"/>
+    <w:uiPriority w:val="9"/>
+    <w:unhideWhenUsed/>
+    <w:qFormat/>
+    <w:rsid w:val="004F02AE"/>
+    <w:pPr>
+      <w:spacing w:after="0"/>
+      <w:outlineLvl w:val="1"/>
+    </w:pPr>
+    <w:rPr>
+      <w:smallCaps/>
+      <w:spacing w:val="5"/>
+      <w:sz w:val="28"/>
+      <w:szCs w:val="28"/>
+    </w:rPr>
+  </w:style>
+  <w:style w:type="paragraph" w:styleId="berschrift3">
+    <w:name w:val="heading 3"/>
+    <w:basedOn w:val="Standard"/>
+    <w:next w:val="Standard"/>
+    <w:link w:val="berschrift3Zchn"/>
+    <w:uiPriority w:val="9"/>
+    <w:unhideWhenUsed/>
+    <w:qFormat/>
+    <w:rsid w:val="004F02AE"/>
+    <w:pPr>
+      <w:spacing w:after="0"/>
+      <w:outlineLvl w:val="2"/>
+    </w:pPr>
+    <w:rPr>
+      <w:smallCaps/>
+      <w:spacing w:val="5"/>
+      <w:sz w:val="24"/>
+      <w:szCs w:val="24"/>
+    </w:rPr>
+  </w:style>
+  <w:style w:type="paragraph" w:styleId="berschrift4">
+    <w:name w:val="heading 4"/>
+    <w:basedOn w:val="Standard"/>
+    <w:next w:val="Standard"/>
+    <w:link w:val="berschrift4Zchn"/>
+    <w:uiPriority w:val="9"/>
+    <w:semiHidden/>
+    <w:unhideWhenUsed/>
+    <w:qFormat/>
+    <w:rsid w:val="004F02AE"/>
+    <w:pPr>
+      <w:spacing w:after="0"/>
+      <w:outlineLvl w:val="3"/>
+    </w:pPr>
+    <w:rPr>
+      <w:i/>
+      <w:iCs/>
+      <w:smallCaps/>
+      <w:spacing w:val="10"/>
+      <w:sz w:val="22"/>
+      <w:szCs w:val="22"/>
+    </w:rPr>
+  </w:style>
+  <w:style w:type="paragraph" w:styleId="berschrift5">
+    <w:name w:val="heading 5"/>
+    <w:basedOn w:val="Standard"/>
+    <w:next w:val="Standard"/>
+    <w:link w:val="berschrift5Zchn"/>
+    <w:uiPriority w:val="9"/>
+    <w:semiHidden/>
+    <w:unhideWhenUsed/>
+    <w:qFormat/>
+    <w:rsid w:val="004F02AE"/>
+    <w:pPr>
+      <w:spacing w:after="0"/>
+      <w:outlineLvl w:val="4"/>
+    </w:pPr>
+    <w:rPr>
+      <w:smallCaps/>
+      <w:color w:val="487B77" w:themeColor="accent6" w:themeShade="BF"/>
+      <w:spacing w:val="10"/>
+      <w:sz w:val="22"/>
+      <w:szCs w:val="22"/>
+    </w:rPr>
+  </w:style>
+  <w:style w:type="paragraph" w:styleId="berschrift6">
+    <w:name w:val="heading 6"/>
+    <w:basedOn w:val="Standard"/>
+    <w:next w:val="Standard"/>
+    <w:link w:val="berschrift6Zchn"/>
+    <w:uiPriority w:val="9"/>
+    <w:semiHidden/>
+    <w:unhideWhenUsed/>
+    <w:qFormat/>
+    <w:rsid w:val="004F02AE"/>
+    <w:pPr>
+      <w:spacing w:after="0"/>
+      <w:outlineLvl w:val="5"/>
+    </w:pPr>
+    <w:rPr>
+      <w:smallCaps/>
+      <w:color w:val="62A39F" w:themeColor="accent6"/>
+      <w:spacing w:val="5"/>
+      <w:sz w:val="22"/>
+      <w:szCs w:val="22"/>
+    </w:rPr>
+  </w:style>
+  <w:style w:type="paragraph" w:styleId="berschrift7">
+    <w:name w:val="heading 7"/>
+    <w:basedOn w:val="Standard"/>
+    <w:next w:val="Standard"/>
+    <w:link w:val="berschrift7Zchn"/>
+    <w:uiPriority w:val="9"/>
+    <w:semiHidden/>
+    <w:unhideWhenUsed/>
+    <w:qFormat/>
+    <w:rsid w:val="004F02AE"/>
+    <w:pPr>
+      <w:spacing w:after="0"/>
+      <w:outlineLvl w:val="6"/>
+    </w:pPr>
+    <w:rPr>
+      <w:b/>
+      <w:bCs/>
+      <w:smallCaps/>
+      <w:color w:val="62A39F" w:themeColor="accent6"/>
+      <w:spacing w:val="10"/>
+    </w:rPr>
+  </w:style>
+  <w:style w:type="paragraph" w:styleId="berschrift8">
+    <w:name w:val="heading 8"/>
+    <w:basedOn w:val="Standard"/>
+    <w:next w:val="Standard"/>
+    <w:link w:val="berschrift8Zchn"/>
+    <w:uiPriority w:val="9"/>
+    <w:semiHidden/>
+    <w:unhideWhenUsed/>
+    <w:qFormat/>
+    <w:rsid w:val="004F02AE"/>
+    <w:pPr>
+      <w:spacing w:after="0"/>
+      <w:outlineLvl w:val="7"/>
+    </w:pPr>
+    <w:rPr>
+      <w:b/>
+      <w:bCs/>
+      <w:i/>
+      <w:iCs/>
+      <w:smallCaps/>
+      <w:color w:val="487B77" w:themeColor="accent6" w:themeShade="BF"/>
+    </w:rPr>
+  </w:style>
+  <w:style w:type="paragraph" w:styleId="berschrift9">
+    <w:name w:val="heading 9"/>
+    <w:basedOn w:val="Standard"/>
+    <w:next w:val="Standard"/>
+    <w:link w:val="berschrift9Zchn"/>
+    <w:uiPriority w:val="9"/>
+    <w:semiHidden/>
+    <w:unhideWhenUsed/>
+    <w:qFormat/>
+    <w:rsid w:val="004F02AE"/>
+    <w:pPr>
+      <w:spacing w:after="0"/>
+      <w:outlineLvl w:val="8"/>
+    </w:pPr>
+    <w:rPr>
+      <w:b/>
+      <w:bCs/>
+      <w:i/>
+      <w:iCs/>
+      <w:smallCaps/>
+      <w:color w:val="305250" w:themeColor="accent6" w:themeShade="80"/>
+    </w:rPr>
+  </w:style>
+  <w:style w:type="character" w:default="1" w:styleId="Absatz-Standardschriftart">
+    <w:name w:val="Default Paragraph Font"/>
+    <w:uiPriority w:val="1"/>
+    <w:semiHidden/>
+    <w:unhideWhenUsed/>
+  </w:style>
+  <w:style w:type="table" w:default="1" w:styleId="NormaleTabelle">
+    <w:name w:val="Normal Table"/>
+    <w:uiPriority w:val="99"/>
+    <w:semiHidden/>
+    <w:unhideWhenUsed/>
+    <w:tblPr>
+      <w:tblInd w:w="0" w:type="dxa"/>
       <w:tblCellMar>
         <w:top w:w="0" w:type="dxa"/>
         <w:left w:w="108" w:type="dxa"/>
         <w:bottom w:w="0" w:type="dxa"/>
         <w:right w:w="108" w:type="dxa"/>
       </w:tblCellMar>
+    </w:tblPr>
+  </w:style>
+  <w:style w:type="numbering" w:default="1" w:styleId="KeineListe">
+    <w:name w:val="No List"/>
+    <w:uiPriority w:val="99"/>
+    <w:semiHidden/>
+    <w:unhideWhenUsed/>
+  </w:style>
+  <w:style w:type="paragraph" w:styleId="Kopfzeile">
+    <w:name w:val="header"/>
+    <w:basedOn w:val="Standard"/>
+    <w:link w:val="KopfzeileZchn"/>
+    <w:uiPriority w:val="99"/>
+    <w:unhideWhenUsed/>
+    <w:rsid w:val="004F02AE"/>
+    <w:pPr>
+      <w:tabs>
+        <w:tab w:val="center" w:pos="4536"/>
+        <w:tab w:val="right" w:pos="9072"/>
+      </w:tabs>
+      <w:spacing w:after="0" w:line="240" w:lineRule="auto"/>
+    </w:pPr>
+  </w:style>
+  <w:style w:type="character" w:customStyle="1" w:styleId="KopfzeileZchn">
+    <w:name w:val="Kopfzeile Zchn"/>
+    <w:basedOn w:val="Absatz-Standardschriftart"/>
+    <w:link w:val="Kopfzeile"/>
+    <w:uiPriority w:val="99"/>
+    <w:rsid w:val="004F02AE"/>
+  </w:style>
+  <w:style w:type="paragraph" w:styleId="Fuzeile">
+    <w:name w:val="footer"/>
+    <w:basedOn w:val="Standard"/>
+    <w:link w:val="FuzeileZchn"/>
+    <w:uiPriority w:val="99"/>
+    <w:unhideWhenUsed/>
+    <w:rsid w:val="004F02AE"/>
+    <w:pPr>
+      <w:tabs>
+        <w:tab w:val="center" w:pos="4536"/>
+        <w:tab w:val="right" w:pos="9072"/>
+      </w:tabs>
+      <w:spacing w:after="0" w:line="240" w:lineRule="auto"/>
+    </w:pPr>
+  </w:style>
+  <w:style w:type="character" w:customStyle="1" w:styleId="FuzeileZchn">
+    <w:name w:val="Fußzeile Zchn"/>
+    <w:basedOn w:val="Absatz-Standardschriftart"/>
+    <w:link w:val="Fuzeile"/>
+    <w:uiPriority w:val="99"/>
+    <w:rsid w:val="004F02AE"/>
+  </w:style>
+  <w:style w:type="character" w:customStyle="1" w:styleId="berschrift1Zchn">
+    <w:name w:val="Überschrift 1 Zchn"/>
+    <w:basedOn w:val="Absatz-Standardschriftart"/>
+    <w:link w:val="berschrift1"/>
+    <w:uiPriority w:val="9"/>
+    <w:rsid w:val="004F02AE"/>
+    <w:rPr>
+      <w:smallCaps/>
+      <w:spacing w:val="5"/>
+      <w:sz w:val="32"/>
+      <w:szCs w:val="32"/>
+    </w:rPr>
+  </w:style>
+  <w:style w:type="character" w:customStyle="1" w:styleId="berschrift2Zchn">
+    <w:name w:val="Überschrift 2 Zchn"/>
+    <w:basedOn w:val="Absatz-Standardschriftart"/>
+    <w:link w:val="berschrift2"/>
+    <w:uiPriority w:val="9"/>
+    <w:rsid w:val="004F02AE"/>
+    <w:rPr>
+      <w:smallCaps/>
+      <w:spacing w:val="5"/>
+      <w:sz w:val="28"/>
+      <w:szCs w:val="28"/>
+    </w:rPr>
+  </w:style>
+  <w:style w:type="character" w:customStyle="1" w:styleId="berschrift3Zchn">
+    <w:name w:val="Überschrift 3 Zchn"/>
+    <w:basedOn w:val="Absatz-Standardschriftart"/>
+    <w:link w:val="berschrift3"/>
+    <w:uiPriority w:val="9"/>
+    <w:rsid w:val="004F02AE"/>
+    <w:rPr>
+      <w:smallCaps/>
+      <w:spacing w:val="5"/>
+      <w:sz w:val="24"/>
+      <w:szCs w:val="24"/>
+    </w:rPr>
+  </w:style>
+  <w:style w:type="character" w:customStyle="1" w:styleId="berschrift4Zchn">
+    <w:name w:val="Überschrift 4 Zchn"/>
+    <w:basedOn w:val="Absatz-Standardschriftart"/>
+    <w:link w:val="berschrift4"/>
+    <w:uiPriority w:val="9"/>
+    <w:semiHidden/>
+    <w:rsid w:val="004F02AE"/>
+    <w:rPr>
+      <w:i/>
+      <w:iCs/>
+      <w:smallCaps/>
+      <w:spacing w:val="10"/>
+      <w:sz w:val="22"/>
+      <w:szCs w:val="22"/>
+    </w:rPr>
+  </w:style>
+  <w:style w:type="character" w:customStyle="1" w:styleId="berschrift5Zchn">
+    <w:name w:val="Überschrift 5 Zchn"/>
+    <w:basedOn w:val="Absatz-Standardschriftart"/>
+    <w:link w:val="berschrift5"/>
+    <w:uiPriority w:val="9"/>
+    <w:semiHidden/>
+    <w:rsid w:val="004F02AE"/>
+    <w:rPr>
+      <w:smallCaps/>
+      <w:color w:val="487B77" w:themeColor="accent6" w:themeShade="BF"/>
+      <w:spacing w:val="10"/>
+      <w:sz w:val="22"/>
+      <w:szCs w:val="22"/>
+    </w:rPr>
+  </w:style>
+  <w:style w:type="character" w:customStyle="1" w:styleId="berschrift6Zchn">
+    <w:name w:val="Überschrift 6 Zchn"/>
+    <w:basedOn w:val="Absatz-Standardschriftart"/>
+    <w:link w:val="berschrift6"/>
+    <w:uiPriority w:val="9"/>
+    <w:semiHidden/>
+    <w:rsid w:val="004F02AE"/>
+    <w:rPr>
+      <w:smallCaps/>
+      <w:color w:val="62A39F" w:themeColor="accent6"/>
+      <w:spacing w:val="5"/>
+      <w:sz w:val="22"/>
+      <w:szCs w:val="22"/>
+    </w:rPr>
+  </w:style>
+  <w:style w:type="character" w:customStyle="1" w:styleId="berschrift7Zchn">
+    <w:name w:val="Überschrift 7 Zchn"/>
+    <w:basedOn w:val="Absatz-Standardschriftart"/>
+    <w:link w:val="berschrift7"/>
+    <w:uiPriority w:val="9"/>
+    <w:semiHidden/>
+    <w:rsid w:val="004F02AE"/>
+    <w:rPr>
+      <w:b/>
+      <w:bCs/>
+      <w:smallCaps/>
+      <w:color w:val="62A39F" w:themeColor="accent6"/>
+      <w:spacing w:val="10"/>
+    </w:rPr>
+  </w:style>
+  <w:style w:type="character" w:customStyle="1" w:styleId="berschrift8Zchn">
+    <w:name w:val="Überschrift 8 Zchn"/>
+    <w:basedOn w:val="Absatz-Standardschriftart"/>
+    <w:link w:val="berschrift8"/>
+    <w:uiPriority w:val="9"/>
+    <w:semiHidden/>
+    <w:rsid w:val="004F02AE"/>
+    <w:rPr>
+      <w:b/>
+      <w:bCs/>
+      <w:i/>
+      <w:iCs/>
+      <w:smallCaps/>
+      <w:color w:val="487B77" w:themeColor="accent6" w:themeShade="BF"/>
+    </w:rPr>
+  </w:style>
+  <w:style w:type="character" w:customStyle="1" w:styleId="berschrift9Zchn">
+    <w:name w:val="Überschrift 9 Zchn"/>
+    <w:basedOn w:val="Absatz-Standardschriftart"/>
+    <w:link w:val="berschrift9"/>
+    <w:uiPriority w:val="9"/>
+    <w:semiHidden/>
+    <w:rsid w:val="004F02AE"/>
+    <w:rPr>
+      <w:b/>
+      <w:bCs/>
+      <w:i/>
+      <w:iCs/>
+      <w:smallCaps/>
+      <w:color w:val="305250" w:themeColor="accent6" w:themeShade="80"/>
+    </w:rPr>
+  </w:style>
+  <w:style w:type="paragraph" w:styleId="Beschriftung">
+    <w:name w:val="caption"/>
+    <w:basedOn w:val="Standard"/>
+    <w:next w:val="Standard"/>
+    <w:uiPriority w:val="35"/>
+    <w:semiHidden/>
+    <w:unhideWhenUsed/>
+    <w:qFormat/>
+    <w:rsid w:val="004F02AE"/>
+    <w:rPr>
+      <w:b/>
+      <w:bCs/>
+      <w:caps/>
+      <w:sz w:val="16"/>
+      <w:szCs w:val="16"/>
+    </w:rPr>
+  </w:style>
+  <w:style w:type="paragraph" w:styleId="Titel">
+    <w:name w:val="Title"/>
+    <w:basedOn w:val="Standard"/>
+    <w:next w:val="Standard"/>
+    <w:link w:val="TitelZchn"/>
+    <w:uiPriority w:val="10"/>
+    <w:qFormat/>
+    <w:rsid w:val="004F02AE"/>
+    <w:pPr>
+      <w:pBdr>
+        <w:top w:val="single" w:sz="8" w:space="1" w:color="62A39F" w:themeColor="accent6"/>
+      </w:pBdr>
+      <w:spacing w:after="120" w:line="240" w:lineRule="auto"/>
+      <w:jc w:val="right"/>
+    </w:pPr>
+    <w:rPr>
+      <w:smallCaps/>
+      <w:color w:val="262626" w:themeColor="text1" w:themeTint="D9"/>
+      <w:sz w:val="52"/>
+      <w:szCs w:val="52"/>
+    </w:rPr>
+  </w:style>
+  <w:style w:type="character" w:customStyle="1" w:styleId="TitelZchn">
+    <w:name w:val="Titel Zchn"/>
+    <w:basedOn w:val="Absatz-Standardschriftart"/>
+    <w:link w:val="Titel"/>
+    <w:uiPriority w:val="10"/>
+    <w:rsid w:val="004F02AE"/>
+    <w:rPr>
+      <w:smallCaps/>
+      <w:color w:val="262626" w:themeColor="text1" w:themeTint="D9"/>
+      <w:sz w:val="52"/>
+      <w:szCs w:val="52"/>
+    </w:rPr>
+  </w:style>
+  <w:style w:type="paragraph" w:styleId="Untertitel">
+    <w:name w:val="Subtitle"/>
+    <w:basedOn w:val="Standard"/>
+    <w:next w:val="Standard"/>
+    <w:link w:val="UntertitelZchn"/>
+    <w:uiPriority w:val="11"/>
+    <w:qFormat/>
+    <w:rsid w:val="004F02AE"/>
+    <w:pPr>
+      <w:spacing w:after="720" w:line="240" w:lineRule="auto"/>
+      <w:jc w:val="right"/>
+    </w:pPr>
+    <w:rPr>
+      <w:rFonts w:asciiTheme="majorHAnsi" w:eastAsiaTheme="majorEastAsia" w:hAnsiTheme="majorHAnsi" w:cstheme="majorBidi"/>
+    </w:rPr>
+  </w:style>
+  <w:style w:type="character" w:customStyle="1" w:styleId="UntertitelZchn">
+    <w:name w:val="Untertitel Zchn"/>
+    <w:basedOn w:val="Absatz-Standardschriftart"/>
+    <w:link w:val="Untertitel"/>
+    <w:uiPriority w:val="11"/>
+    <w:rsid w:val="004F02AE"/>
+    <w:rPr>
+      <w:rFonts w:asciiTheme="majorHAnsi" w:eastAsiaTheme="majorEastAsia" w:hAnsiTheme="majorHAnsi" w:cstheme="majorBidi"/>
+    </w:rPr>
+  </w:style>
+  <w:style w:type="character" w:styleId="Fett">
+    <w:name w:val="Strong"/>
+    <w:uiPriority w:val="22"/>
+    <w:qFormat/>
+    <w:rsid w:val="004F02AE"/>
+    <w:rPr>
+      <w:b/>
+      <w:bCs/>
+      <w:color w:val="62A39F" w:themeColor="accent6"/>
+    </w:rPr>
+  </w:style>
+  <w:style w:type="character" w:styleId="Hervorhebung">
+    <w:name w:val="Emphasis"/>
+    <w:uiPriority w:val="20"/>
+    <w:qFormat/>
+    <w:rsid w:val="004F02AE"/>
+    <w:rPr>
+      <w:b/>
+      <w:bCs/>
+      <w:i/>
+      <w:iCs/>
+      <w:spacing w:val="10"/>
+    </w:rPr>
+  </w:style>
+  <w:style w:type="paragraph" w:styleId="KeinLeerraum">
+    <w:name w:val="No Spacing"/>
+    <w:link w:val="KeinLeerraumZchn"/>
+    <w:uiPriority w:val="1"/>
+    <w:qFormat/>
+    <w:rsid w:val="004F02AE"/>
+    <w:pPr>
+      <w:spacing w:after="0" w:line="240" w:lineRule="auto"/>
+    </w:pPr>
+  </w:style>
+  <w:style w:type="paragraph" w:styleId="Zitat">
+    <w:name w:val="Quote"/>
+    <w:basedOn w:val="Standard"/>
+    <w:next w:val="Standard"/>
+    <w:link w:val="ZitatZchn"/>
+    <w:uiPriority w:val="29"/>
+    <w:qFormat/>
+    <w:rsid w:val="004F02AE"/>
+    <w:rPr>
+      <w:i/>
+      <w:iCs/>
+    </w:rPr>
+  </w:style>
+  <w:style w:type="character" w:customStyle="1" w:styleId="ZitatZchn">
+    <w:name w:val="Zitat Zchn"/>
+    <w:basedOn w:val="Absatz-Standardschriftart"/>
+    <w:link w:val="Zitat"/>
+    <w:uiPriority w:val="29"/>
+    <w:rsid w:val="004F02AE"/>
+    <w:rPr>
+      <w:i/>
+      <w:iCs/>
+    </w:rPr>
+  </w:style>
+  <w:style w:type="paragraph" w:styleId="IntensivesZitat">
+    <w:name w:val="Intense Quote"/>
+    <w:basedOn w:val="Standard"/>
+    <w:next w:val="Standard"/>
+    <w:link w:val="IntensivesZitatZchn"/>
+    <w:uiPriority w:val="30"/>
+    <w:qFormat/>
+    <w:rsid w:val="004F02AE"/>
+    <w:pPr>
+      <w:pBdr>
+        <w:top w:val="single" w:sz="8" w:space="1" w:color="62A39F" w:themeColor="accent6"/>
+      </w:pBdr>
+      <w:spacing w:before="140" w:after="140"/>
+      <w:ind w:left="1440" w:right="1440"/>
+    </w:pPr>
+    <w:rPr>
+      <w:b/>
+      <w:bCs/>
+      <w:i/>
+      <w:iCs/>
+    </w:rPr>
+  </w:style>
+  <w:style w:type="character" w:customStyle="1" w:styleId="IntensivesZitatZchn">
+    <w:name w:val="Intensives Zitat Zchn"/>
+    <w:basedOn w:val="Absatz-Standardschriftart"/>
+    <w:link w:val="IntensivesZitat"/>
+    <w:uiPriority w:val="30"/>
+    <w:rsid w:val="004F02AE"/>
+    <w:rPr>
+      <w:b/>
+      <w:bCs/>
+      <w:i/>
+      <w:iCs/>
+    </w:rPr>
+  </w:style>
+  <w:style w:type="character" w:styleId="SchwacheHervorhebung">
+    <w:name w:val="Subtle Emphasis"/>
+    <w:uiPriority w:val="19"/>
+    <w:qFormat/>
+    <w:rsid w:val="004F02AE"/>
+    <w:rPr>
+      <w:i/>
+      <w:iCs/>
+    </w:rPr>
+  </w:style>
+  <w:style w:type="character" w:styleId="IntensiveHervorhebung">
+    <w:name w:val="Intense Emphasis"/>
+    <w:uiPriority w:val="21"/>
+    <w:qFormat/>
+    <w:rsid w:val="004F02AE"/>
+    <w:rPr>
+      <w:b/>
+      <w:bCs/>
+      <w:i/>
+      <w:iCs/>
+      <w:color w:val="62A39F" w:themeColor="accent6"/>
+      <w:spacing w:val="10"/>
+    </w:rPr>
+  </w:style>
+  <w:style w:type="character" w:styleId="SchwacherVerweis">
+    <w:name w:val="Subtle Reference"/>
+    <w:uiPriority w:val="31"/>
+    <w:qFormat/>
+    <w:rsid w:val="004F02AE"/>
+    <w:rPr>
+      <w:b/>
+      <w:bCs/>
+    </w:rPr>
+  </w:style>
+  <w:style w:type="character" w:styleId="IntensiverVerweis">
+    <w:name w:val="Intense Reference"/>
+    <w:uiPriority w:val="32"/>
+    <w:qFormat/>
+    <w:rsid w:val="004F02AE"/>
+    <w:rPr>
+      <w:b/>
+      <w:bCs/>
+      <w:smallCaps/>
+      <w:spacing w:val="5"/>
+      <w:sz w:val="22"/>
+      <w:szCs w:val="22"/>
+      <w:u w:val="single"/>
+    </w:rPr>
+  </w:style>
+  <w:style w:type="character" w:styleId="Buchtitel">
+    <w:name w:val="Book Title"/>
+    <w:uiPriority w:val="33"/>
+    <w:qFormat/>
+    <w:rsid w:val="004F02AE"/>
+    <w:rPr>
+      <w:rFonts w:asciiTheme="majorHAnsi" w:eastAsiaTheme="majorEastAsia" w:hAnsiTheme="majorHAnsi" w:cstheme="majorBidi"/>
+      <w:i/>
+      <w:iCs/>
+      <w:sz w:val="20"/>
+      <w:szCs w:val="20"/>
+    </w:rPr>
+  </w:style>
+  <w:style w:type="paragraph" w:styleId="Inhaltsverzeichnisberschrift">
+    <w:name w:val="TOC Heading"/>
+    <w:basedOn w:val="berschrift1"/>
+    <w:next w:val="Standard"/>
+    <w:uiPriority w:val="39"/>
+    <w:unhideWhenUsed/>
+    <w:qFormat/>
+    <w:rsid w:val="004F02AE"/>
+    <w:pPr>
+      <w:outlineLvl w:val="9"/>
+    </w:pPr>
+  </w:style>
+  <w:style w:type="character" w:customStyle="1" w:styleId="KeinLeerraumZchn">
+    <w:name w:val="Kein Leerraum Zchn"/>
+    <w:basedOn w:val="Absatz-Standardschriftart"/>
+    <w:link w:val="KeinLeerraum"/>
+    <w:uiPriority w:val="1"/>
+    <w:rsid w:val="004A4901"/>
+  </w:style>
+  <w:style w:type="table" w:styleId="Tabellenraster">
+    <w:name w:val="Table Grid"/>
+    <w:basedOn w:val="NormaleTabelle"/>
+    <w:uiPriority w:val="39"/>
+    <w:rsid w:val="00F36A2C"/>
+    <w:pPr>
+      <w:spacing w:after="0" w:line="240" w:lineRule="auto"/>
+    </w:pPr>
+    <w:tblPr>
+      <w:tblBorders>
+        <w:top w:val="single" w:sz="4" w:space="0" w:color="auto"/>
+        <w:left w:val="single" w:sz="4" w:space="0" w:color="auto"/>
+        <w:bottom w:val="single" w:sz="4" w:space="0" w:color="auto"/>
+        <w:right w:val="single" w:sz="4" w:space="0" w:color="auto"/>
+        <w:insideH w:val="single" w:sz="4" w:space="0" w:color="auto"/>
+        <w:insideV w:val="single" w:sz="4" w:space="0" w:color="auto"/>
+      </w:tblBorders>
+    </w:tblPr>
+  </w:style>
+  <w:style w:type="paragraph" w:styleId="Sprechblasentext">
+    <w:name w:val="Balloon Text"/>
+    <w:basedOn w:val="Standard"/>
+    <w:link w:val="SprechblasentextZchn"/>
+    <w:uiPriority w:val="99"/>
+    <w:semiHidden/>
+    <w:unhideWhenUsed/>
+    <w:rsid w:val="00B3582E"/>
+    <w:pPr>
+      <w:spacing w:after="0" w:line="240" w:lineRule="auto"/>
+    </w:pPr>
+    <w:rPr>
+      <w:rFonts w:ascii="Tahoma" w:hAnsi="Tahoma" w:cs="Tahoma"/>
+      <w:sz w:val="16"/>
+      <w:szCs w:val="16"/>
+    </w:rPr>
+  </w:style>
+  <w:style w:type="character" w:customStyle="1" w:styleId="SprechblasentextZchn">
+    <w:name w:val="Sprechblasentext Zchn"/>
+    <w:basedOn w:val="Absatz-Standardschriftart"/>
+    <w:link w:val="Sprechblasentext"/>
+    <w:uiPriority w:val="99"/>
+    <w:semiHidden/>
+    <w:rsid w:val="00B3582E"/>
+    <w:rPr>
+      <w:rFonts w:ascii="Tahoma" w:hAnsi="Tahoma" w:cs="Tahoma"/>
+      <w:sz w:val="16"/>
+      <w:szCs w:val="16"/>
+    </w:rPr>
+  </w:style>
+  <w:style w:type="table" w:styleId="HelleSchattierung-Akzent3">
+    <w:name w:val="Light Shading Accent 3"/>
+    <w:basedOn w:val="NormaleTabelle"/>
+    <w:uiPriority w:val="60"/>
+    <w:rsid w:val="000F59CB"/>
+    <w:pPr>
+      <w:spacing w:after="0" w:line="240" w:lineRule="auto"/>
+    </w:pPr>
+    <w:rPr>
+      <w:color w:val="1D99A0" w:themeColor="accent3" w:themeShade="BF"/>
+    </w:rPr>
+    <w:tblPr>
+      <w:tblStyleRowBandSize w:val="1"/>
+      <w:tblStyleColBandSize w:val="1"/>
+      <w:tblBorders>
+        <w:top w:val="single" w:sz="8" w:space="0" w:color="27CED7" w:themeColor="accent3"/>
+        <w:bottom w:val="single" w:sz="8" w:space="0" w:color="27CED7" w:themeColor="accent3"/>
+      </w:tblBorders>
+    </w:tblPr>
+    <w:tblStylePr w:type="firstRow">
+      <w:pPr>
+        <w:spacing w:before="0" w:after="0" w:line="240" w:lineRule="auto"/>
+      </w:pPr>
+      <w:rPr>
+        <w:b/>
+        <w:bCs/>
+      </w:rPr>
+      <w:tblPr/>
+      <w:tcPr>
+        <w:tcBorders>
+          <w:top w:val="single" w:sz="8" w:space="0" w:color="27CED7" w:themeColor="accent3"/>
+          <w:left w:val="nil"/>
+          <w:bottom w:val="single" w:sz="8" w:space="0" w:color="27CED7" w:themeColor="accent3"/>
+          <w:right w:val="nil"/>
+          <w:insideH w:val="nil"/>
+          <w:insideV w:val="nil"/>
+        </w:tcBorders>
+      </w:tcPr>
+    </w:tblStylePr>
+    <w:tblStylePr w:type="lastRow">
+      <w:pPr>
+        <w:spacing w:before="0" w:after="0" w:line="240" w:lineRule="auto"/>
+      </w:pPr>
+      <w:rPr>
+        <w:b/>
+        <w:bCs/>
+      </w:rPr>
+      <w:tblPr/>
+      <w:tcPr>
+        <w:tcBorders>
+          <w:top w:val="single" w:sz="8" w:space="0" w:color="27CED7" w:themeColor="accent3"/>
+          <w:left w:val="nil"/>
+          <w:bottom w:val="single" w:sz="8" w:space="0" w:color="27CED7" w:themeColor="accent3"/>
+          <w:right w:val="nil"/>
+          <w:insideH w:val="nil"/>
+          <w:insideV w:val="nil"/>
+        </w:tcBorders>
+      </w:tcPr>
+    </w:tblStylePr>
+    <w:tblStylePr w:type="firstCol">
+      <w:rPr>
+        <w:b/>
+        <w:bCs/>
+      </w:rPr>
+    </w:tblStylePr>
+    <w:tblStylePr w:type="lastCol">
+      <w:rPr>
+        <w:b/>
+        <w:bCs/>
+      </w:rPr>
+    </w:tblStylePr>
+    <w:tblStylePr w:type="band1Vert">
+      <w:tblPr/>
+      <w:tcPr>
+        <w:tcBorders>
+          <w:left w:val="nil"/>
+          <w:right w:val="nil"/>
+          <w:insideH w:val="nil"/>
+          <w:insideV w:val="nil"/>
+        </w:tcBorders>
+        <w:shd w:val="clear" w:color="auto" w:fill="C9F2F5" w:themeFill="accent3" w:themeFillTint="3F"/>
+      </w:tcPr>
+    </w:tblStylePr>
+    <w:tblStylePr w:type="band1Horz">
+      <w:tblPr/>
+      <w:tcPr>
+        <w:tcBorders>
+          <w:left w:val="nil"/>
+          <w:right w:val="nil"/>
+          <w:insideH w:val="nil"/>
+          <w:insideV w:val="nil"/>
+        </w:tcBorders>
+        <w:shd w:val="clear" w:color="auto" w:fill="C9F2F5" w:themeFill="accent3" w:themeFillTint="3F"/>
+      </w:tcPr>
+    </w:tblStylePr>
+  </w:style>
+  <w:style w:type="table" w:styleId="HelleSchattierung-Akzent1">
+    <w:name w:val="Light Shading Accent 1"/>
+    <w:basedOn w:val="NormaleTabelle"/>
+    <w:uiPriority w:val="60"/>
+    <w:rsid w:val="000F59CB"/>
+    <w:pPr>
+      <w:spacing w:after="0" w:line="240" w:lineRule="auto"/>
+    </w:pPr>
+    <w:rPr>
+      <w:color w:val="1481AB" w:themeColor="accent1" w:themeShade="BF"/>
+    </w:rPr>
+    <w:tblPr>
+      <w:tblStyleRowBandSize w:val="1"/>
+      <w:tblStyleColBandSize w:val="1"/>
+      <w:tblBorders>
+        <w:top w:val="single" w:sz="8" w:space="0" w:color="1CADE4" w:themeColor="accent1"/>
+        <w:bottom w:val="single" w:sz="8" w:space="0" w:color="1CADE4" w:themeColor="accent1"/>
+      </w:tblBorders>
+    </w:tblPr>
+    <w:tblStylePr w:type="firstRow">
+      <w:pPr>
+        <w:spacing w:before="0" w:after="0" w:line="240" w:lineRule="auto"/>
+      </w:pPr>
+      <w:rPr>
+        <w:b/>
+        <w:bCs/>
+      </w:rPr>
+      <w:tblPr/>
+      <w:tcPr>
+        <w:tcBorders>
+          <w:top w:val="single" w:sz="8" w:space="0" w:color="1CADE4" w:themeColor="accent1"/>
+          <w:left w:val="nil"/>
+          <w:bottom w:val="single" w:sz="8" w:space="0" w:color="1CADE4" w:themeColor="accent1"/>
+          <w:right w:val="nil"/>
+          <w:insideH w:val="nil"/>
+          <w:insideV w:val="nil"/>
+        </w:tcBorders>
+      </w:tcPr>
+    </w:tblStylePr>
+    <w:tblStylePr w:type="lastRow">
+      <w:pPr>
+        <w:spacing w:before="0" w:after="0" w:line="240" w:lineRule="auto"/>
+      </w:pPr>
+      <w:rPr>
+        <w:b/>
+        <w:bCs/>
+      </w:rPr>
+      <w:tblPr/>
+      <w:tcPr>
+        <w:tcBorders>
+          <w:top w:val="single" w:sz="8" w:space="0" w:color="1CADE4" w:themeColor="accent1"/>
+          <w:left w:val="nil"/>
+          <w:bottom w:val="single" w:sz="8" w:space="0" w:color="1CADE4" w:themeColor="accent1"/>
+          <w:right w:val="nil"/>
+          <w:insideH w:val="nil"/>
+          <w:insideV w:val="nil"/>
+        </w:tcBorders>
+      </w:tcPr>
+    </w:tblStylePr>
+    <w:tblStylePr w:type="firstCol">
+      <w:rPr>
+        <w:b/>
+        <w:bCs/>
+      </w:rPr>
+    </w:tblStylePr>
+    <w:tblStylePr w:type="lastCol">
+      <w:rPr>
+        <w:b/>
+        <w:bCs/>
+      </w:rPr>
+    </w:tblStylePr>
+    <w:tblStylePr w:type="band1Vert">
+      <w:tblPr/>
+      <w:tcPr>
+        <w:tcBorders>
+          <w:left w:val="nil"/>
+          <w:right w:val="nil"/>
+          <w:insideH w:val="nil"/>
+          <w:insideV w:val="nil"/>
+        </w:tcBorders>
+        <w:shd w:val="clear" w:color="auto" w:fill="C6EAF8" w:themeFill="accent1" w:themeFillTint="3F"/>
+      </w:tcPr>
+    </w:tblStylePr>
+    <w:tblStylePr w:type="band1Horz">
+      <w:tblPr/>
+      <w:tcPr>
+        <w:tcBorders>
+          <w:left w:val="nil"/>
+          <w:right w:val="nil"/>
+          <w:insideH w:val="nil"/>
+          <w:insideV w:val="nil"/>
+        </w:tcBorders>
+        <w:shd w:val="clear" w:color="auto" w:fill="C6EAF8" w:themeFill="accent1" w:themeFillTint="3F"/>
+      </w:tcPr>
+    </w:tblStylePr>
+  </w:style>
+  <w:style w:type="table" w:styleId="HellesRaster-Akzent4">
+    <w:name w:val="Light Grid Accent 4"/>
+    <w:basedOn w:val="NormaleTabelle"/>
+    <w:uiPriority w:val="62"/>
+    <w:rsid w:val="000F59CB"/>
+    <w:pPr>
+      <w:spacing w:after="0" w:line="240" w:lineRule="auto"/>
+    </w:pPr>
+    <w:tblPr>
+      <w:tblStyleRowBandSize w:val="1"/>
+      <w:tblStyleColBandSize w:val="1"/>
+      <w:tblBorders>
+        <w:top w:val="single" w:sz="8" w:space="0" w:color="42BA97" w:themeColor="accent4"/>
+        <w:left w:val="single" w:sz="8" w:space="0" w:color="42BA97" w:themeColor="accent4"/>
+        <w:bottom w:val="single" w:sz="8" w:space="0" w:color="42BA97" w:themeColor="accent4"/>
+        <w:right w:val="single" w:sz="8" w:space="0" w:color="42BA97" w:themeColor="accent4"/>
+        <w:insideH w:val="single" w:sz="8" w:space="0" w:color="42BA97" w:themeColor="accent4"/>
+        <w:insideV w:val="single" w:sz="8" w:space="0" w:color="42BA97" w:themeColor="accent4"/>
+      </w:tblBorders>
+    </w:tblPr>
+    <w:tblStylePr w:type="firstRow">
+      <w:pPr>
+        <w:spacing w:before="0" w:after="0" w:line="240" w:lineRule="auto"/>
+      </w:pPr>
+      <w:rPr>
+        <w:rFonts w:asciiTheme="majorHAnsi" w:eastAsiaTheme="majorEastAsia" w:hAnsiTheme="majorHAnsi" w:cstheme="majorBidi"/>
+        <w:b/>
+        <w:bCs/>
+      </w:rPr>
+      <w:tblPr/>
+      <w:tcPr>
+        <w:tcBorders>
+          <w:top w:val="single" w:sz="8" w:space="0" w:color="42BA97" w:themeColor="accent4"/>
+          <w:left w:val="single" w:sz="8" w:space="0" w:color="42BA97" w:themeColor="accent4"/>
+          <w:bottom w:val="single" w:sz="18" w:space="0" w:color="42BA97" w:themeColor="accent4"/>
+          <w:right w:val="single" w:sz="8" w:space="0" w:color="42BA97" w:themeColor="accent4"/>
+          <w:insideH w:val="nil"/>
+          <w:insideV w:val="single" w:sz="8" w:space="0" w:color="42BA97" w:themeColor="accent4"/>
+        </w:tcBorders>
+      </w:tcPr>
+    </w:tblStylePr>
+    <w:tblStylePr w:type="lastRow">
+      <w:pPr>
+        <w:spacing w:before="0" w:after="0" w:line="240" w:lineRule="auto"/>
+      </w:pPr>
+      <w:rPr>
+        <w:rFonts w:asciiTheme="majorHAnsi" w:eastAsiaTheme="majorEastAsia" w:hAnsiTheme="majorHAnsi" w:cstheme="majorBidi"/>
+        <w:b/>
+        <w:bCs/>
+      </w:rPr>
+      <w:tblPr/>
+      <w:tcPr>
+        <w:tcBorders>
+          <w:top w:val="double" w:sz="6" w:space="0" w:color="42BA97" w:themeColor="accent4"/>
+          <w:left w:val="single" w:sz="8" w:space="0" w:color="42BA97" w:themeColor="accent4"/>
+          <w:bottom w:val="single" w:sz="8" w:space="0" w:color="42BA97" w:themeColor="accent4"/>
+          <w:right w:val="single" w:sz="8" w:space="0" w:color="42BA97" w:themeColor="accent4"/>
+          <w:insideH w:val="nil"/>
+          <w:insideV w:val="single" w:sz="8" w:space="0" w:color="42BA97" w:themeColor="accent4"/>
+        </w:tcBorders>
+      </w:tcPr>
+    </w:tblStylePr>
+    <w:tblStylePr w:type="firstCol">
+      <w:rPr>
+        <w:rFonts w:asciiTheme="majorHAnsi" w:eastAsiaTheme="majorEastAsia" w:hAnsiTheme="majorHAnsi" w:cstheme="majorBidi"/>
+        <w:b/>
+        <w:bCs/>
+      </w:rPr>
+    </w:tblStylePr>
+    <w:tblStylePr w:type="lastCol">
+      <w:rPr>
+        <w:rFonts w:asciiTheme="majorHAnsi" w:eastAsiaTheme="majorEastAsia" w:hAnsiTheme="majorHAnsi" w:cstheme="majorBidi"/>
+        <w:b/>
+        <w:bCs/>
+      </w:rPr>
+      <w:tblPr/>
+      <w:tcPr>
+        <w:tcBorders>
+          <w:top w:val="single" w:sz="8" w:space="0" w:color="42BA97" w:themeColor="accent4"/>
+          <w:left w:val="single" w:sz="8" w:space="0" w:color="42BA97" w:themeColor="accent4"/>
+          <w:bottom w:val="single" w:sz="8" w:space="0" w:color="42BA97" w:themeColor="accent4"/>
+          <w:right w:val="single" w:sz="8" w:space="0" w:color="42BA97" w:themeColor="accent4"/>
+        </w:tcBorders>
+      </w:tcPr>
+    </w:tblStylePr>
+    <w:tblStylePr w:type="band1Vert">
+      <w:tblPr/>
+      <w:tcPr>
+        <w:tcBorders>
+          <w:top w:val="single" w:sz="8" w:space="0" w:color="42BA97" w:themeColor="accent4"/>
+          <w:left w:val="single" w:sz="8" w:space="0" w:color="42BA97" w:themeColor="accent4"/>
+          <w:bottom w:val="single" w:sz="8" w:space="0" w:color="42BA97" w:themeColor="accent4"/>
+          <w:right w:val="single" w:sz="8" w:space="0" w:color="42BA97" w:themeColor="accent4"/>
+        </w:tcBorders>
+        <w:shd w:val="clear" w:color="auto" w:fill="CFEEE5" w:themeFill="accent4" w:themeFillTint="3F"/>
+      </w:tcPr>
+    </w:tblStylePr>
+    <w:tblStylePr w:type="band1Horz">
+      <w:tblPr/>
+      <w:tcPr>
+        <w:tcBorders>
+          <w:top w:val="single" w:sz="8" w:space="0" w:color="42BA97" w:themeColor="accent4"/>
+          <w:left w:val="single" w:sz="8" w:space="0" w:color="42BA97" w:themeColor="accent4"/>
+          <w:bottom w:val="single" w:sz="8" w:space="0" w:color="42BA97" w:themeColor="accent4"/>
+          <w:right w:val="single" w:sz="8" w:space="0" w:color="42BA97" w:themeColor="accent4"/>
+          <w:insideV w:val="single" w:sz="8" w:space="0" w:color="42BA97" w:themeColor="accent4"/>
+        </w:tcBorders>
+        <w:shd w:val="clear" w:color="auto" w:fill="CFEEE5" w:themeFill="accent4" w:themeFillTint="3F"/>
+      </w:tcPr>
+    </w:tblStylePr>
+    <w:tblStylePr w:type="band2Horz">
+      <w:tblPr/>
+      <w:tcPr>
+        <w:tcBorders>
+          <w:top w:val="single" w:sz="8" w:space="0" w:color="42BA97" w:themeColor="accent4"/>
+          <w:left w:val="single" w:sz="8" w:space="0" w:color="42BA97" w:themeColor="accent4"/>
+          <w:bottom w:val="single" w:sz="8" w:space="0" w:color="42BA97" w:themeColor="accent4"/>
+          <w:right w:val="single" w:sz="8" w:space="0" w:color="42BA97" w:themeColor="accent4"/>
+          <w:insideV w:val="single" w:sz="8" w:space="0" w:color="42BA97" w:themeColor="accent4"/>
+        </w:tcBorders>
+      </w:tcPr>
+    </w:tblStylePr>
+  </w:style>
+  <w:style w:type="table" w:styleId="HelleListe-Akzent4">
+    <w:name w:val="Light List Accent 4"/>
+    <w:basedOn w:val="NormaleTabelle"/>
+    <w:uiPriority w:val="61"/>
+    <w:rsid w:val="000F59CB"/>
+    <w:pPr>
+      <w:spacing w:after="0" w:line="240" w:lineRule="auto"/>
+    </w:pPr>
+    <w:tblPr>
+      <w:tblStyleRowBandSize w:val="1"/>
+      <w:tblStyleColBandSize w:val="1"/>
+      <w:tblBorders>
+        <w:top w:val="single" w:sz="8" w:space="0" w:color="42BA97" w:themeColor="accent4"/>
+        <w:left w:val="single" w:sz="8" w:space="0" w:color="42BA97" w:themeColor="accent4"/>
+        <w:bottom w:val="single" w:sz="8" w:space="0" w:color="42BA97" w:themeColor="accent4"/>
+        <w:right w:val="single" w:sz="8" w:space="0" w:color="42BA97" w:themeColor="accent4"/>
+      </w:tblBorders>
+    </w:tblPr>
+    <w:tblStylePr w:type="firstRow">
+      <w:pPr>
+        <w:spacing w:before="0" w:after="0" w:line="240" w:lineRule="auto"/>
+      </w:pPr>
+      <w:rPr>
+        <w:b/>
+        <w:bCs/>
+        <w:color w:val="FFFFFF" w:themeColor="background1"/>
+      </w:rPr>
+      <w:tblPr/>
+      <w:tcPr>
+        <w:shd w:val="clear" w:color="auto" w:fill="42BA97" w:themeFill="accent4"/>
+      </w:tcPr>
+    </w:tblStylePr>
+    <w:tblStylePr w:type="lastRow">
+      <w:pPr>
+        <w:spacing w:before="0" w:after="0" w:line="240" w:lineRule="auto"/>
+      </w:pPr>
+      <w:rPr>
+        <w:b/>
+        <w:bCs/>
+      </w:rPr>
+      <w:tblPr/>
+      <w:tcPr>
+        <w:tcBorders>
+          <w:top w:val="double" w:sz="6" w:space="0" w:color="42BA97" w:themeColor="accent4"/>
+          <w:left w:val="single" w:sz="8" w:space="0" w:color="42BA97" w:themeColor="accent4"/>
+          <w:bottom w:val="single" w:sz="8" w:space="0" w:color="42BA97" w:themeColor="accent4"/>
+          <w:right w:val="single" w:sz="8" w:space="0" w:color="42BA97" w:themeColor="accent4"/>
+        </w:tcBorders>
+      </w:tcPr>
+    </w:tblStylePr>
+    <w:tblStylePr w:type="firstCol">
+      <w:rPr>
+        <w:b/>
+        <w:bCs/>
+      </w:rPr>
+    </w:tblStylePr>
+    <w:tblStylePr w:type="lastCol">
+      <w:rPr>
+        <w:b/>
+        <w:bCs/>
+      </w:rPr>
+    </w:tblStylePr>
+    <w:tblStylePr w:type="band1Vert">
+      <w:tblPr/>
+      <w:tcPr>
+        <w:tcBorders>
+          <w:top w:val="single" w:sz="8" w:space="0" w:color="42BA97" w:themeColor="accent4"/>
+          <w:left w:val="single" w:sz="8" w:space="0" w:color="42BA97" w:themeColor="accent4"/>
+          <w:bottom w:val="single" w:sz="8" w:space="0" w:color="42BA97" w:themeColor="accent4"/>
+          <w:right w:val="single" w:sz="8" w:space="0" w:color="42BA97" w:themeColor="accent4"/>
+        </w:tcBorders>
+      </w:tcPr>
+    </w:tblStylePr>
+    <w:tblStylePr w:type="band1Horz">
+      <w:tblPr/>
+      <w:tcPr>
+        <w:tcBorders>
+          <w:top w:val="single" w:sz="8" w:space="0" w:color="42BA97" w:themeColor="accent4"/>
+          <w:left w:val="single" w:sz="8" w:space="0" w:color="42BA97" w:themeColor="accent4"/>
+          <w:bottom w:val="single" w:sz="8" w:space="0" w:color="42BA97" w:themeColor="accent4"/>
+          <w:right w:val="single" w:sz="8" w:space="0" w:color="42BA97" w:themeColor="accent4"/>
+        </w:tcBorders>
+      </w:tcPr>
+    </w:tblStylePr>
+  </w:style>
+  <w:style w:type="paragraph" w:styleId="Verzeichnis1">
+    <w:name w:val="toc 1"/>
+    <w:basedOn w:val="Standard"/>
+    <w:next w:val="Standard"/>
+    <w:autoRedefine/>
+    <w:uiPriority w:val="39"/>
+    <w:unhideWhenUsed/>
+    <w:rsid w:val="002F41F5"/>
+    <w:pPr>
+      <w:spacing w:after="100"/>
+    </w:pPr>
+    <w:rPr>
+      <w:b/>
+    </w:rPr>
+  </w:style>
+  <w:style w:type="paragraph" w:styleId="Verzeichnis2">
+    <w:name w:val="toc 2"/>
+    <w:basedOn w:val="Standard"/>
+    <w:next w:val="Standard"/>
+    <w:autoRedefine/>
+    <w:uiPriority w:val="39"/>
+    <w:unhideWhenUsed/>
+    <w:rsid w:val="00D439C2"/>
+    <w:pPr>
+      <w:spacing w:after="100"/>
+      <w:ind w:left="200"/>
+    </w:pPr>
+  </w:style>
+  <w:style w:type="character" w:styleId="Hyperlink">
+    <w:name w:val="Hyperlink"/>
+    <w:basedOn w:val="Absatz-Standardschriftart"/>
+    <w:uiPriority w:val="99"/>
+    <w:unhideWhenUsed/>
+    <w:rsid w:val="00D439C2"/>
+    <w:rPr>
+      <w:color w:val="6EAC1C" w:themeColor="hyperlink"/>
+      <w:u w:val="single"/>
+    </w:rPr>
+  </w:style>
+  <w:style w:type="paragraph" w:styleId="Verzeichnis3">
+    <w:name w:val="toc 3"/>
+    <w:basedOn w:val="Standard"/>
+    <w:next w:val="Standard"/>
+    <w:autoRedefine/>
+    <w:uiPriority w:val="39"/>
+    <w:unhideWhenUsed/>
+    <w:rsid w:val="002F41F5"/>
+    <w:pPr>
+      <w:spacing w:after="100" w:line="259" w:lineRule="auto"/>
+      <w:ind w:left="440"/>
+    </w:pPr>
+    <w:rPr>
+      <w:rFonts w:cs="Times New Roman"/>
+      <w:szCs w:val="22"/>
+      <w:lang w:eastAsia="de-CH"/>
+    </w:rPr>
+  </w:style>
+  <w:style w:type="paragraph" w:styleId="Funotentext">
+    <w:name w:val="footnote text"/>
+    <w:basedOn w:val="Standard"/>
+    <w:link w:val="FunotentextZchn"/>
+    <w:uiPriority w:val="99"/>
+    <w:semiHidden/>
+    <w:unhideWhenUsed/>
+    <w:rsid w:val="002666F2"/>
+    <w:pPr>
+      <w:spacing w:after="0" w:line="240" w:lineRule="auto"/>
+    </w:pPr>
+  </w:style>
+  <w:style w:type="character" w:customStyle="1" w:styleId="FunotentextZchn">
+    <w:name w:val="Fußnotentext Zchn"/>
+    <w:basedOn w:val="Absatz-Standardschriftart"/>
+    <w:link w:val="Funotentext"/>
+    <w:uiPriority w:val="99"/>
+    <w:semiHidden/>
+    <w:rsid w:val="002666F2"/>
+  </w:style>
+  <w:style w:type="character" w:styleId="Funotenzeichen">
+    <w:name w:val="footnote reference"/>
+    <w:basedOn w:val="Absatz-Standardschriftart"/>
+    <w:uiPriority w:val="99"/>
+    <w:semiHidden/>
+    <w:unhideWhenUsed/>
+    <w:rsid w:val="002666F2"/>
+    <w:rPr>
+      <w:vertAlign w:val="superscript"/>
+    </w:rPr>
+  </w:style>
+  <w:style w:type="table" w:customStyle="1" w:styleId="GridTable1LightAccent1">
+    <w:name w:val="Grid Table 1 Light Accent 1"/>
+    <w:basedOn w:val="NormaleTabelle"/>
+    <w:uiPriority w:val="46"/>
+    <w:rsid w:val="00FE2582"/>
+    <w:pPr>
+      <w:spacing w:after="0" w:line="240" w:lineRule="auto"/>
+    </w:pPr>
+    <w:tblPr>
+      <w:tblStyleRowBandSize w:val="1"/>
+      <w:tblStyleColBandSize w:val="1"/>
+      <w:tblBorders>
+        <w:top w:val="single" w:sz="4" w:space="0" w:color="A4DDF4" w:themeColor="accent1" w:themeTint="66"/>
+        <w:left w:val="single" w:sz="4" w:space="0" w:color="A4DDF4" w:themeColor="accent1" w:themeTint="66"/>
+        <w:bottom w:val="single" w:sz="4" w:space="0" w:color="A4DDF4" w:themeColor="accent1" w:themeTint="66"/>
+        <w:right w:val="single" w:sz="4" w:space="0" w:color="A4DDF4" w:themeColor="accent1" w:themeTint="66"/>
+        <w:insideH w:val="single" w:sz="4" w:space="0" w:color="A4DDF4" w:themeColor="accent1" w:themeTint="66"/>
+        <w:insideV w:val="single" w:sz="4" w:space="0" w:color="A4DDF4" w:themeColor="accent1" w:themeTint="66"/>
+      </w:tblBorders>
+    </w:tblPr>
+    <w:tblStylePr w:type="firstRow">
+      <w:rPr>
+        <w:b/>
+        <w:bCs/>
+      </w:rPr>
+      <w:tblPr/>
+      <w:tcPr>
+        <w:tcBorders>
+          <w:bottom w:val="single" w:sz="12" w:space="0" w:color="76CDEE" w:themeColor="accent1" w:themeTint="99"/>
+        </w:tcBorders>
+      </w:tcPr>
+    </w:tblStylePr>
+    <w:tblStylePr w:type="lastRow">
+      <w:rPr>
+        <w:b/>
+        <w:bCs/>
+      </w:rPr>
+      <w:tblPr/>
+      <w:tcPr>
+        <w:tcBorders>
+          <w:top w:val="double" w:sz="2" w:space="0" w:color="76CDEE" w:themeColor="accent1" w:themeTint="99"/>
+        </w:tcBorders>
+      </w:tcPr>
+    </w:tblStylePr>
+    <w:tblStylePr w:type="firstCol">
+      <w:rPr>
+        <w:b/>
+        <w:bCs/>
+      </w:rPr>
+    </w:tblStylePr>
+    <w:tblStylePr w:type="lastCol">
+      <w:rPr>
+        <w:b/>
+        <w:bCs/>
+      </w:rPr>
+    </w:tblStylePr>
+  </w:style>
+  <w:style w:type="table" w:customStyle="1" w:styleId="GridTable1LightAccent5">
+    <w:name w:val="Grid Table 1 Light Accent 5"/>
+    <w:basedOn w:val="NormaleTabelle"/>
+    <w:uiPriority w:val="46"/>
+    <w:rsid w:val="00FE2582"/>
+    <w:pPr>
+      <w:spacing w:after="0" w:line="240" w:lineRule="auto"/>
+    </w:pPr>
+    <w:tblPr>
+      <w:tblStyleRowBandSize w:val="1"/>
+      <w:tblStyleColBandSize w:val="1"/>
+      <w:tblBorders>
+        <w:top w:val="single" w:sz="4" w:space="0" w:color="A9D7B6" w:themeColor="accent5" w:themeTint="66"/>
+        <w:left w:val="single" w:sz="4" w:space="0" w:color="A9D7B6" w:themeColor="accent5" w:themeTint="66"/>
+        <w:bottom w:val="single" w:sz="4" w:space="0" w:color="A9D7B6" w:themeColor="accent5" w:themeTint="66"/>
+        <w:right w:val="single" w:sz="4" w:space="0" w:color="A9D7B6" w:themeColor="accent5" w:themeTint="66"/>
+        <w:insideH w:val="single" w:sz="4" w:space="0" w:color="A9D7B6" w:themeColor="accent5" w:themeTint="66"/>
+        <w:insideV w:val="single" w:sz="4" w:space="0" w:color="A9D7B6" w:themeColor="accent5" w:themeTint="66"/>
+      </w:tblBorders>
     </w:tblPr>
     <w:tblStylePr w:type="firstRow">
       <w:rPr>
@@ -10491,7 +11719,7 @@
   <a:extraClrSchemeLst/>
   <a:extLst>
     <a:ext uri="{05A4C25C-085E-4340-85A3-A5531E510DB2}">
-      <thm15:themeFamily xmlns:thm15="http://schemas.microsoft.com/office/thememl/2012/main" name="Office Theme" id="{62F939B6-93AF-4DB8-9C6B-D6C7DFDC589F}" vid="{4A3C46E8-61CC-4603-A589-7422A47A8E4A}"/>
+      <thm15:themeFamily xmlns:thm15="http://schemas.microsoft.com/office/thememl/2012/main" xmlns="" name="Office Theme" id="{62F939B6-93AF-4DB8-9C6B-D6C7DFDC589F}" vid="{4A3C46E8-61CC-4603-A589-7422A47A8E4A}"/>
     </a:ext>
   </a:extLst>
 </a:theme>
@@ -10521,7 +11749,7 @@
 </file>
 
 <file path=customXml/itemProps2.xml><?xml version="1.0" encoding="utf-8"?>
-<ds:datastoreItem xmlns:ds="http://schemas.openxmlformats.org/officeDocument/2006/customXml" ds:itemID="{D9C55D62-DCA6-4594-8230-95693A7F3337}">
+<ds:datastoreItem xmlns:ds="http://schemas.openxmlformats.org/officeDocument/2006/customXml" ds:itemID="{9B29BA3F-E044-487C-A190-9551748AAE6B}">
   <ds:schemaRefs>
     <ds:schemaRef ds:uri="http://schemas.openxmlformats.org/officeDocument/2006/bibliography"/>
   </ds:schemaRefs>

</xml_diff>

<commit_message>
Removed the sections "Document Management" and "Management Summary" from the manual
</commit_message>
<xml_diff>
--- a/docs/_sources/Manual.docx
+++ b/docs/_sources/Manual.docx
@@ -4126,388 +4126,6 @@
         </w:p>
       </w:sdtContent>
     </w:sdt>
-    <w:p>
-      <w:pPr>
-        <w:pStyle w:val="berschrift1"/>
-      </w:pPr>
-      <w:bookmarkStart w:id="0" w:name="_Toc386566247"/>
-      <w:bookmarkStart w:id="1" w:name="_Toc386566258"/>
-      <w:bookmarkStart w:id="2" w:name="_Toc395774914"/>
-      <w:r>
-        <w:lastRenderedPageBreak/>
-        <w:t>Dokumentmanagement</w:t>
-      </w:r>
-      <w:bookmarkEnd w:id="0"/>
-      <w:bookmarkEnd w:id="1"/>
-      <w:bookmarkEnd w:id="2"/>
-    </w:p>
-    <w:p>
-      <w:pPr>
-        <w:tabs>
-          <w:tab w:val="left" w:pos="1701"/>
-        </w:tabs>
-      </w:pPr>
-      <w:r>
-        <w:t>Version/Status:</w:t>
-      </w:r>
-      <w:r>
-        <w:tab/>
-        <w:t>s</w:t>
-      </w:r>
-      <w:r>
-        <w:t>iehe</w:t>
-      </w:r>
-      <w:r>
-        <w:t xml:space="preserve"> unten</w:t>
-      </w:r>
-      <w:r>
-        <w:br/>
-      </w:r>
-      <w:r>
-        <w:t>Datum:</w:t>
-      </w:r>
-      <w:r>
-        <w:tab/>
-      </w:r>
-      <w:r>
-        <w:fldChar w:fldCharType="begin"/>
-      </w:r>
-      <w:r>
-        <w:instrText xml:space="preserve"> CREATEDATE  \@ "dd.MM.yyyy"  \* MERGEFORMAT </w:instrText>
-      </w:r>
-      <w:r>
-        <w:fldChar w:fldCharType="separate"/>
-      </w:r>
-      <w:r>
-        <w:rPr>
-          <w:noProof/>
-        </w:rPr>
-        <w:t>25.03.2014</w:t>
-      </w:r>
-      <w:r>
-        <w:fldChar w:fldCharType="end"/>
-      </w:r>
-      <w:r>
-        <w:br/>
-      </w:r>
-      <w:r>
-        <w:t>Autor</w:t>
-      </w:r>
-      <w:r>
-        <w:t>(</w:t>
-      </w:r>
-      <w:r>
-        <w:t>en</w:t>
-      </w:r>
-      <w:r>
-        <w:t>)</w:t>
-      </w:r>
-      <w:r>
-        <w:t>:</w:t>
-      </w:r>
-      <w:r>
-        <w:tab/>
-      </w:r>
-      <w:r>
-        <w:t>Dimitri Vranken</w:t>
-      </w:r>
-      <w:r>
-        <w:t xml:space="preserve"> (DV)</w:t>
-      </w:r>
-      <w:r>
-        <w:br/>
-      </w:r>
-      <w:r>
-        <w:t>Dateiname:</w:t>
-      </w:r>
-      <w:r>
-        <w:tab/>
-      </w:r>
-      <w:r>
-        <w:fldChar w:fldCharType="begin"/>
-      </w:r>
-      <w:r>
-        <w:instrText xml:space="preserve"> FILENAME   \* MERGEFORMAT </w:instrText>
-      </w:r>
-      <w:r>
-        <w:fldChar w:fldCharType="separate"/>
-      </w:r>
-      <w:r>
-        <w:rPr>
-          <w:noProof/>
-        </w:rPr>
-        <w:t>Manual.docx</w:t>
-      </w:r>
-      <w:r>
-        <w:rPr>
-          <w:noProof/>
-        </w:rPr>
-        <w:fldChar w:fldCharType="end"/>
-      </w:r>
-    </w:p>
-    <w:p>
-      <w:pPr>
-        <w:pStyle w:val="berschrift2"/>
-      </w:pPr>
-      <w:bookmarkStart w:id="3" w:name="_Toc386566248"/>
-      <w:bookmarkStart w:id="4" w:name="_Toc386566259"/>
-      <w:bookmarkStart w:id="5" w:name="_Toc395774915"/>
-      <w:r>
-        <w:t>Änderungsgeschichte</w:t>
-      </w:r>
-      <w:bookmarkEnd w:id="3"/>
-      <w:bookmarkEnd w:id="4"/>
-      <w:bookmarkEnd w:id="5"/>
-    </w:p>
-    <w:tbl>
-      <w:tblPr>
-        <w:tblStyle w:val="Tabellenraster"/>
-        <w:tblW w:w="9356" w:type="dxa"/>
-        <w:tblInd w:w="108" w:type="dxa"/>
-        <w:tblLook w:val="04A0" w:firstRow="1" w:lastRow="0" w:firstColumn="1" w:lastColumn="0" w:noHBand="0" w:noVBand="1"/>
-      </w:tblPr>
-      <w:tblGrid>
-        <w:gridCol w:w="870"/>
-        <w:gridCol w:w="1449"/>
-        <w:gridCol w:w="1161"/>
-        <w:gridCol w:w="2314"/>
-        <w:gridCol w:w="3562"/>
-      </w:tblGrid>
-      <w:tr>
-        <w:trPr>
-          <w:trHeight w:val="385"/>
-        </w:trPr>
-        <w:tc>
-          <w:tcPr>
-            <w:tcW w:w="870" w:type="dxa"/>
-            <w:vAlign w:val="center"/>
-          </w:tcPr>
-          <w:p>
-            <w:pPr>
-              <w:rPr>
-                <w:b/>
-              </w:rPr>
-            </w:pPr>
-            <w:r>
-              <w:rPr>
-                <w:b/>
-              </w:rPr>
-              <w:t>Vers.</w:t>
-            </w:r>
-          </w:p>
-        </w:tc>
-        <w:tc>
-          <w:tcPr>
-            <w:tcW w:w="1449" w:type="dxa"/>
-            <w:vAlign w:val="center"/>
-          </w:tcPr>
-          <w:p>
-            <w:pPr>
-              <w:rPr>
-                <w:b/>
-              </w:rPr>
-            </w:pPr>
-            <w:r>
-              <w:rPr>
-                <w:b/>
-              </w:rPr>
-              <w:t>Datum</w:t>
-            </w:r>
-          </w:p>
-        </w:tc>
-        <w:tc>
-          <w:tcPr>
-            <w:tcW w:w="1161" w:type="dxa"/>
-            <w:vAlign w:val="center"/>
-          </w:tcPr>
-          <w:p>
-            <w:pPr>
-              <w:rPr>
-                <w:b/>
-              </w:rPr>
-            </w:pPr>
-            <w:r>
-              <w:rPr>
-                <w:b/>
-              </w:rPr>
-              <w:t>Autoren</w:t>
-            </w:r>
-          </w:p>
-        </w:tc>
-        <w:tc>
-          <w:tcPr>
-            <w:tcW w:w="2314" w:type="dxa"/>
-            <w:vAlign w:val="center"/>
-          </w:tcPr>
-          <w:p>
-            <w:pPr>
-              <w:rPr>
-                <w:b/>
-              </w:rPr>
-            </w:pPr>
-            <w:r>
-              <w:rPr>
-                <w:b/>
-              </w:rPr>
-              <w:t>Status</w:t>
-            </w:r>
-          </w:p>
-        </w:tc>
-        <w:tc>
-          <w:tcPr>
-            <w:tcW w:w="3562" w:type="dxa"/>
-            <w:vAlign w:val="center"/>
-          </w:tcPr>
-          <w:p>
-            <w:pPr>
-              <w:rPr>
-                <w:b/>
-              </w:rPr>
-            </w:pPr>
-            <w:r>
-              <w:rPr>
-                <w:b/>
-              </w:rPr>
-              <w:t>Änderungen</w:t>
-            </w:r>
-          </w:p>
-        </w:tc>
-      </w:tr>
-      <w:tr>
-        <w:trPr>
-          <w:trHeight w:val="391"/>
-        </w:trPr>
-        <w:tc>
-          <w:tcPr>
-            <w:tcW w:w="870" w:type="dxa"/>
-            <w:vAlign w:val="center"/>
-          </w:tcPr>
-          <w:p>
-            <w:r>
-              <w:t>1.0</w:t>
-            </w:r>
-          </w:p>
-        </w:tc>
-        <w:tc>
-          <w:tcPr>
-            <w:tcW w:w="1449" w:type="dxa"/>
-            <w:vAlign w:val="center"/>
-          </w:tcPr>
-          <w:p>
-            <w:r>
-              <w:t>29</w:t>
-            </w:r>
-            <w:r>
-              <w:t>.0</w:t>
-            </w:r>
-            <w:r>
-              <w:t>4</w:t>
-            </w:r>
-            <w:r>
-              <w:t>.2014</w:t>
-            </w:r>
-          </w:p>
-        </w:tc>
-        <w:tc>
-          <w:tcPr>
-            <w:tcW w:w="1161" w:type="dxa"/>
-            <w:vAlign w:val="center"/>
-          </w:tcPr>
-          <w:p>
-            <w:r>
-              <w:t>DV</w:t>
-            </w:r>
-          </w:p>
-        </w:tc>
-        <w:tc>
-          <w:tcPr>
-            <w:tcW w:w="2314" w:type="dxa"/>
-            <w:vAlign w:val="center"/>
-          </w:tcPr>
-          <w:p>
-            <w:r>
-              <w:t>Initial</w:t>
-            </w:r>
-          </w:p>
-        </w:tc>
-        <w:tc>
-          <w:tcPr>
-            <w:tcW w:w="3562" w:type="dxa"/>
-            <w:vAlign w:val="center"/>
-          </w:tcPr>
-          <w:p>
-            <w:r>
-              <w:t>Erste Version</w:t>
-            </w:r>
-          </w:p>
-        </w:tc>
-      </w:tr>
-    </w:tbl>
-    <w:p>
-      <w:r>
-        <w:br w:type="page"/>
-      </w:r>
-    </w:p>
-    <w:p>
-      <w:pPr>
-        <w:pStyle w:val="berschrift1"/>
-      </w:pPr>
-      <w:bookmarkStart w:id="6" w:name="_Toc386566249"/>
-      <w:bookmarkStart w:id="7" w:name="_Toc386566260"/>
-      <w:bookmarkStart w:id="8" w:name="_Toc395774916"/>
-      <w:r>
-        <w:lastRenderedPageBreak/>
-        <w:t>Management Summary</w:t>
-      </w:r>
-      <w:bookmarkEnd w:id="6"/>
-      <w:bookmarkEnd w:id="7"/>
-      <w:bookmarkEnd w:id="8"/>
-    </w:p>
-    <w:p>
-      <w:r>
-        <w:t>Das folgende Dokument enthält Benutzerinstruktionen und Hinweise für die Verwendung des von Dimitri Vranken erstellen Formulargenerators im Modul 307.</w:t>
-      </w:r>
-    </w:p>
-    <w:p>
-      <w:r>
-        <w:t>Es soll dazu dienen, einen Nutzer</w:t>
-      </w:r>
-      <w:r>
-        <w:t>,</w:t>
-      </w:r>
-      <w:r>
-        <w:t xml:space="preserve"> der keine Ke</w:t>
-      </w:r>
-      <w:r>
-        <w:t>n</w:t>
-      </w:r>
-      <w:r>
-        <w:t>ntnis der Software hat</w:t>
-      </w:r>
-      <w:r>
-        <w:t>,</w:t>
-      </w:r>
-      <w:r>
-        <w:t xml:space="preserve"> dabei zu unterstützen eigene Formulare generieren zu können.</w:t>
-      </w:r>
-    </w:p>
-    <w:p>
-      <w:pPr>
-        <w:rPr>
-          <w:smallCaps/>
-          <w:spacing w:val="5"/>
-          <w:sz w:val="32"/>
-          <w:szCs w:val="32"/>
-          <w:lang w:val="de-DE"/>
-        </w:rPr>
-      </w:pPr>
-      <w:r>
-        <w:rPr>
-          <w:lang w:val="de-DE"/>
-        </w:rPr>
-        <w:br w:type="page"/>
-      </w:r>
-    </w:p>
     <w:sdt>
       <w:sdtPr>
         <w:rPr>
@@ -4548,6 +4166,7 @@
               <w:tab w:val="right" w:leader="dot" w:pos="9062"/>
             </w:tabs>
             <w:rPr>
+              <w:b w:val="0"/>
               <w:noProof/>
               <w:sz w:val="22"/>
               <w:szCs w:val="22"/>
@@ -4569,13 +4188,13 @@
             </w:rPr>
             <w:fldChar w:fldCharType="separate"/>
           </w:r>
-          <w:hyperlink w:anchor="_Toc395774914" w:history="1">
+          <w:hyperlink w:anchor="_Toc395775086" w:history="1">
             <w:r>
               <w:rPr>
                 <w:rStyle w:val="Hyperlink"/>
                 <w:noProof/>
               </w:rPr>
-              <w:t>Dokumentmanagement</w:t>
+              <w:t>Einleitung</w:t>
             </w:r>
             <w:r>
               <w:rPr>
@@ -4596,7 +4215,7 @@
                 <w:noProof/>
                 <w:webHidden/>
               </w:rPr>
-              <w:instrText xml:space="preserve"> PAGEREF _Toc395774914 \h </w:instrText>
+              <w:instrText xml:space="preserve"> PAGEREF _Toc395775086 \h </w:instrText>
             </w:r>
             <w:r>
               <w:rPr>
@@ -4616,7 +4235,79 @@
                 <w:noProof/>
                 <w:webHidden/>
               </w:rPr>
-              <w:t>2</w:t>
+              <w:t>3</w:t>
+            </w:r>
+            <w:r>
+              <w:rPr>
+                <w:noProof/>
+                <w:webHidden/>
+              </w:rPr>
+              <w:fldChar w:fldCharType="end"/>
+            </w:r>
+          </w:hyperlink>
+        </w:p>
+        <w:p>
+          <w:pPr>
+            <w:pStyle w:val="Verzeichnis1"/>
+            <w:tabs>
+              <w:tab w:val="right" w:leader="dot" w:pos="9062"/>
+            </w:tabs>
+            <w:rPr>
+              <w:b w:val="0"/>
+              <w:noProof/>
+              <w:sz w:val="22"/>
+              <w:szCs w:val="22"/>
+              <w:lang w:eastAsia="de-CH"/>
+            </w:rPr>
+          </w:pPr>
+          <w:hyperlink w:anchor="_Toc395775087" w:history="1">
+            <w:r>
+              <w:rPr>
+                <w:rStyle w:val="Hyperlink"/>
+                <w:noProof/>
+              </w:rPr>
+              <w:t>Vorbereiten der Datenbanktabellen</w:t>
+            </w:r>
+            <w:r>
+              <w:rPr>
+                <w:noProof/>
+                <w:webHidden/>
+              </w:rPr>
+              <w:tab/>
+            </w:r>
+            <w:r>
+              <w:rPr>
+                <w:noProof/>
+                <w:webHidden/>
+              </w:rPr>
+              <w:fldChar w:fldCharType="begin"/>
+            </w:r>
+            <w:r>
+              <w:rPr>
+                <w:noProof/>
+                <w:webHidden/>
+              </w:rPr>
+              <w:instrText xml:space="preserve"> PAGEREF _Toc395775087 \h </w:instrText>
+            </w:r>
+            <w:r>
+              <w:rPr>
+                <w:noProof/>
+                <w:webHidden/>
+              </w:rPr>
+            </w:r>
+            <w:r>
+              <w:rPr>
+                <w:noProof/>
+                <w:webHidden/>
+              </w:rPr>
+              <w:fldChar w:fldCharType="separate"/>
+            </w:r>
+            <w:r>
+              <w:rPr>
+                <w:noProof/>
+                <w:webHidden/>
+              </w:rPr>
+              <w:t>3</w:t>
             </w:r>
             <w:r>
               <w:rPr>
@@ -4640,13 +4331,13 @@
               <w:lang w:eastAsia="de-CH"/>
             </w:rPr>
           </w:pPr>
-          <w:hyperlink w:anchor="_Toc395774915" w:history="1">
+          <w:hyperlink w:anchor="_Toc395775088" w:history="1">
             <w:r>
               <w:rPr>
                 <w:rStyle w:val="Hyperlink"/>
                 <w:noProof/>
               </w:rPr>
-              <w:t>Änderungsgeschichte</w:t>
+              <w:t>Feldnamen</w:t>
             </w:r>
             <w:r>
               <w:rPr>
@@ -4667,7 +4358,7 @@
                 <w:noProof/>
                 <w:webHidden/>
               </w:rPr>
-              <w:instrText xml:space="preserve"> PAGEREF _Toc395774915 \h </w:instrText>
+              <w:instrText xml:space="preserve"> PAGEREF _Toc395775088 \h </w:instrText>
             </w:r>
             <w:r>
               <w:rPr>
@@ -4687,220 +4378,7 @@
                 <w:noProof/>
                 <w:webHidden/>
               </w:rPr>
-              <w:t>2</w:t>
-            </w:r>
-            <w:r>
-              <w:rPr>
-                <w:noProof/>
-                <w:webHidden/>
-              </w:rPr>
-              <w:fldChar w:fldCharType="end"/>
-            </w:r>
-          </w:hyperlink>
-        </w:p>
-        <w:p>
-          <w:pPr>
-            <w:pStyle w:val="Verzeichnis1"/>
-            <w:tabs>
-              <w:tab w:val="right" w:leader="dot" w:pos="9062"/>
-            </w:tabs>
-            <w:rPr>
-              <w:noProof/>
-              <w:sz w:val="22"/>
-              <w:szCs w:val="22"/>
-              <w:lang w:eastAsia="de-CH"/>
-            </w:rPr>
-          </w:pPr>
-          <w:hyperlink w:anchor="_Toc395774916" w:history="1">
-            <w:r>
-              <w:rPr>
-                <w:rStyle w:val="Hyperlink"/>
-                <w:noProof/>
-              </w:rPr>
-              <w:t>Management Summary</w:t>
-            </w:r>
-            <w:r>
-              <w:rPr>
-                <w:noProof/>
-                <w:webHidden/>
-              </w:rPr>
-              <w:tab/>
-            </w:r>
-            <w:r>
-              <w:rPr>
-                <w:noProof/>
-                <w:webHidden/>
-              </w:rPr>
-              <w:fldChar w:fldCharType="begin"/>
-            </w:r>
-            <w:r>
-              <w:rPr>
-                <w:noProof/>
-                <w:webHidden/>
-              </w:rPr>
-              <w:instrText xml:space="preserve"> PAGEREF _Toc395774916 \h </w:instrText>
-            </w:r>
-            <w:r>
-              <w:rPr>
-                <w:noProof/>
-                <w:webHidden/>
-              </w:rPr>
-            </w:r>
-            <w:r>
-              <w:rPr>
-                <w:noProof/>
-                <w:webHidden/>
-              </w:rPr>
-              <w:fldChar w:fldCharType="separate"/>
-            </w:r>
-            <w:r>
-              <w:rPr>
-                <w:noProof/>
-                <w:webHidden/>
-              </w:rPr>
               <w:t>3</w:t>
-            </w:r>
-            <w:r>
-              <w:rPr>
-                <w:noProof/>
-                <w:webHidden/>
-              </w:rPr>
-              <w:fldChar w:fldCharType="end"/>
-            </w:r>
-          </w:hyperlink>
-        </w:p>
-        <w:p>
-          <w:pPr>
-            <w:pStyle w:val="Verzeichnis1"/>
-            <w:tabs>
-              <w:tab w:val="right" w:leader="dot" w:pos="9062"/>
-            </w:tabs>
-            <w:rPr>
-              <w:noProof/>
-              <w:sz w:val="22"/>
-              <w:szCs w:val="22"/>
-              <w:lang w:eastAsia="de-CH"/>
-            </w:rPr>
-          </w:pPr>
-          <w:hyperlink w:anchor="_Toc395774917" w:history="1">
-            <w:r>
-              <w:rPr>
-                <w:rStyle w:val="Hyperlink"/>
-                <w:noProof/>
-              </w:rPr>
-              <w:t>Einleitung</w:t>
-            </w:r>
-            <w:r>
-              <w:rPr>
-                <w:noProof/>
-                <w:webHidden/>
-              </w:rPr>
-              <w:tab/>
-            </w:r>
-            <w:r>
-              <w:rPr>
-                <w:noProof/>
-                <w:webHidden/>
-              </w:rPr>
-              <w:fldChar w:fldCharType="begin"/>
-            </w:r>
-            <w:r>
-              <w:rPr>
-                <w:noProof/>
-                <w:webHidden/>
-              </w:rPr>
-              <w:instrText xml:space="preserve"> PAGEREF _Toc395774917 \h </w:instrText>
-            </w:r>
-            <w:r>
-              <w:rPr>
-                <w:noProof/>
-                <w:webHidden/>
-              </w:rPr>
-            </w:r>
-            <w:r>
-              <w:rPr>
-                <w:noProof/>
-                <w:webHidden/>
-              </w:rPr>
-              <w:fldChar w:fldCharType="separate"/>
-            </w:r>
-            <w:r>
-              <w:rPr>
-                <w:noProof/>
-                <w:webHidden/>
-              </w:rPr>
-              <w:t>5</w:t>
-            </w:r>
-            <w:r>
-              <w:rPr>
-                <w:noProof/>
-                <w:webHidden/>
-              </w:rPr>
-              <w:fldChar w:fldCharType="end"/>
-            </w:r>
-          </w:hyperlink>
-        </w:p>
-        <w:p>
-          <w:pPr>
-            <w:pStyle w:val="Verzeichnis1"/>
-            <w:tabs>
-              <w:tab w:val="right" w:leader="dot" w:pos="9062"/>
-            </w:tabs>
-            <w:rPr>
-              <w:noProof/>
-              <w:sz w:val="22"/>
-              <w:szCs w:val="22"/>
-              <w:lang w:eastAsia="de-CH"/>
-            </w:rPr>
-          </w:pPr>
-          <w:hyperlink w:anchor="_Toc395774918" w:history="1">
-            <w:r>
-              <w:rPr>
-                <w:rStyle w:val="Hyperlink"/>
-                <w:noProof/>
-              </w:rPr>
-              <w:t>Vorbereiten der Datenbanktabellen</w:t>
-            </w:r>
-            <w:r>
-              <w:rPr>
-                <w:noProof/>
-                <w:webHidden/>
-              </w:rPr>
-              <w:tab/>
-            </w:r>
-            <w:r>
-              <w:rPr>
-                <w:noProof/>
-                <w:webHidden/>
-              </w:rPr>
-              <w:fldChar w:fldCharType="begin"/>
-            </w:r>
-            <w:r>
-              <w:rPr>
-                <w:noProof/>
-                <w:webHidden/>
-              </w:rPr>
-              <w:instrText xml:space="preserve"> PAGEREF _Toc395774918 \h </w:instrText>
-            </w:r>
-            <w:r>
-              <w:rPr>
-                <w:noProof/>
-                <w:webHidden/>
-              </w:rPr>
-            </w:r>
-            <w:r>
-              <w:rPr>
-                <w:noProof/>
-                <w:webHidden/>
-              </w:rPr>
-              <w:fldChar w:fldCharType="separate"/>
-            </w:r>
-            <w:r>
-              <w:rPr>
-                <w:noProof/>
-                <w:webHidden/>
-              </w:rPr>
-              <w:t>5</w:t>
             </w:r>
             <w:r>
               <w:rPr>
@@ -4924,13 +4402,13 @@
               <w:lang w:eastAsia="de-CH"/>
             </w:rPr>
           </w:pPr>
-          <w:hyperlink w:anchor="_Toc395774919" w:history="1">
+          <w:hyperlink w:anchor="_Toc395775089" w:history="1">
             <w:r>
               <w:rPr>
                 <w:rStyle w:val="Hyperlink"/>
                 <w:noProof/>
               </w:rPr>
-              <w:t>Feldnamen</w:t>
+              <w:t>Feldtypen</w:t>
             </w:r>
             <w:r>
               <w:rPr>
@@ -4951,7 +4429,7 @@
                 <w:noProof/>
                 <w:webHidden/>
               </w:rPr>
-              <w:instrText xml:space="preserve"> PAGEREF _Toc395774919 \h </w:instrText>
+              <w:instrText xml:space="preserve"> PAGEREF _Toc395775089 \h </w:instrText>
             </w:r>
             <w:r>
               <w:rPr>
@@ -4971,7 +4449,7 @@
                 <w:noProof/>
                 <w:webHidden/>
               </w:rPr>
-              <w:t>5</w:t>
+              <w:t>3</w:t>
             </w:r>
             <w:r>
               <w:rPr>
@@ -4995,13 +4473,13 @@
               <w:lang w:eastAsia="de-CH"/>
             </w:rPr>
           </w:pPr>
-          <w:hyperlink w:anchor="_Toc395774920" w:history="1">
+          <w:hyperlink w:anchor="_Toc395775090" w:history="1">
             <w:r>
               <w:rPr>
                 <w:rStyle w:val="Hyperlink"/>
                 <w:noProof/>
               </w:rPr>
-              <w:t>Feldtypen</w:t>
+              <w:t>Namenserweiterungen</w:t>
             </w:r>
             <w:r>
               <w:rPr>
@@ -5022,7 +4500,7 @@
                 <w:noProof/>
                 <w:webHidden/>
               </w:rPr>
-              <w:instrText xml:space="preserve"> PAGEREF _Toc395774920 \h </w:instrText>
+              <w:instrText xml:space="preserve"> PAGEREF _Toc395775090 \h </w:instrText>
             </w:r>
             <w:r>
               <w:rPr>
@@ -5042,7 +4520,7 @@
                 <w:noProof/>
                 <w:webHidden/>
               </w:rPr>
-              <w:t>5</w:t>
+              <w:t>4</w:t>
             </w:r>
             <w:r>
               <w:rPr>
@@ -5066,13 +4544,13 @@
               <w:lang w:eastAsia="de-CH"/>
             </w:rPr>
           </w:pPr>
-          <w:hyperlink w:anchor="_Toc395774921" w:history="1">
+          <w:hyperlink w:anchor="_Toc395775091" w:history="1">
             <w:r>
               <w:rPr>
                 <w:rStyle w:val="Hyperlink"/>
                 <w:noProof/>
               </w:rPr>
-              <w:t>Namenserweiterungen</w:t>
+              <w:t>NULL/ NOT NULL</w:t>
             </w:r>
             <w:r>
               <w:rPr>
@@ -5093,7 +4571,7 @@
                 <w:noProof/>
                 <w:webHidden/>
               </w:rPr>
-              <w:instrText xml:space="preserve"> PAGEREF _Toc395774921 \h </w:instrText>
+              <w:instrText xml:space="preserve"> PAGEREF _Toc395775091 \h </w:instrText>
             </w:r>
             <w:r>
               <w:rPr>
@@ -5113,7 +4591,7 @@
                 <w:noProof/>
                 <w:webHidden/>
               </w:rPr>
-              <w:t>6</w:t>
+              <w:t>4</w:t>
             </w:r>
             <w:r>
               <w:rPr>
@@ -5137,13 +4615,13 @@
               <w:lang w:eastAsia="de-CH"/>
             </w:rPr>
           </w:pPr>
-          <w:hyperlink w:anchor="_Toc395774922" w:history="1">
+          <w:hyperlink w:anchor="_Toc395775092" w:history="1">
             <w:r>
               <w:rPr>
                 <w:rStyle w:val="Hyperlink"/>
                 <w:noProof/>
               </w:rPr>
-              <w:t>NULL/ NOT NULL</w:t>
+              <w:t>Maximallänge</w:t>
             </w:r>
             <w:r>
               <w:rPr>
@@ -5164,7 +4642,7 @@
                 <w:noProof/>
                 <w:webHidden/>
               </w:rPr>
-              <w:instrText xml:space="preserve"> PAGEREF _Toc395774922 \h </w:instrText>
+              <w:instrText xml:space="preserve"> PAGEREF _Toc395775092 \h </w:instrText>
             </w:r>
             <w:r>
               <w:rPr>
@@ -5184,7 +4662,79 @@
                 <w:noProof/>
                 <w:webHidden/>
               </w:rPr>
-              <w:t>6</w:t>
+              <w:t>4</w:t>
+            </w:r>
+            <w:r>
+              <w:rPr>
+                <w:noProof/>
+                <w:webHidden/>
+              </w:rPr>
+              <w:fldChar w:fldCharType="end"/>
+            </w:r>
+          </w:hyperlink>
+        </w:p>
+        <w:p>
+          <w:pPr>
+            <w:pStyle w:val="Verzeichnis1"/>
+            <w:tabs>
+              <w:tab w:val="right" w:leader="dot" w:pos="9062"/>
+            </w:tabs>
+            <w:rPr>
+              <w:b w:val="0"/>
+              <w:noProof/>
+              <w:sz w:val="22"/>
+              <w:szCs w:val="22"/>
+              <w:lang w:eastAsia="de-CH"/>
+            </w:rPr>
+          </w:pPr>
+          <w:hyperlink w:anchor="_Toc395775093" w:history="1">
+            <w:r>
+              <w:rPr>
+                <w:rStyle w:val="Hyperlink"/>
+                <w:noProof/>
+              </w:rPr>
+              <w:t>Formular generieren</w:t>
+            </w:r>
+            <w:r>
+              <w:rPr>
+                <w:noProof/>
+                <w:webHidden/>
+              </w:rPr>
+              <w:tab/>
+            </w:r>
+            <w:r>
+              <w:rPr>
+                <w:noProof/>
+                <w:webHidden/>
+              </w:rPr>
+              <w:fldChar w:fldCharType="begin"/>
+            </w:r>
+            <w:r>
+              <w:rPr>
+                <w:noProof/>
+                <w:webHidden/>
+              </w:rPr>
+              <w:instrText xml:space="preserve"> PAGEREF _Toc395775093 \h </w:instrText>
+            </w:r>
+            <w:r>
+              <w:rPr>
+                <w:noProof/>
+                <w:webHidden/>
+              </w:rPr>
+            </w:r>
+            <w:r>
+              <w:rPr>
+                <w:noProof/>
+                <w:webHidden/>
+              </w:rPr>
+              <w:fldChar w:fldCharType="separate"/>
+            </w:r>
+            <w:r>
+              <w:rPr>
+                <w:noProof/>
+                <w:webHidden/>
+              </w:rPr>
+              <w:t>5</w:t>
             </w:r>
             <w:r>
               <w:rPr>
@@ -5208,13 +4758,13 @@
               <w:lang w:eastAsia="de-CH"/>
             </w:rPr>
           </w:pPr>
-          <w:hyperlink w:anchor="_Toc395774923" w:history="1">
+          <w:hyperlink w:anchor="_Toc395775094" w:history="1">
             <w:r>
               <w:rPr>
                 <w:rStyle w:val="Hyperlink"/>
                 <w:noProof/>
               </w:rPr>
-              <w:t>Maximallänge</w:t>
+              <w:t>Parameter bereitstellen</w:t>
             </w:r>
             <w:r>
               <w:rPr>
@@ -5235,7 +4785,427 @@
                 <w:noProof/>
                 <w:webHidden/>
               </w:rPr>
-              <w:instrText xml:space="preserve"> PAGEREF _Toc395774923 \h </w:instrText>
+              <w:instrText xml:space="preserve"> PAGEREF _Toc395775094 \h </w:instrText>
+            </w:r>
+            <w:r>
+              <w:rPr>
+                <w:noProof/>
+                <w:webHidden/>
+              </w:rPr>
+            </w:r>
+            <w:r>
+              <w:rPr>
+                <w:noProof/>
+                <w:webHidden/>
+              </w:rPr>
+              <w:fldChar w:fldCharType="separate"/>
+            </w:r>
+            <w:r>
+              <w:rPr>
+                <w:noProof/>
+                <w:webHidden/>
+              </w:rPr>
+              <w:t>5</w:t>
+            </w:r>
+            <w:r>
+              <w:rPr>
+                <w:noProof/>
+                <w:webHidden/>
+              </w:rPr>
+              <w:fldChar w:fldCharType="end"/>
+            </w:r>
+          </w:hyperlink>
+        </w:p>
+        <w:p>
+          <w:pPr>
+            <w:pStyle w:val="Verzeichnis3"/>
+            <w:tabs>
+              <w:tab w:val="right" w:leader="dot" w:pos="9062"/>
+            </w:tabs>
+            <w:rPr>
+              <w:rFonts w:cstheme="minorBidi"/>
+              <w:noProof/>
+              <w:sz w:val="22"/>
+            </w:rPr>
+          </w:pPr>
+          <w:hyperlink w:anchor="_Toc395775095" w:history="1">
+            <w:r>
+              <w:rPr>
+                <w:rStyle w:val="Hyperlink"/>
+                <w:noProof/>
+              </w:rPr>
+              <w:t>Formularname</w:t>
+            </w:r>
+            <w:r>
+              <w:rPr>
+                <w:noProof/>
+                <w:webHidden/>
+              </w:rPr>
+              <w:tab/>
+            </w:r>
+            <w:r>
+              <w:rPr>
+                <w:noProof/>
+                <w:webHidden/>
+              </w:rPr>
+              <w:fldChar w:fldCharType="begin"/>
+            </w:r>
+            <w:r>
+              <w:rPr>
+                <w:noProof/>
+                <w:webHidden/>
+              </w:rPr>
+              <w:instrText xml:space="preserve"> PAGEREF _Toc395775095 \h </w:instrText>
+            </w:r>
+            <w:r>
+              <w:rPr>
+                <w:noProof/>
+                <w:webHidden/>
+              </w:rPr>
+            </w:r>
+            <w:r>
+              <w:rPr>
+                <w:noProof/>
+                <w:webHidden/>
+              </w:rPr>
+              <w:fldChar w:fldCharType="separate"/>
+            </w:r>
+            <w:r>
+              <w:rPr>
+                <w:noProof/>
+                <w:webHidden/>
+              </w:rPr>
+              <w:t>5</w:t>
+            </w:r>
+            <w:r>
+              <w:rPr>
+                <w:noProof/>
+                <w:webHidden/>
+              </w:rPr>
+              <w:fldChar w:fldCharType="end"/>
+            </w:r>
+          </w:hyperlink>
+        </w:p>
+        <w:p>
+          <w:pPr>
+            <w:pStyle w:val="Verzeichnis3"/>
+            <w:tabs>
+              <w:tab w:val="right" w:leader="dot" w:pos="9062"/>
+            </w:tabs>
+            <w:rPr>
+              <w:rFonts w:cstheme="minorBidi"/>
+              <w:noProof/>
+              <w:sz w:val="22"/>
+            </w:rPr>
+          </w:pPr>
+          <w:hyperlink w:anchor="_Toc395775096" w:history="1">
+            <w:r>
+              <w:rPr>
+                <w:rStyle w:val="Hyperlink"/>
+                <w:noProof/>
+              </w:rPr>
+              <w:t>Hostname</w:t>
+            </w:r>
+            <w:r>
+              <w:rPr>
+                <w:noProof/>
+                <w:webHidden/>
+              </w:rPr>
+              <w:tab/>
+            </w:r>
+            <w:r>
+              <w:rPr>
+                <w:noProof/>
+                <w:webHidden/>
+              </w:rPr>
+              <w:fldChar w:fldCharType="begin"/>
+            </w:r>
+            <w:r>
+              <w:rPr>
+                <w:noProof/>
+                <w:webHidden/>
+              </w:rPr>
+              <w:instrText xml:space="preserve"> PAGEREF _Toc395775096 \h </w:instrText>
+            </w:r>
+            <w:r>
+              <w:rPr>
+                <w:noProof/>
+                <w:webHidden/>
+              </w:rPr>
+            </w:r>
+            <w:r>
+              <w:rPr>
+                <w:noProof/>
+                <w:webHidden/>
+              </w:rPr>
+              <w:fldChar w:fldCharType="separate"/>
+            </w:r>
+            <w:r>
+              <w:rPr>
+                <w:noProof/>
+                <w:webHidden/>
+              </w:rPr>
+              <w:t>5</w:t>
+            </w:r>
+            <w:r>
+              <w:rPr>
+                <w:noProof/>
+                <w:webHidden/>
+              </w:rPr>
+              <w:fldChar w:fldCharType="end"/>
+            </w:r>
+          </w:hyperlink>
+        </w:p>
+        <w:p>
+          <w:pPr>
+            <w:pStyle w:val="Verzeichnis3"/>
+            <w:tabs>
+              <w:tab w:val="right" w:leader="dot" w:pos="9062"/>
+            </w:tabs>
+            <w:rPr>
+              <w:rFonts w:cstheme="minorBidi"/>
+              <w:noProof/>
+              <w:sz w:val="22"/>
+            </w:rPr>
+          </w:pPr>
+          <w:hyperlink w:anchor="_Toc395775097" w:history="1">
+            <w:r>
+              <w:rPr>
+                <w:rStyle w:val="Hyperlink"/>
+                <w:noProof/>
+              </w:rPr>
+              <w:t>Datenbank</w:t>
+            </w:r>
+            <w:r>
+              <w:rPr>
+                <w:noProof/>
+                <w:webHidden/>
+              </w:rPr>
+              <w:tab/>
+            </w:r>
+            <w:r>
+              <w:rPr>
+                <w:noProof/>
+                <w:webHidden/>
+              </w:rPr>
+              <w:fldChar w:fldCharType="begin"/>
+            </w:r>
+            <w:r>
+              <w:rPr>
+                <w:noProof/>
+                <w:webHidden/>
+              </w:rPr>
+              <w:instrText xml:space="preserve"> PAGEREF _Toc395775097 \h </w:instrText>
+            </w:r>
+            <w:r>
+              <w:rPr>
+                <w:noProof/>
+                <w:webHidden/>
+              </w:rPr>
+            </w:r>
+            <w:r>
+              <w:rPr>
+                <w:noProof/>
+                <w:webHidden/>
+              </w:rPr>
+              <w:fldChar w:fldCharType="separate"/>
+            </w:r>
+            <w:r>
+              <w:rPr>
+                <w:noProof/>
+                <w:webHidden/>
+              </w:rPr>
+              <w:t>5</w:t>
+            </w:r>
+            <w:r>
+              <w:rPr>
+                <w:noProof/>
+                <w:webHidden/>
+              </w:rPr>
+              <w:fldChar w:fldCharType="end"/>
+            </w:r>
+          </w:hyperlink>
+        </w:p>
+        <w:p>
+          <w:pPr>
+            <w:pStyle w:val="Verzeichnis3"/>
+            <w:tabs>
+              <w:tab w:val="right" w:leader="dot" w:pos="9062"/>
+            </w:tabs>
+            <w:rPr>
+              <w:rFonts w:cstheme="minorBidi"/>
+              <w:noProof/>
+              <w:sz w:val="22"/>
+            </w:rPr>
+          </w:pPr>
+          <w:hyperlink w:anchor="_Toc395775098" w:history="1">
+            <w:r>
+              <w:rPr>
+                <w:rStyle w:val="Hyperlink"/>
+                <w:noProof/>
+              </w:rPr>
+              <w:t>Tabelle</w:t>
+            </w:r>
+            <w:r>
+              <w:rPr>
+                <w:noProof/>
+                <w:webHidden/>
+              </w:rPr>
+              <w:tab/>
+            </w:r>
+            <w:r>
+              <w:rPr>
+                <w:noProof/>
+                <w:webHidden/>
+              </w:rPr>
+              <w:fldChar w:fldCharType="begin"/>
+            </w:r>
+            <w:r>
+              <w:rPr>
+                <w:noProof/>
+                <w:webHidden/>
+              </w:rPr>
+              <w:instrText xml:space="preserve"> PAGEREF _Toc395775098 \h </w:instrText>
+            </w:r>
+            <w:r>
+              <w:rPr>
+                <w:noProof/>
+                <w:webHidden/>
+              </w:rPr>
+            </w:r>
+            <w:r>
+              <w:rPr>
+                <w:noProof/>
+                <w:webHidden/>
+              </w:rPr>
+              <w:fldChar w:fldCharType="separate"/>
+            </w:r>
+            <w:r>
+              <w:rPr>
+                <w:noProof/>
+                <w:webHidden/>
+              </w:rPr>
+              <w:t>6</w:t>
+            </w:r>
+            <w:r>
+              <w:rPr>
+                <w:noProof/>
+                <w:webHidden/>
+              </w:rPr>
+              <w:fldChar w:fldCharType="end"/>
+            </w:r>
+          </w:hyperlink>
+        </w:p>
+        <w:p>
+          <w:pPr>
+            <w:pStyle w:val="Verzeichnis3"/>
+            <w:tabs>
+              <w:tab w:val="right" w:leader="dot" w:pos="9062"/>
+            </w:tabs>
+            <w:rPr>
+              <w:rFonts w:cstheme="minorBidi"/>
+              <w:noProof/>
+              <w:sz w:val="22"/>
+            </w:rPr>
+          </w:pPr>
+          <w:hyperlink w:anchor="_Toc395775099" w:history="1">
+            <w:r>
+              <w:rPr>
+                <w:rStyle w:val="Hyperlink"/>
+                <w:noProof/>
+              </w:rPr>
+              <w:t>Benutzername</w:t>
+            </w:r>
+            <w:r>
+              <w:rPr>
+                <w:noProof/>
+                <w:webHidden/>
+              </w:rPr>
+              <w:tab/>
+            </w:r>
+            <w:r>
+              <w:rPr>
+                <w:noProof/>
+                <w:webHidden/>
+              </w:rPr>
+              <w:fldChar w:fldCharType="begin"/>
+            </w:r>
+            <w:r>
+              <w:rPr>
+                <w:noProof/>
+                <w:webHidden/>
+              </w:rPr>
+              <w:instrText xml:space="preserve"> PAGEREF _Toc395775099 \h </w:instrText>
+            </w:r>
+            <w:r>
+              <w:rPr>
+                <w:noProof/>
+                <w:webHidden/>
+              </w:rPr>
+            </w:r>
+            <w:r>
+              <w:rPr>
+                <w:noProof/>
+                <w:webHidden/>
+              </w:rPr>
+              <w:fldChar w:fldCharType="separate"/>
+            </w:r>
+            <w:r>
+              <w:rPr>
+                <w:noProof/>
+                <w:webHidden/>
+              </w:rPr>
+              <w:t>6</w:t>
+            </w:r>
+            <w:r>
+              <w:rPr>
+                <w:noProof/>
+                <w:webHidden/>
+              </w:rPr>
+              <w:fldChar w:fldCharType="end"/>
+            </w:r>
+          </w:hyperlink>
+        </w:p>
+        <w:p>
+          <w:pPr>
+            <w:pStyle w:val="Verzeichnis3"/>
+            <w:tabs>
+              <w:tab w:val="right" w:leader="dot" w:pos="9062"/>
+            </w:tabs>
+            <w:rPr>
+              <w:rFonts w:cstheme="minorBidi"/>
+              <w:noProof/>
+              <w:sz w:val="22"/>
+            </w:rPr>
+          </w:pPr>
+          <w:hyperlink w:anchor="_Toc395775100" w:history="1">
+            <w:r>
+              <w:rPr>
+                <w:rStyle w:val="Hyperlink"/>
+                <w:noProof/>
+              </w:rPr>
+              <w:t>Password</w:t>
+            </w:r>
+            <w:r>
+              <w:rPr>
+                <w:noProof/>
+                <w:webHidden/>
+              </w:rPr>
+              <w:tab/>
+            </w:r>
+            <w:r>
+              <w:rPr>
+                <w:noProof/>
+                <w:webHidden/>
+              </w:rPr>
+              <w:fldChar w:fldCharType="begin"/>
+            </w:r>
+            <w:r>
+              <w:rPr>
+                <w:noProof/>
+                <w:webHidden/>
+              </w:rPr>
+              <w:instrText xml:space="preserve"> PAGEREF _Toc395775100 \h </w:instrText>
             </w:r>
             <w:r>
               <w:rPr>
@@ -5273,19 +5243,20 @@
               <w:tab w:val="right" w:leader="dot" w:pos="9062"/>
             </w:tabs>
             <w:rPr>
+              <w:b w:val="0"/>
               <w:noProof/>
               <w:sz w:val="22"/>
               <w:szCs w:val="22"/>
               <w:lang w:eastAsia="de-CH"/>
             </w:rPr>
           </w:pPr>
-          <w:hyperlink w:anchor="_Toc395774924" w:history="1">
+          <w:hyperlink w:anchor="_Toc395775101" w:history="1">
             <w:r>
               <w:rPr>
                 <w:rStyle w:val="Hyperlink"/>
                 <w:noProof/>
               </w:rPr>
-              <w:t>Formular generieren</w:t>
+              <w:t>Formular weiterverwenden</w:t>
             </w:r>
             <w:r>
               <w:rPr>
@@ -5306,7 +5277,7 @@
                 <w:noProof/>
                 <w:webHidden/>
               </w:rPr>
-              <w:instrText xml:space="preserve"> PAGEREF _Toc395774924 \h </w:instrText>
+              <w:instrText xml:space="preserve"> PAGEREF _Toc395775101 \h </w:instrText>
             </w:r>
             <w:r>
               <w:rPr>
@@ -5326,7 +5297,7 @@
                 <w:noProof/>
                 <w:webHidden/>
               </w:rPr>
-              <w:t>7</w:t>
+              <w:t>6</w:t>
             </w:r>
             <w:r>
               <w:rPr>
@@ -5350,13 +5321,13 @@
               <w:lang w:eastAsia="de-CH"/>
             </w:rPr>
           </w:pPr>
-          <w:hyperlink w:anchor="_Toc395774925" w:history="1">
+          <w:hyperlink w:anchor="_Toc395775102" w:history="1">
             <w:r>
               <w:rPr>
                 <w:rStyle w:val="Hyperlink"/>
                 <w:noProof/>
               </w:rPr>
-              <w:t>Parameter bereitstellen</w:t>
+              <w:t>Formular Kopieren</w:t>
             </w:r>
             <w:r>
               <w:rPr>
@@ -5377,7 +5348,7 @@
                 <w:noProof/>
                 <w:webHidden/>
               </w:rPr>
-              <w:instrText xml:space="preserve"> PAGEREF _Toc395774925 \h </w:instrText>
+              <w:instrText xml:space="preserve"> PAGEREF _Toc395775102 \h </w:instrText>
             </w:r>
             <w:r>
               <w:rPr>
@@ -5397,492 +5368,7 @@
                 <w:noProof/>
                 <w:webHidden/>
               </w:rPr>
-              <w:t>7</w:t>
-            </w:r>
-            <w:r>
-              <w:rPr>
-                <w:noProof/>
-                <w:webHidden/>
-              </w:rPr>
-              <w:fldChar w:fldCharType="end"/>
-            </w:r>
-          </w:hyperlink>
-        </w:p>
-        <w:p>
-          <w:pPr>
-            <w:pStyle w:val="Verzeichnis3"/>
-            <w:tabs>
-              <w:tab w:val="right" w:leader="dot" w:pos="9062"/>
-            </w:tabs>
-            <w:rPr>
-              <w:rFonts w:cstheme="minorBidi"/>
-              <w:noProof/>
-            </w:rPr>
-          </w:pPr>
-          <w:hyperlink w:anchor="_Toc395774926" w:history="1">
-            <w:r>
-              <w:rPr>
-                <w:rStyle w:val="Hyperlink"/>
-                <w:noProof/>
-              </w:rPr>
-              <w:t>Formularname</w:t>
-            </w:r>
-            <w:r>
-              <w:rPr>
-                <w:noProof/>
-                <w:webHidden/>
-              </w:rPr>
-              <w:tab/>
-            </w:r>
-            <w:r>
-              <w:rPr>
-                <w:noProof/>
-                <w:webHidden/>
-              </w:rPr>
-              <w:fldChar w:fldCharType="begin"/>
-            </w:r>
-            <w:r>
-              <w:rPr>
-                <w:noProof/>
-                <w:webHidden/>
-              </w:rPr>
-              <w:instrText xml:space="preserve"> PAGEREF _Toc395774926 \h </w:instrText>
-            </w:r>
-            <w:r>
-              <w:rPr>
-                <w:noProof/>
-                <w:webHidden/>
-              </w:rPr>
-            </w:r>
-            <w:r>
-              <w:rPr>
-                <w:noProof/>
-                <w:webHidden/>
-              </w:rPr>
-              <w:fldChar w:fldCharType="separate"/>
-            </w:r>
-            <w:r>
-              <w:rPr>
-                <w:noProof/>
-                <w:webHidden/>
-              </w:rPr>
-              <w:t>7</w:t>
-            </w:r>
-            <w:r>
-              <w:rPr>
-                <w:noProof/>
-                <w:webHidden/>
-              </w:rPr>
-              <w:fldChar w:fldCharType="end"/>
-            </w:r>
-          </w:hyperlink>
-        </w:p>
-        <w:p>
-          <w:pPr>
-            <w:pStyle w:val="Verzeichnis3"/>
-            <w:tabs>
-              <w:tab w:val="right" w:leader="dot" w:pos="9062"/>
-            </w:tabs>
-            <w:rPr>
-              <w:rFonts w:cstheme="minorBidi"/>
-              <w:noProof/>
-            </w:rPr>
-          </w:pPr>
-          <w:hyperlink w:anchor="_Toc395774927" w:history="1">
-            <w:r>
-              <w:rPr>
-                <w:rStyle w:val="Hyperlink"/>
-                <w:noProof/>
-              </w:rPr>
-              <w:t>Hostname</w:t>
-            </w:r>
-            <w:r>
-              <w:rPr>
-                <w:noProof/>
-                <w:webHidden/>
-              </w:rPr>
-              <w:tab/>
-            </w:r>
-            <w:r>
-              <w:rPr>
-                <w:noProof/>
-                <w:webHidden/>
-              </w:rPr>
-              <w:fldChar w:fldCharType="begin"/>
-            </w:r>
-            <w:r>
-              <w:rPr>
-                <w:noProof/>
-                <w:webHidden/>
-              </w:rPr>
-              <w:instrText xml:space="preserve"> PAGEREF _Toc395774927 \h </w:instrText>
-            </w:r>
-            <w:r>
-              <w:rPr>
-                <w:noProof/>
-                <w:webHidden/>
-              </w:rPr>
-            </w:r>
-            <w:r>
-              <w:rPr>
-                <w:noProof/>
-                <w:webHidden/>
-              </w:rPr>
-              <w:fldChar w:fldCharType="separate"/>
-            </w:r>
-            <w:r>
-              <w:rPr>
-                <w:noProof/>
-                <w:webHidden/>
-              </w:rPr>
-              <w:t>7</w:t>
-            </w:r>
-            <w:r>
-              <w:rPr>
-                <w:noProof/>
-                <w:webHidden/>
-              </w:rPr>
-              <w:fldChar w:fldCharType="end"/>
-            </w:r>
-          </w:hyperlink>
-        </w:p>
-        <w:p>
-          <w:pPr>
-            <w:pStyle w:val="Verzeichnis3"/>
-            <w:tabs>
-              <w:tab w:val="right" w:leader="dot" w:pos="9062"/>
-            </w:tabs>
-            <w:rPr>
-              <w:rFonts w:cstheme="minorBidi"/>
-              <w:noProof/>
-            </w:rPr>
-          </w:pPr>
-          <w:hyperlink w:anchor="_Toc395774928" w:history="1">
-            <w:r>
-              <w:rPr>
-                <w:rStyle w:val="Hyperlink"/>
-                <w:noProof/>
-              </w:rPr>
-              <w:t>Datenbank</w:t>
-            </w:r>
-            <w:r>
-              <w:rPr>
-                <w:noProof/>
-                <w:webHidden/>
-              </w:rPr>
-              <w:tab/>
-            </w:r>
-            <w:r>
-              <w:rPr>
-                <w:noProof/>
-                <w:webHidden/>
-              </w:rPr>
-              <w:fldChar w:fldCharType="begin"/>
-            </w:r>
-            <w:r>
-              <w:rPr>
-                <w:noProof/>
-                <w:webHidden/>
-              </w:rPr>
-              <w:instrText xml:space="preserve"> PAGEREF _Toc395774928 \h </w:instrText>
-            </w:r>
-            <w:r>
-              <w:rPr>
-                <w:noProof/>
-                <w:webHidden/>
-              </w:rPr>
-            </w:r>
-            <w:r>
-              <w:rPr>
-                <w:noProof/>
-                <w:webHidden/>
-              </w:rPr>
-              <w:fldChar w:fldCharType="separate"/>
-            </w:r>
-            <w:r>
-              <w:rPr>
-                <w:noProof/>
-                <w:webHidden/>
-              </w:rPr>
-              <w:t>7</w:t>
-            </w:r>
-            <w:r>
-              <w:rPr>
-                <w:noProof/>
-                <w:webHidden/>
-              </w:rPr>
-              <w:fldChar w:fldCharType="end"/>
-            </w:r>
-          </w:hyperlink>
-        </w:p>
-        <w:p>
-          <w:pPr>
-            <w:pStyle w:val="Verzeichnis3"/>
-            <w:tabs>
-              <w:tab w:val="right" w:leader="dot" w:pos="9062"/>
-            </w:tabs>
-            <w:rPr>
-              <w:rFonts w:cstheme="minorBidi"/>
-              <w:noProof/>
-            </w:rPr>
-          </w:pPr>
-          <w:hyperlink w:anchor="_Toc395774929" w:history="1">
-            <w:r>
-              <w:rPr>
-                <w:rStyle w:val="Hyperlink"/>
-                <w:noProof/>
-              </w:rPr>
-              <w:t>Tabelle</w:t>
-            </w:r>
-            <w:r>
-              <w:rPr>
-                <w:noProof/>
-                <w:webHidden/>
-              </w:rPr>
-              <w:tab/>
-            </w:r>
-            <w:r>
-              <w:rPr>
-                <w:noProof/>
-                <w:webHidden/>
-              </w:rPr>
-              <w:fldChar w:fldCharType="begin"/>
-            </w:r>
-            <w:r>
-              <w:rPr>
-                <w:noProof/>
-                <w:webHidden/>
-              </w:rPr>
-              <w:instrText xml:space="preserve"> PAGEREF _Toc395774929 \h </w:instrText>
-            </w:r>
-            <w:r>
-              <w:rPr>
-                <w:noProof/>
-                <w:webHidden/>
-              </w:rPr>
-            </w:r>
-            <w:r>
-              <w:rPr>
-                <w:noProof/>
-                <w:webHidden/>
-              </w:rPr>
-              <w:fldChar w:fldCharType="separate"/>
-            </w:r>
-            <w:r>
-              <w:rPr>
-                <w:noProof/>
-                <w:webHidden/>
-              </w:rPr>
-              <w:t>8</w:t>
-            </w:r>
-            <w:r>
-              <w:rPr>
-                <w:noProof/>
-                <w:webHidden/>
-              </w:rPr>
-              <w:fldChar w:fldCharType="end"/>
-            </w:r>
-          </w:hyperlink>
-        </w:p>
-        <w:p>
-          <w:pPr>
-            <w:pStyle w:val="Verzeichnis3"/>
-            <w:tabs>
-              <w:tab w:val="right" w:leader="dot" w:pos="9062"/>
-            </w:tabs>
-            <w:rPr>
-              <w:rFonts w:cstheme="minorBidi"/>
-              <w:noProof/>
-            </w:rPr>
-          </w:pPr>
-          <w:hyperlink w:anchor="_Toc395774930" w:history="1">
-            <w:r>
-              <w:rPr>
-                <w:rStyle w:val="Hyperlink"/>
-                <w:noProof/>
-              </w:rPr>
-              <w:t>Benutzername</w:t>
-            </w:r>
-            <w:r>
-              <w:rPr>
-                <w:noProof/>
-                <w:webHidden/>
-              </w:rPr>
-              <w:tab/>
-            </w:r>
-            <w:r>
-              <w:rPr>
-                <w:noProof/>
-                <w:webHidden/>
-              </w:rPr>
-              <w:fldChar w:fldCharType="begin"/>
-            </w:r>
-            <w:r>
-              <w:rPr>
-                <w:noProof/>
-                <w:webHidden/>
-              </w:rPr>
-              <w:instrText xml:space="preserve"> PAGEREF _Toc395774930 \h </w:instrText>
-            </w:r>
-            <w:r>
-              <w:rPr>
-                <w:noProof/>
-                <w:webHidden/>
-              </w:rPr>
-            </w:r>
-            <w:r>
-              <w:rPr>
-                <w:noProof/>
-                <w:webHidden/>
-              </w:rPr>
-              <w:fldChar w:fldCharType="separate"/>
-            </w:r>
-            <w:r>
-              <w:rPr>
-                <w:noProof/>
-                <w:webHidden/>
-              </w:rPr>
-              <w:t>8</w:t>
-            </w:r>
-            <w:r>
-              <w:rPr>
-                <w:noProof/>
-                <w:webHidden/>
-              </w:rPr>
-              <w:fldChar w:fldCharType="end"/>
-            </w:r>
-          </w:hyperlink>
-        </w:p>
-        <w:p>
-          <w:pPr>
-            <w:pStyle w:val="Verzeichnis3"/>
-            <w:tabs>
-              <w:tab w:val="right" w:leader="dot" w:pos="9062"/>
-            </w:tabs>
-            <w:rPr>
-              <w:rFonts w:cstheme="minorBidi"/>
-              <w:noProof/>
-            </w:rPr>
-          </w:pPr>
-          <w:hyperlink w:anchor="_Toc395774931" w:history="1">
-            <w:r>
-              <w:rPr>
-                <w:rStyle w:val="Hyperlink"/>
-                <w:noProof/>
-              </w:rPr>
-              <w:t>Password</w:t>
-            </w:r>
-            <w:r>
-              <w:rPr>
-                <w:noProof/>
-                <w:webHidden/>
-              </w:rPr>
-              <w:tab/>
-            </w:r>
-            <w:r>
-              <w:rPr>
-                <w:noProof/>
-                <w:webHidden/>
-              </w:rPr>
-              <w:fldChar w:fldCharType="begin"/>
-            </w:r>
-            <w:r>
-              <w:rPr>
-                <w:noProof/>
-                <w:webHidden/>
-              </w:rPr>
-              <w:instrText xml:space="preserve"> PAGEREF _Toc395774931 \h </w:instrText>
-            </w:r>
-            <w:r>
-              <w:rPr>
-                <w:noProof/>
-                <w:webHidden/>
-              </w:rPr>
-            </w:r>
-            <w:r>
-              <w:rPr>
-                <w:noProof/>
-                <w:webHidden/>
-              </w:rPr>
-              <w:fldChar w:fldCharType="separate"/>
-            </w:r>
-            <w:r>
-              <w:rPr>
-                <w:noProof/>
-                <w:webHidden/>
-              </w:rPr>
-              <w:t>8</w:t>
-            </w:r>
-            <w:r>
-              <w:rPr>
-                <w:noProof/>
-                <w:webHidden/>
-              </w:rPr>
-              <w:fldChar w:fldCharType="end"/>
-            </w:r>
-          </w:hyperlink>
-        </w:p>
-        <w:p>
-          <w:pPr>
-            <w:pStyle w:val="Verzeichnis1"/>
-            <w:tabs>
-              <w:tab w:val="right" w:leader="dot" w:pos="9062"/>
-            </w:tabs>
-            <w:rPr>
-              <w:noProof/>
-              <w:sz w:val="22"/>
-              <w:szCs w:val="22"/>
-              <w:lang w:eastAsia="de-CH"/>
-            </w:rPr>
-          </w:pPr>
-          <w:hyperlink w:anchor="_Toc395774932" w:history="1">
-            <w:r>
-              <w:rPr>
-                <w:rStyle w:val="Hyperlink"/>
-                <w:noProof/>
-              </w:rPr>
-              <w:t>Formular weiterverwenden</w:t>
-            </w:r>
-            <w:r>
-              <w:rPr>
-                <w:noProof/>
-                <w:webHidden/>
-              </w:rPr>
-              <w:tab/>
-            </w:r>
-            <w:r>
-              <w:rPr>
-                <w:noProof/>
-                <w:webHidden/>
-              </w:rPr>
-              <w:fldChar w:fldCharType="begin"/>
-            </w:r>
-            <w:r>
-              <w:rPr>
-                <w:noProof/>
-                <w:webHidden/>
-              </w:rPr>
-              <w:instrText xml:space="preserve"> PAGEREF _Toc395774932 \h </w:instrText>
-            </w:r>
-            <w:r>
-              <w:rPr>
-                <w:noProof/>
-                <w:webHidden/>
-              </w:rPr>
-            </w:r>
-            <w:r>
-              <w:rPr>
-                <w:noProof/>
-                <w:webHidden/>
-              </w:rPr>
-              <w:fldChar w:fldCharType="separate"/>
-            </w:r>
-            <w:r>
-              <w:rPr>
-                <w:noProof/>
-                <w:webHidden/>
-              </w:rPr>
-              <w:t>8</w:t>
+              <w:t>6</w:t>
             </w:r>
             <w:r>
               <w:rPr>
@@ -5906,13 +5392,13 @@
               <w:lang w:eastAsia="de-CH"/>
             </w:rPr>
           </w:pPr>
-          <w:hyperlink w:anchor="_Toc395774933" w:history="1">
+          <w:hyperlink w:anchor="_Toc395775103" w:history="1">
             <w:r>
               <w:rPr>
                 <w:rStyle w:val="Hyperlink"/>
                 <w:noProof/>
               </w:rPr>
-              <w:t>Formular Kopieren</w:t>
+              <w:t>Formular Einfügen</w:t>
             </w:r>
             <w:r>
               <w:rPr>
@@ -5933,7 +5419,7 @@
                 <w:noProof/>
                 <w:webHidden/>
               </w:rPr>
-              <w:instrText xml:space="preserve"> PAGEREF _Toc395774933 \h </w:instrText>
+              <w:instrText xml:space="preserve"> PAGEREF _Toc395775103 \h </w:instrText>
             </w:r>
             <w:r>
               <w:rPr>
@@ -5953,78 +5439,7 @@
                 <w:noProof/>
                 <w:webHidden/>
               </w:rPr>
-              <w:t>8</w:t>
-            </w:r>
-            <w:r>
-              <w:rPr>
-                <w:noProof/>
-                <w:webHidden/>
-              </w:rPr>
-              <w:fldChar w:fldCharType="end"/>
-            </w:r>
-          </w:hyperlink>
-        </w:p>
-        <w:p>
-          <w:pPr>
-            <w:pStyle w:val="Verzeichnis2"/>
-            <w:tabs>
-              <w:tab w:val="right" w:leader="dot" w:pos="9062"/>
-            </w:tabs>
-            <w:rPr>
-              <w:noProof/>
-              <w:sz w:val="22"/>
-              <w:szCs w:val="22"/>
-              <w:lang w:eastAsia="de-CH"/>
-            </w:rPr>
-          </w:pPr>
-          <w:hyperlink w:anchor="_Toc395774934" w:history="1">
-            <w:r>
-              <w:rPr>
-                <w:rStyle w:val="Hyperlink"/>
-                <w:noProof/>
-              </w:rPr>
-              <w:t>Formular Einfügen</w:t>
-            </w:r>
-            <w:r>
-              <w:rPr>
-                <w:noProof/>
-                <w:webHidden/>
-              </w:rPr>
-              <w:tab/>
-            </w:r>
-            <w:r>
-              <w:rPr>
-                <w:noProof/>
-                <w:webHidden/>
-              </w:rPr>
-              <w:fldChar w:fldCharType="begin"/>
-            </w:r>
-            <w:r>
-              <w:rPr>
-                <w:noProof/>
-                <w:webHidden/>
-              </w:rPr>
-              <w:instrText xml:space="preserve"> PAGEREF _Toc395774934 \h </w:instrText>
-            </w:r>
-            <w:r>
-              <w:rPr>
-                <w:noProof/>
-                <w:webHidden/>
-              </w:rPr>
-            </w:r>
-            <w:r>
-              <w:rPr>
-                <w:noProof/>
-                <w:webHidden/>
-              </w:rPr>
-              <w:fldChar w:fldCharType="separate"/>
-            </w:r>
-            <w:r>
-              <w:rPr>
-                <w:noProof/>
-                <w:webHidden/>
-              </w:rPr>
-              <w:t>8</w:t>
+              <w:t>6</w:t>
             </w:r>
             <w:r>
               <w:rPr>
@@ -6063,12 +5478,12 @@
       <w:pPr>
         <w:pStyle w:val="berschrift1"/>
       </w:pPr>
-      <w:bookmarkStart w:id="9" w:name="_Toc395774917"/>
+      <w:bookmarkStart w:id="0" w:name="_Toc395775086"/>
       <w:r>
         <w:lastRenderedPageBreak/>
         <w:t>Einleitung</w:t>
       </w:r>
-      <w:bookmarkEnd w:id="9"/>
+      <w:bookmarkEnd w:id="0"/>
     </w:p>
     <w:p>
       <w:r>
@@ -6111,14 +5526,14 @@
       <w:pPr>
         <w:pStyle w:val="berschrift1"/>
       </w:pPr>
-      <w:bookmarkStart w:id="10" w:name="_Toc395774918"/>
+      <w:bookmarkStart w:id="1" w:name="_Toc395775087"/>
       <w:r>
         <w:t>Vorbereiten d</w:t>
       </w:r>
       <w:r>
         <w:t>er Datenbanktabellen</w:t>
       </w:r>
-      <w:bookmarkEnd w:id="10"/>
+      <w:bookmarkEnd w:id="1"/>
     </w:p>
     <w:p>
       <w:pPr>
@@ -6167,24 +5582,24 @@
       <w:pPr>
         <w:pStyle w:val="berschrift2"/>
       </w:pPr>
-      <w:bookmarkStart w:id="11" w:name="_Toc395774919"/>
+      <w:bookmarkStart w:id="2" w:name="_Toc395775088"/>
       <w:r>
         <w:t>Feldnamen</w:t>
       </w:r>
-      <w:bookmarkEnd w:id="11"/>
+      <w:bookmarkEnd w:id="2"/>
     </w:p>
     <w:p>
       <w:r>
         <w:t>Durch einen Postfix</w:t>
       </w:r>
-      <w:bookmarkStart w:id="12" w:name="_Ref386567683"/>
+      <w:bookmarkStart w:id="3" w:name="_Ref386567683"/>
       <w:r>
         <w:rPr>
           <w:rStyle w:val="Funotenzeichen"/>
         </w:rPr>
         <w:footnoteReference w:id="1"/>
       </w:r>
-      <w:bookmarkEnd w:id="12"/>
+      <w:bookmarkEnd w:id="3"/>
       <w:r>
         <w:t xml:space="preserve"> </w:t>
       </w:r>
@@ -6459,11 +5874,11 @@
       <w:pPr>
         <w:pStyle w:val="berschrift2"/>
       </w:pPr>
-      <w:bookmarkStart w:id="13" w:name="_Toc395774920"/>
+      <w:bookmarkStart w:id="4" w:name="_Toc395775089"/>
       <w:r>
         <w:t>Feldtypen</w:t>
       </w:r>
-      <w:bookmarkEnd w:id="13"/>
+      <w:bookmarkEnd w:id="4"/>
     </w:p>
     <w:p>
       <w:r>
@@ -6549,12 +5964,12 @@
       <w:pPr>
         <w:pStyle w:val="berschrift2"/>
       </w:pPr>
-      <w:bookmarkStart w:id="14" w:name="_Toc395774921"/>
+      <w:bookmarkStart w:id="5" w:name="_Toc395775090"/>
       <w:r>
         <w:lastRenderedPageBreak/>
         <w:t>Namenserweiterungen</w:t>
       </w:r>
-      <w:bookmarkEnd w:id="14"/>
+      <w:bookmarkEnd w:id="5"/>
     </w:p>
     <w:tbl>
       <w:tblPr>
@@ -7428,19 +6843,14 @@
         <w:pStyle w:val="berschrift2"/>
         <w:spacing w:before="240"/>
       </w:pPr>
-      <w:bookmarkStart w:id="15" w:name="_Toc395774922"/>
+      <w:bookmarkStart w:id="6" w:name="_Toc395775091"/>
       <w:r>
         <w:t>NUL</w:t>
       </w:r>
       <w:r>
-        <w:t>L/ NOT NUL</w:t>
-      </w:r>
-      <w:bookmarkStart w:id="16" w:name="_GoBack"/>
-      <w:bookmarkEnd w:id="16"/>
-      <w:r>
-        <w:t>L</w:t>
-      </w:r>
-      <w:bookmarkEnd w:id="15"/>
+        <w:t>L/ NOT NULL</w:t>
+      </w:r>
+      <w:bookmarkEnd w:id="6"/>
     </w:p>
     <w:p>
       <w:pPr>
@@ -7496,11 +6906,11 @@
       <w:pPr>
         <w:pStyle w:val="berschrift2"/>
       </w:pPr>
-      <w:bookmarkStart w:id="17" w:name="_Toc395774923"/>
+      <w:bookmarkStart w:id="7" w:name="_Toc395775092"/>
       <w:r>
         <w:t>Maximallänge</w:t>
       </w:r>
-      <w:bookmarkEnd w:id="17"/>
+      <w:bookmarkEnd w:id="7"/>
     </w:p>
     <w:p>
       <w:pPr>
@@ -7553,12 +6963,14 @@
       <w:pPr>
         <w:pStyle w:val="berschrift1"/>
       </w:pPr>
-      <w:bookmarkStart w:id="18" w:name="_Toc395774924"/>
+      <w:bookmarkStart w:id="8" w:name="_Toc395775093"/>
       <w:r>
         <w:lastRenderedPageBreak/>
         <w:t>Formular generieren</w:t>
       </w:r>
-      <w:bookmarkEnd w:id="18"/>
+      <w:bookmarkStart w:id="9" w:name="_GoBack"/>
+      <w:bookmarkEnd w:id="8"/>
+      <w:bookmarkEnd w:id="9"/>
     </w:p>
     <w:p>
       <w:pPr>
@@ -7675,11 +7087,11 @@
       <w:pPr>
         <w:pStyle w:val="berschrift2"/>
       </w:pPr>
-      <w:bookmarkStart w:id="19" w:name="_Toc395774925"/>
+      <w:bookmarkStart w:id="10" w:name="_Toc395775094"/>
       <w:r>
         <w:t>Parameter bereitstellen</w:t>
       </w:r>
-      <w:bookmarkEnd w:id="19"/>
+      <w:bookmarkEnd w:id="10"/>
     </w:p>
     <w:p>
       <w:r>
@@ -7701,11 +7113,11 @@
       <w:pPr>
         <w:pStyle w:val="berschrift3"/>
       </w:pPr>
-      <w:bookmarkStart w:id="20" w:name="_Toc395774926"/>
+      <w:bookmarkStart w:id="11" w:name="_Toc395775095"/>
       <w:r>
         <w:t>Formularname</w:t>
       </w:r>
-      <w:bookmarkEnd w:id="20"/>
+      <w:bookmarkEnd w:id="11"/>
     </w:p>
     <w:p>
       <w:r>
@@ -7742,11 +7154,11 @@
       <w:pPr>
         <w:pStyle w:val="berschrift3"/>
       </w:pPr>
-      <w:bookmarkStart w:id="21" w:name="_Toc395774927"/>
+      <w:bookmarkStart w:id="12" w:name="_Toc395775096"/>
       <w:r>
         <w:t>Hostname</w:t>
       </w:r>
-      <w:bookmarkEnd w:id="21"/>
+      <w:bookmarkEnd w:id="12"/>
     </w:p>
     <w:p>
       <w:r>
@@ -7771,11 +7183,11 @@
       <w:pPr>
         <w:pStyle w:val="berschrift3"/>
       </w:pPr>
-      <w:bookmarkStart w:id="22" w:name="_Toc395774928"/>
+      <w:bookmarkStart w:id="13" w:name="_Toc395775097"/>
       <w:r>
         <w:t>Datenbank</w:t>
       </w:r>
-      <w:bookmarkEnd w:id="22"/>
+      <w:bookmarkEnd w:id="13"/>
     </w:p>
     <w:p>
       <w:r>
@@ -7808,12 +7220,12 @@
       <w:pPr>
         <w:pStyle w:val="berschrift3"/>
       </w:pPr>
-      <w:bookmarkStart w:id="23" w:name="_Toc395774929"/>
+      <w:bookmarkStart w:id="14" w:name="_Toc395775098"/>
       <w:r>
         <w:lastRenderedPageBreak/>
         <w:t>Tabelle</w:t>
       </w:r>
-      <w:bookmarkEnd w:id="23"/>
+      <w:bookmarkEnd w:id="14"/>
     </w:p>
     <w:p>
       <w:r>
@@ -7835,11 +7247,11 @@
       <w:pPr>
         <w:pStyle w:val="berschrift3"/>
       </w:pPr>
-      <w:bookmarkStart w:id="24" w:name="_Toc395774930"/>
+      <w:bookmarkStart w:id="15" w:name="_Toc395775099"/>
       <w:r>
         <w:t>Benutzername</w:t>
       </w:r>
-      <w:bookmarkEnd w:id="24"/>
+      <w:bookmarkEnd w:id="15"/>
     </w:p>
     <w:p>
       <w:r>
@@ -7858,11 +7270,11 @@
       <w:pPr>
         <w:pStyle w:val="berschrift3"/>
       </w:pPr>
-      <w:bookmarkStart w:id="25" w:name="_Toc395774931"/>
+      <w:bookmarkStart w:id="16" w:name="_Toc395775100"/>
       <w:r>
         <w:t>Password</w:t>
       </w:r>
-      <w:bookmarkEnd w:id="25"/>
+      <w:bookmarkEnd w:id="16"/>
     </w:p>
     <w:p>
       <w:r>
@@ -7876,17 +7288,17 @@
       <w:pPr>
         <w:pStyle w:val="berschrift1"/>
       </w:pPr>
-      <w:bookmarkStart w:id="26" w:name="_Toc395774932"/>
+      <w:bookmarkStart w:id="17" w:name="_Toc395775101"/>
       <w:r>
         <w:t>Formular weiterverwenden</w:t>
       </w:r>
-      <w:bookmarkEnd w:id="26"/>
+      <w:bookmarkEnd w:id="17"/>
     </w:p>
     <w:p>
       <w:pPr>
         <w:pStyle w:val="berschrift2"/>
       </w:pPr>
-      <w:bookmarkStart w:id="27" w:name="_Toc395774933"/>
+      <w:bookmarkStart w:id="18" w:name="_Toc395775102"/>
       <w:r>
         <w:t xml:space="preserve">Formular </w:t>
       </w:r>
@@ -7896,7 +7308,7 @@
       <w:r>
         <w:t>opieren</w:t>
       </w:r>
-      <w:bookmarkEnd w:id="27"/>
+      <w:bookmarkEnd w:id="18"/>
     </w:p>
     <w:p>
       <w:r>
@@ -7992,7 +7404,7 @@
       <w:pPr>
         <w:pStyle w:val="berschrift2"/>
       </w:pPr>
-      <w:bookmarkStart w:id="28" w:name="_Toc395774934"/>
+      <w:bookmarkStart w:id="19" w:name="_Toc395775103"/>
       <w:r>
         <w:t xml:space="preserve">Formular </w:t>
       </w:r>
@@ -8002,7 +7414,7 @@
       <w:r>
         <w:t>infügen</w:t>
       </w:r>
-      <w:bookmarkEnd w:id="28"/>
+      <w:bookmarkEnd w:id="19"/>
     </w:p>
     <w:p>
       <w:r>
@@ -8180,7 +7592,7 @@
         <w:szCs w:val="16"/>
         <w:lang w:val="de-DE"/>
       </w:rPr>
-      <w:t>8</w:t>
+      <w:t>5</w:t>
     </w:r>
     <w:r>
       <w:rPr>
@@ -8241,7 +7653,7 @@
         <w:szCs w:val="16"/>
         <w:lang w:val="de-DE"/>
       </w:rPr>
-      <w:t>8</w:t>
+      <w:t>6</w:t>
     </w:r>
     <w:r>
       <w:rPr>
@@ -11719,7 +11131,7 @@
   <a:extraClrSchemeLst/>
   <a:extLst>
     <a:ext uri="{05A4C25C-085E-4340-85A3-A5531E510DB2}">
-      <thm15:themeFamily xmlns:thm15="http://schemas.microsoft.com/office/thememl/2012/main" xmlns="" name="Office Theme" id="{62F939B6-93AF-4DB8-9C6B-D6C7DFDC589F}" vid="{4A3C46E8-61CC-4603-A589-7422A47A8E4A}"/>
+      <thm15:themeFamily xmlns="" xmlns:thm15="http://schemas.microsoft.com/office/thememl/2012/main" name="Office Theme" id="{62F939B6-93AF-4DB8-9C6B-D6C7DFDC589F}" vid="{4A3C46E8-61CC-4603-A589-7422A47A8E4A}"/>
     </a:ext>
   </a:extLst>
 </a:theme>
@@ -11749,7 +11161,7 @@
 </file>
 
 <file path=customXml/itemProps2.xml><?xml version="1.0" encoding="utf-8"?>
-<ds:datastoreItem xmlns:ds="http://schemas.openxmlformats.org/officeDocument/2006/customXml" ds:itemID="{9B29BA3F-E044-487C-A190-9551748AAE6B}">
+<ds:datastoreItem xmlns:ds="http://schemas.openxmlformats.org/officeDocument/2006/customXml" ds:itemID="{DAB9159E-9A8D-411F-9C67-BFD1485EB9E3}">
   <ds:schemaRefs>
     <ds:schemaRef ds:uri="http://schemas.openxmlformats.org/officeDocument/2006/bibliography"/>
   </ds:schemaRefs>

</xml_diff>